<commit_message>
Anpassungen Use-Case für Syst
</commit_message>
<xml_diff>
--- a/it/doc/Use-Cases.docx
+++ b/it/doc/Use-Cases.docx
@@ -4,15 +4,21 @@
   <w:body>
     <w:p>
       <w:pPr>
-        <w:pStyle w:val="Heading2"/>
+        <w:pStyle w:val="berschrift2"/>
+        <w:rPr>
+          <w:lang w:val="de-CH"/>
+        </w:rPr>
       </w:pPr>
       <w:r>
+        <w:rPr>
+          <w:lang w:val="de-CH"/>
+        </w:rPr>
         <w:t>Use-Cases</w:t>
       </w:r>
     </w:p>
     <w:tbl>
       <w:tblPr>
-        <w:tblStyle w:val="GridTable5Dark-Accent3"/>
+        <w:tblStyle w:val="Gitternetztabelle5dunkelAkzent3"/>
         <w:tblW w:w="0" w:type="auto"/>
         <w:tblLook w:val="04A0" w:firstRow="1" w:lastRow="0" w:firstColumn="1" w:lastColumn="0" w:noHBand="0" w:noVBand="1"/>
       </w:tblPr>
@@ -32,7 +38,15 @@
             <w:tcW w:w="2428" w:type="dxa"/>
           </w:tcPr>
           <w:p>
-            <w:r>
+            <w:pPr>
+              <w:rPr>
+                <w:lang w:val="de-CH"/>
+              </w:rPr>
+            </w:pPr>
+            <w:r>
+              <w:rPr>
+                <w:lang w:val="de-CH"/>
+              </w:rPr>
               <w:t>Use-Case</w:t>
             </w:r>
           </w:p>
@@ -44,8 +58,14 @@
           <w:p>
             <w:pPr>
               <w:cnfStyle w:val="100000000000" w:firstRow="1" w:lastRow="0" w:firstColumn="0" w:lastColumn="0" w:oddVBand="0" w:evenVBand="0" w:oddHBand="0" w:evenHBand="0" w:firstRowFirstColumn="0" w:firstRowLastColumn="0" w:lastRowFirstColumn="0" w:lastRowLastColumn="0"/>
-            </w:pPr>
-            <w:r>
+              <w:rPr>
+                <w:lang w:val="de-CH"/>
+              </w:rPr>
+            </w:pPr>
+            <w:r>
+              <w:rPr>
+                <w:lang w:val="de-CH"/>
+              </w:rPr>
               <w:t>Task</w:t>
             </w:r>
           </w:p>
@@ -57,35 +77,48 @@
           <w:p>
             <w:pPr>
               <w:cnfStyle w:val="100000000000" w:firstRow="1" w:lastRow="0" w:firstColumn="0" w:lastColumn="0" w:oddVBand="0" w:evenVBand="0" w:oddHBand="0" w:evenHBand="0" w:firstRowFirstColumn="0" w:firstRowLastColumn="0" w:lastRowFirstColumn="0" w:lastRowLastColumn="0"/>
-            </w:pPr>
-            <w:proofErr w:type="spellStart"/>
-            <w:r>
+              <w:rPr>
+                <w:lang w:val="de-CH"/>
+              </w:rPr>
+            </w:pPr>
+            <w:proofErr w:type="spellStart"/>
+            <w:r>
+              <w:rPr>
+                <w:lang w:val="de-CH"/>
+              </w:rPr>
               <w:t>Prio</w:t>
             </w:r>
             <w:proofErr w:type="spellEnd"/>
             <w:r>
+              <w:rPr>
+                <w:lang w:val="de-CH"/>
+              </w:rPr>
               <w:t xml:space="preserve"> (1= </w:t>
             </w:r>
             <w:proofErr w:type="spellStart"/>
             <w:r>
+              <w:rPr>
+                <w:lang w:val="de-CH"/>
+              </w:rPr>
               <w:t>wunsch</w:t>
             </w:r>
             <w:proofErr w:type="spellEnd"/>
             <w:r>
-              <w:t xml:space="preserve">, 2 = </w:t>
-            </w:r>
-            <w:proofErr w:type="spellStart"/>
-            <w:r>
-              <w:t>kann</w:t>
-            </w:r>
-            <w:proofErr w:type="spellEnd"/>
-            <w:r>
-              <w:t xml:space="preserve"> 3 = </w:t>
-            </w:r>
-            <w:r>
+              <w:rPr>
+                <w:lang w:val="de-CH"/>
+              </w:rPr>
+              <w:t xml:space="preserve">, 2 = kann 3 = </w:t>
+            </w:r>
+            <w:r>
+              <w:rPr>
+                <w:lang w:val="de-CH"/>
+              </w:rPr>
               <w:t>muss</w:t>
             </w:r>
             <w:r>
+              <w:rPr>
+                <w:lang w:val="de-CH"/>
+              </w:rPr>
               <w:t>)</w:t>
             </w:r>
           </w:p>
@@ -97,12 +130,16 @@
           <w:p>
             <w:pPr>
               <w:cnfStyle w:val="100000000000" w:firstRow="1" w:lastRow="0" w:firstColumn="0" w:lastColumn="0" w:oddVBand="0" w:evenVBand="0" w:oddHBand="0" w:evenHBand="0" w:firstRowFirstColumn="0" w:firstRowLastColumn="0" w:lastRowFirstColumn="0" w:lastRowLastColumn="0"/>
-            </w:pPr>
-            <w:proofErr w:type="spellStart"/>
-            <w:r>
+              <w:rPr>
+                <w:lang w:val="de-CH"/>
+              </w:rPr>
+            </w:pPr>
+            <w:r>
+              <w:rPr>
+                <w:lang w:val="de-CH"/>
+              </w:rPr>
               <w:t>Abteilung</w:t>
             </w:r>
-            <w:proofErr w:type="spellEnd"/>
           </w:p>
         </w:tc>
       </w:tr>
@@ -116,16 +153,22 @@
             <w:tcW w:w="2428" w:type="dxa"/>
           </w:tcPr>
           <w:p>
-            <w:proofErr w:type="spellStart"/>
-            <w:r>
-              <w:t>Hochverfügbare</w:t>
-            </w:r>
-            <w:proofErr w:type="spellEnd"/>
-            <w:r>
-              <w:t xml:space="preserve"> </w:t>
-            </w:r>
-            <w:proofErr w:type="spellStart"/>
-            <w:r>
+            <w:pPr>
+              <w:rPr>
+                <w:lang w:val="de-CH"/>
+              </w:rPr>
+            </w:pPr>
+            <w:r>
+              <w:rPr>
+                <w:lang w:val="de-CH"/>
+              </w:rPr>
+              <w:t xml:space="preserve">Hochverfügbare </w:t>
+            </w:r>
+            <w:proofErr w:type="spellStart"/>
+            <w:r>
+              <w:rPr>
+                <w:lang w:val="de-CH"/>
+              </w:rPr>
               <w:t>Infrasturktur</w:t>
             </w:r>
             <w:proofErr w:type="spellEnd"/>
@@ -138,18 +181,27 @@
           <w:p>
             <w:pPr>
               <w:cnfStyle w:val="000000100000" w:firstRow="0" w:lastRow="0" w:firstColumn="0" w:lastColumn="0" w:oddVBand="0" w:evenVBand="0" w:oddHBand="1" w:evenHBand="0" w:firstRowFirstColumn="0" w:firstRowLastColumn="0" w:lastRowFirstColumn="0" w:lastRowLastColumn="0"/>
-            </w:pPr>
-          </w:p>
-        </w:tc>
-        <w:tc>
-          <w:tcPr>
-            <w:tcW w:w="2168" w:type="dxa"/>
-          </w:tcPr>
-          <w:p>
-            <w:pPr>
-              <w:cnfStyle w:val="000000100000" w:firstRow="0" w:lastRow="0" w:firstColumn="0" w:lastColumn="0" w:oddVBand="0" w:evenVBand="0" w:oddHBand="1" w:evenHBand="0" w:firstRowFirstColumn="0" w:firstRowLastColumn="0" w:lastRowFirstColumn="0" w:lastRowLastColumn="0"/>
-            </w:pPr>
-            <w:r>
+              <w:rPr>
+                <w:lang w:val="de-CH"/>
+              </w:rPr>
+            </w:pPr>
+          </w:p>
+        </w:tc>
+        <w:tc>
+          <w:tcPr>
+            <w:tcW w:w="2168" w:type="dxa"/>
+          </w:tcPr>
+          <w:p>
+            <w:pPr>
+              <w:cnfStyle w:val="000000100000" w:firstRow="0" w:lastRow="0" w:firstColumn="0" w:lastColumn="0" w:oddVBand="0" w:evenVBand="0" w:oddHBand="1" w:evenHBand="0" w:firstRowFirstColumn="0" w:firstRowLastColumn="0" w:lastRowFirstColumn="0" w:lastRowLastColumn="0"/>
+              <w:rPr>
+                <w:lang w:val="de-CH"/>
+              </w:rPr>
+            </w:pPr>
+            <w:r>
+              <w:rPr>
+                <w:lang w:val="de-CH"/>
+              </w:rPr>
               <w:t>3</w:t>
             </w:r>
           </w:p>
@@ -161,9 +213,15 @@
           <w:p>
             <w:pPr>
               <w:cnfStyle w:val="000000100000" w:firstRow="0" w:lastRow="0" w:firstColumn="0" w:lastColumn="0" w:oddVBand="0" w:evenVBand="0" w:oddHBand="1" w:evenHBand="0" w:firstRowFirstColumn="0" w:firstRowLastColumn="0" w:lastRowFirstColumn="0" w:lastRowLastColumn="0"/>
-            </w:pPr>
-            <w:proofErr w:type="spellStart"/>
-            <w:r>
+              <w:rPr>
+                <w:lang w:val="de-CH"/>
+              </w:rPr>
+            </w:pPr>
+            <w:proofErr w:type="spellStart"/>
+            <w:r>
+              <w:rPr>
+                <w:lang w:val="de-CH"/>
+              </w:rPr>
               <w:t>Syst</w:t>
             </w:r>
             <w:proofErr w:type="spellEnd"/>
@@ -177,32 +235,59 @@
             <w:tcW w:w="2428" w:type="dxa"/>
           </w:tcPr>
           <w:p>
-            <w:proofErr w:type="spellStart"/>
-            <w:r>
-              <w:t>Sicherheitskonzept</w:t>
-            </w:r>
-            <w:proofErr w:type="spellEnd"/>
-          </w:p>
-        </w:tc>
-        <w:tc>
-          <w:tcPr>
-            <w:tcW w:w="2243" w:type="dxa"/>
-          </w:tcPr>
-          <w:p>
-            <w:pPr>
-              <w:cnfStyle w:val="000000000000" w:firstRow="0" w:lastRow="0" w:firstColumn="0" w:lastColumn="0" w:oddVBand="0" w:evenVBand="0" w:oddHBand="0" w:evenHBand="0" w:firstRowFirstColumn="0" w:firstRowLastColumn="0" w:lastRowFirstColumn="0" w:lastRowLastColumn="0"/>
-            </w:pPr>
-          </w:p>
-        </w:tc>
-        <w:tc>
-          <w:tcPr>
-            <w:tcW w:w="2168" w:type="dxa"/>
-          </w:tcPr>
-          <w:p>
-            <w:pPr>
-              <w:cnfStyle w:val="000000000000" w:firstRow="0" w:lastRow="0" w:firstColumn="0" w:lastColumn="0" w:oddVBand="0" w:evenVBand="0" w:oddHBand="0" w:evenHBand="0" w:firstRowFirstColumn="0" w:firstRowLastColumn="0" w:lastRowFirstColumn="0" w:lastRowLastColumn="0"/>
-            </w:pPr>
-            <w:r>
+            <w:pPr>
+              <w:rPr>
+                <w:lang w:val="de-CH"/>
+              </w:rPr>
+            </w:pPr>
+          </w:p>
+        </w:tc>
+        <w:tc>
+          <w:tcPr>
+            <w:tcW w:w="2243" w:type="dxa"/>
+          </w:tcPr>
+          <w:p>
+            <w:pPr>
+              <w:cnfStyle w:val="000000000000" w:firstRow="0" w:lastRow="0" w:firstColumn="0" w:lastColumn="0" w:oddVBand="0" w:evenVBand="0" w:oddHBand="0" w:evenHBand="0" w:firstRowFirstColumn="0" w:firstRowLastColumn="0" w:lastRowFirstColumn="0" w:lastRowLastColumn="0"/>
+              <w:rPr>
+                <w:lang w:val="de-CH"/>
+              </w:rPr>
+            </w:pPr>
+            <w:r>
+              <w:rPr>
+                <w:lang w:val="de-CH"/>
+              </w:rPr>
+              <w:t xml:space="preserve">Minimale Ausfallzeit beim </w:t>
+            </w:r>
+            <w:r>
+              <w:rPr>
+                <w:lang w:val="de-CH"/>
+              </w:rPr>
+              <w:t>Wechsel</w:t>
+            </w:r>
+            <w:r>
+              <w:rPr>
+                <w:lang w:val="de-CH"/>
+              </w:rPr>
+              <w:t xml:space="preserve"> auf neues System</w:t>
+            </w:r>
+          </w:p>
+        </w:tc>
+        <w:tc>
+          <w:tcPr>
+            <w:tcW w:w="2168" w:type="dxa"/>
+          </w:tcPr>
+          <w:p>
+            <w:pPr>
+              <w:cnfStyle w:val="000000000000" w:firstRow="0" w:lastRow="0" w:firstColumn="0" w:lastColumn="0" w:oddVBand="0" w:evenVBand="0" w:oddHBand="0" w:evenHBand="0" w:firstRowFirstColumn="0" w:firstRowLastColumn="0" w:lastRowFirstColumn="0" w:lastRowLastColumn="0"/>
+              <w:rPr>
+                <w:lang w:val="de-CH"/>
+              </w:rPr>
+            </w:pPr>
+            <w:r>
+              <w:rPr>
+                <w:lang w:val="de-CH"/>
+              </w:rPr>
               <w:t>3</w:t>
             </w:r>
           </w:p>
@@ -214,9 +299,15 @@
           <w:p>
             <w:pPr>
               <w:cnfStyle w:val="000000000000" w:firstRow="0" w:lastRow="0" w:firstColumn="0" w:lastColumn="0" w:oddVBand="0" w:evenVBand="0" w:oddHBand="0" w:evenHBand="0" w:firstRowFirstColumn="0" w:firstRowLastColumn="0" w:lastRowFirstColumn="0" w:lastRowLastColumn="0"/>
-            </w:pPr>
-            <w:proofErr w:type="spellStart"/>
-            <w:r>
+              <w:rPr>
+                <w:lang w:val="de-CH"/>
+              </w:rPr>
+            </w:pPr>
+            <w:proofErr w:type="spellStart"/>
+            <w:r>
+              <w:rPr>
+                <w:lang w:val="de-CH"/>
+              </w:rPr>
               <w:t>Syst</w:t>
             </w:r>
             <w:proofErr w:type="spellEnd"/>
@@ -233,35 +324,141 @@
             <w:tcW w:w="2428" w:type="dxa"/>
           </w:tcPr>
           <w:p>
-            <w:r>
-              <w:t xml:space="preserve">Logging </w:t>
-            </w:r>
-            <w:proofErr w:type="spellStart"/>
-            <w:r>
-              <w:t>Infrastruktur</w:t>
-            </w:r>
-            <w:proofErr w:type="spellEnd"/>
-          </w:p>
-        </w:tc>
-        <w:tc>
-          <w:tcPr>
-            <w:tcW w:w="2243" w:type="dxa"/>
-          </w:tcPr>
-          <w:p>
-            <w:pPr>
-              <w:cnfStyle w:val="000000100000" w:firstRow="0" w:lastRow="0" w:firstColumn="0" w:lastColumn="0" w:oddVBand="0" w:evenVBand="0" w:oddHBand="1" w:evenHBand="0" w:firstRowFirstColumn="0" w:firstRowLastColumn="0" w:lastRowFirstColumn="0" w:lastRowLastColumn="0"/>
-            </w:pPr>
-          </w:p>
-        </w:tc>
-        <w:tc>
-          <w:tcPr>
-            <w:tcW w:w="2168" w:type="dxa"/>
-          </w:tcPr>
-          <w:p>
-            <w:pPr>
-              <w:cnfStyle w:val="000000100000" w:firstRow="0" w:lastRow="0" w:firstColumn="0" w:lastColumn="0" w:oddVBand="0" w:evenVBand="0" w:oddHBand="1" w:evenHBand="0" w:firstRowFirstColumn="0" w:firstRowLastColumn="0" w:lastRowFirstColumn="0" w:lastRowLastColumn="0"/>
-            </w:pPr>
-            <w:r>
+            <w:pPr>
+              <w:rPr>
+                <w:lang w:val="de-CH"/>
+              </w:rPr>
+            </w:pPr>
+          </w:p>
+        </w:tc>
+        <w:tc>
+          <w:tcPr>
+            <w:tcW w:w="2243" w:type="dxa"/>
+          </w:tcPr>
+          <w:p>
+            <w:pPr>
+              <w:cnfStyle w:val="000000100000" w:firstRow="0" w:lastRow="0" w:firstColumn="0" w:lastColumn="0" w:oddVBand="0" w:evenVBand="0" w:oddHBand="1" w:evenHBand="0" w:firstRowFirstColumn="0" w:firstRowLastColumn="0" w:lastRowFirstColumn="0" w:lastRowLastColumn="0"/>
+              <w:rPr>
+                <w:lang w:val="de-CH"/>
+              </w:rPr>
+            </w:pPr>
+            <w:r>
+              <w:rPr>
+                <w:lang w:val="de-CH"/>
+              </w:rPr>
+              <w:t>Failover</w:t>
+            </w:r>
+            <w:r>
+              <w:rPr>
+                <w:lang w:val="de-CH"/>
+              </w:rPr>
+              <w:t xml:space="preserve"> mit </w:t>
+            </w:r>
+            <w:proofErr w:type="spellStart"/>
+            <w:r>
+              <w:rPr>
+                <w:lang w:val="de-CH"/>
+              </w:rPr>
+              <w:t>Heartbeat</w:t>
+            </w:r>
+            <w:proofErr w:type="spellEnd"/>
+            <w:r>
+              <w:rPr>
+                <w:lang w:val="de-CH"/>
+              </w:rPr>
+              <w:t xml:space="preserve"> System</w:t>
+            </w:r>
+          </w:p>
+        </w:tc>
+        <w:tc>
+          <w:tcPr>
+            <w:tcW w:w="2168" w:type="dxa"/>
+          </w:tcPr>
+          <w:p>
+            <w:pPr>
+              <w:cnfStyle w:val="000000100000" w:firstRow="0" w:lastRow="0" w:firstColumn="0" w:lastColumn="0" w:oddVBand="0" w:evenVBand="0" w:oddHBand="1" w:evenHBand="0" w:firstRowFirstColumn="0" w:firstRowLastColumn="0" w:lastRowFirstColumn="0" w:lastRowLastColumn="0"/>
+              <w:rPr>
+                <w:lang w:val="de-CH"/>
+              </w:rPr>
+            </w:pPr>
+            <w:r>
+              <w:rPr>
+                <w:lang w:val="de-CH"/>
+              </w:rPr>
+              <w:t>2</w:t>
+            </w:r>
+          </w:p>
+        </w:tc>
+        <w:tc>
+          <w:tcPr>
+            <w:tcW w:w="2177" w:type="dxa"/>
+          </w:tcPr>
+          <w:p>
+            <w:pPr>
+              <w:cnfStyle w:val="000000100000" w:firstRow="0" w:lastRow="0" w:firstColumn="0" w:lastColumn="0" w:oddVBand="0" w:evenVBand="0" w:oddHBand="1" w:evenHBand="0" w:firstRowFirstColumn="0" w:firstRowLastColumn="0" w:lastRowFirstColumn="0" w:lastRowLastColumn="0"/>
+              <w:rPr>
+                <w:lang w:val="de-CH"/>
+              </w:rPr>
+            </w:pPr>
+            <w:proofErr w:type="spellStart"/>
+            <w:r>
+              <w:rPr>
+                <w:lang w:val="de-CH"/>
+              </w:rPr>
+              <w:t>Syst</w:t>
+            </w:r>
+            <w:proofErr w:type="spellEnd"/>
+          </w:p>
+        </w:tc>
+      </w:tr>
+      <w:tr>
+        <w:tc>
+          <w:tcPr>
+            <w:cnfStyle w:val="001000000000" w:firstRow="0" w:lastRow="0" w:firstColumn="1" w:lastColumn="0" w:oddVBand="0" w:evenVBand="0" w:oddHBand="0" w:evenHBand="0" w:firstRowFirstColumn="0" w:firstRowLastColumn="0" w:lastRowFirstColumn="0" w:lastRowLastColumn="0"/>
+            <w:tcW w:w="2428" w:type="dxa"/>
+          </w:tcPr>
+          <w:p>
+            <w:pPr>
+              <w:rPr>
+                <w:lang w:val="de-CH"/>
+              </w:rPr>
+            </w:pPr>
+            <w:r>
+              <w:rPr>
+                <w:lang w:val="de-CH"/>
+              </w:rPr>
+              <w:t>Sicherheitskonzept</w:t>
+            </w:r>
+          </w:p>
+        </w:tc>
+        <w:tc>
+          <w:tcPr>
+            <w:tcW w:w="2243" w:type="dxa"/>
+          </w:tcPr>
+          <w:p>
+            <w:pPr>
+              <w:cnfStyle w:val="000000000000" w:firstRow="0" w:lastRow="0" w:firstColumn="0" w:lastColumn="0" w:oddVBand="0" w:evenVBand="0" w:oddHBand="0" w:evenHBand="0" w:firstRowFirstColumn="0" w:firstRowLastColumn="0" w:lastRowFirstColumn="0" w:lastRowLastColumn="0"/>
+              <w:rPr>
+                <w:lang w:val="de-CH"/>
+              </w:rPr>
+            </w:pPr>
+          </w:p>
+        </w:tc>
+        <w:tc>
+          <w:tcPr>
+            <w:tcW w:w="2168" w:type="dxa"/>
+          </w:tcPr>
+          <w:p>
+            <w:pPr>
+              <w:cnfStyle w:val="000000000000" w:firstRow="0" w:lastRow="0" w:firstColumn="0" w:lastColumn="0" w:oddVBand="0" w:evenVBand="0" w:oddHBand="0" w:evenHBand="0" w:firstRowFirstColumn="0" w:firstRowLastColumn="0" w:lastRowFirstColumn="0" w:lastRowLastColumn="0"/>
+              <w:rPr>
+                <w:lang w:val="de-CH"/>
+              </w:rPr>
+            </w:pPr>
+            <w:r>
+              <w:rPr>
+                <w:lang w:val="de-CH"/>
+              </w:rPr>
               <w:t>3</w:t>
             </w:r>
           </w:p>
@@ -272,61 +469,16 @@
           </w:tcPr>
           <w:p>
             <w:pPr>
-              <w:cnfStyle w:val="000000100000" w:firstRow="0" w:lastRow="0" w:firstColumn="0" w:lastColumn="0" w:oddVBand="0" w:evenVBand="0" w:oddHBand="1" w:evenHBand="0" w:firstRowFirstColumn="0" w:firstRowLastColumn="0" w:lastRowFirstColumn="0" w:lastRowLastColumn="0"/>
-            </w:pPr>
-            <w:proofErr w:type="spellStart"/>
-            <w:r>
-              <w:t>Syst</w:t>
-            </w:r>
-            <w:proofErr w:type="spellEnd"/>
-          </w:p>
-        </w:tc>
-      </w:tr>
-      <w:tr>
-        <w:tc>
-          <w:tcPr>
-            <w:cnfStyle w:val="001000000000" w:firstRow="0" w:lastRow="0" w:firstColumn="1" w:lastColumn="0" w:oddVBand="0" w:evenVBand="0" w:oddHBand="0" w:evenHBand="0" w:firstRowFirstColumn="0" w:firstRowLastColumn="0" w:lastRowFirstColumn="0" w:lastRowLastColumn="0"/>
-            <w:tcW w:w="2428" w:type="dxa"/>
-          </w:tcPr>
-          <w:p>
-            <w:r>
-              <w:t>DN-Server redundant</w:t>
-            </w:r>
-          </w:p>
-        </w:tc>
-        <w:tc>
-          <w:tcPr>
-            <w:tcW w:w="2243" w:type="dxa"/>
-          </w:tcPr>
-          <w:p>
-            <w:pPr>
-              <w:cnfStyle w:val="000000000000" w:firstRow="0" w:lastRow="0" w:firstColumn="0" w:lastColumn="0" w:oddVBand="0" w:evenVBand="0" w:oddHBand="0" w:evenHBand="0" w:firstRowFirstColumn="0" w:firstRowLastColumn="0" w:lastRowFirstColumn="0" w:lastRowLastColumn="0"/>
-            </w:pPr>
-          </w:p>
-        </w:tc>
-        <w:tc>
-          <w:tcPr>
-            <w:tcW w:w="2168" w:type="dxa"/>
-          </w:tcPr>
-          <w:p>
-            <w:pPr>
-              <w:cnfStyle w:val="000000000000" w:firstRow="0" w:lastRow="0" w:firstColumn="0" w:lastColumn="0" w:oddVBand="0" w:evenVBand="0" w:oddHBand="0" w:evenHBand="0" w:firstRowFirstColumn="0" w:firstRowLastColumn="0" w:lastRowFirstColumn="0" w:lastRowLastColumn="0"/>
-            </w:pPr>
-            <w:r>
-              <w:t>3</w:t>
-            </w:r>
-          </w:p>
-        </w:tc>
-        <w:tc>
-          <w:tcPr>
-            <w:tcW w:w="2177" w:type="dxa"/>
-          </w:tcPr>
-          <w:p>
-            <w:pPr>
-              <w:cnfStyle w:val="000000000000" w:firstRow="0" w:lastRow="0" w:firstColumn="0" w:lastColumn="0" w:oddVBand="0" w:evenVBand="0" w:oddHBand="0" w:evenHBand="0" w:firstRowFirstColumn="0" w:firstRowLastColumn="0" w:lastRowFirstColumn="0" w:lastRowLastColumn="0"/>
-            </w:pPr>
-            <w:proofErr w:type="spellStart"/>
-            <w:r>
+              <w:cnfStyle w:val="000000000000" w:firstRow="0" w:lastRow="0" w:firstColumn="0" w:lastColumn="0" w:oddVBand="0" w:evenVBand="0" w:oddHBand="0" w:evenHBand="0" w:firstRowFirstColumn="0" w:firstRowLastColumn="0" w:lastRowFirstColumn="0" w:lastRowLastColumn="0"/>
+              <w:rPr>
+                <w:lang w:val="de-CH"/>
+              </w:rPr>
+            </w:pPr>
+            <w:proofErr w:type="spellStart"/>
+            <w:r>
+              <w:rPr>
+                <w:lang w:val="de-CH"/>
+              </w:rPr>
               <w:t>Syst</w:t>
             </w:r>
             <w:proofErr w:type="spellEnd"/>
@@ -348,31 +500,25 @@
                 <w:lang w:val="de-CH"/>
               </w:rPr>
             </w:pPr>
-            <w:r>
-              <w:rPr>
-                <w:lang w:val="de-CH"/>
-              </w:rPr>
-              <w:t>Firewall für DB und A</w:t>
-            </w:r>
-            <w:r>
-              <w:rPr>
-                <w:lang w:val="de-CH"/>
-              </w:rPr>
-              <w:t>pp-Server</w:t>
-            </w:r>
-          </w:p>
-        </w:tc>
-        <w:tc>
-          <w:tcPr>
-            <w:tcW w:w="2243" w:type="dxa"/>
-          </w:tcPr>
-          <w:p>
-            <w:pPr>
-              <w:cnfStyle w:val="000000100000" w:firstRow="0" w:lastRow="0" w:firstColumn="0" w:lastColumn="0" w:oddVBand="0" w:evenVBand="0" w:oddHBand="1" w:evenHBand="0" w:firstRowFirstColumn="0" w:firstRowLastColumn="0" w:lastRowFirstColumn="0" w:lastRowLastColumn="0"/>
-              <w:rPr>
-                <w:lang w:val="de-CH"/>
-              </w:rPr>
-            </w:pPr>
+          </w:p>
+        </w:tc>
+        <w:tc>
+          <w:tcPr>
+            <w:tcW w:w="2243" w:type="dxa"/>
+          </w:tcPr>
+          <w:p>
+            <w:pPr>
+              <w:cnfStyle w:val="000000100000" w:firstRow="0" w:lastRow="0" w:firstColumn="0" w:lastColumn="0" w:oddVBand="0" w:evenVBand="0" w:oddHBand="1" w:evenHBand="0" w:firstRowFirstColumn="0" w:firstRowLastColumn="0" w:lastRowFirstColumn="0" w:lastRowLastColumn="0"/>
+              <w:rPr>
+                <w:lang w:val="de-CH"/>
+              </w:rPr>
+            </w:pPr>
+            <w:r>
+              <w:rPr>
+                <w:lang w:val="de-CH"/>
+              </w:rPr>
+              <w:t>Schriftlich abgelegt</w:t>
+            </w:r>
           </w:p>
         </w:tc>
         <w:tc>
@@ -428,43 +574,55 @@
                 <w:lang w:val="de-CH"/>
               </w:rPr>
             </w:pPr>
-            <w:r>
-              <w:rPr>
-                <w:lang w:val="de-CH"/>
-              </w:rPr>
-              <w:t>Webserver mit Loadbalancing</w:t>
-            </w:r>
-          </w:p>
-        </w:tc>
-        <w:tc>
-          <w:tcPr>
-            <w:tcW w:w="2243" w:type="dxa"/>
-          </w:tcPr>
-          <w:p>
-            <w:pPr>
-              <w:cnfStyle w:val="000000000000" w:firstRow="0" w:lastRow="0" w:firstColumn="0" w:lastColumn="0" w:oddVBand="0" w:evenVBand="0" w:oddHBand="0" w:evenHBand="0" w:firstRowFirstColumn="0" w:firstRowLastColumn="0" w:lastRowFirstColumn="0" w:lastRowLastColumn="0"/>
-              <w:rPr>
-                <w:lang w:val="de-CH"/>
-              </w:rPr>
-            </w:pPr>
-          </w:p>
-        </w:tc>
-        <w:tc>
-          <w:tcPr>
-            <w:tcW w:w="2168" w:type="dxa"/>
-          </w:tcPr>
-          <w:p>
-            <w:pPr>
-              <w:cnfStyle w:val="000000000000" w:firstRow="0" w:lastRow="0" w:firstColumn="0" w:lastColumn="0" w:oddVBand="0" w:evenVBand="0" w:oddHBand="0" w:evenHBand="0" w:firstRowFirstColumn="0" w:firstRowLastColumn="0" w:lastRowFirstColumn="0" w:lastRowLastColumn="0"/>
-              <w:rPr>
-                <w:lang w:val="de-CH"/>
-              </w:rPr>
-            </w:pPr>
-            <w:r>
-              <w:rPr>
-                <w:lang w:val="de-CH"/>
-              </w:rPr>
-              <w:t>3</w:t>
+          </w:p>
+        </w:tc>
+        <w:tc>
+          <w:tcPr>
+            <w:tcW w:w="2243" w:type="dxa"/>
+          </w:tcPr>
+          <w:p>
+            <w:pPr>
+              <w:cnfStyle w:val="000000000000" w:firstRow="0" w:lastRow="0" w:firstColumn="0" w:lastColumn="0" w:oddVBand="0" w:evenVBand="0" w:oddHBand="0" w:evenHBand="0" w:firstRowFirstColumn="0" w:firstRowLastColumn="0" w:lastRowFirstColumn="0" w:lastRowLastColumn="0"/>
+              <w:rPr>
+                <w:lang w:val="de-CH"/>
+              </w:rPr>
+            </w:pPr>
+            <w:r>
+              <w:rPr>
+                <w:lang w:val="de-CH"/>
+              </w:rPr>
+              <w:t>Fall</w:t>
+            </w:r>
+            <w:r>
+              <w:rPr>
+                <w:lang w:val="de-CH"/>
+              </w:rPr>
+              <w:t>-</w:t>
+            </w:r>
+            <w:r>
+              <w:rPr>
+                <w:lang w:val="de-CH"/>
+              </w:rPr>
+              <w:t>Bsp. Mit Vorgehen</w:t>
+            </w:r>
+          </w:p>
+        </w:tc>
+        <w:tc>
+          <w:tcPr>
+            <w:tcW w:w="2168" w:type="dxa"/>
+          </w:tcPr>
+          <w:p>
+            <w:pPr>
+              <w:cnfStyle w:val="000000000000" w:firstRow="0" w:lastRow="0" w:firstColumn="0" w:lastColumn="0" w:oddVBand="0" w:evenVBand="0" w:oddHBand="0" w:evenHBand="0" w:firstRowFirstColumn="0" w:firstRowLastColumn="0" w:lastRowFirstColumn="0" w:lastRowLastColumn="0"/>
+              <w:rPr>
+                <w:lang w:val="de-CH"/>
+              </w:rPr>
+            </w:pPr>
+            <w:r>
+              <w:rPr>
+                <w:lang w:val="de-CH"/>
+              </w:rPr>
+              <w:t>1</w:t>
             </w:r>
           </w:p>
         </w:tc>
@@ -505,51 +663,43 @@
                 <w:lang w:val="de-CH"/>
               </w:rPr>
             </w:pPr>
-            <w:proofErr w:type="spellStart"/>
-            <w:r>
-              <w:rPr>
-                <w:lang w:val="de-CH"/>
-              </w:rPr>
-              <w:t>Applikatio</w:t>
-            </w:r>
-            <w:proofErr w:type="spellEnd"/>
-            <w:r>
-              <w:rPr>
-                <w:lang w:val="de-CH"/>
-              </w:rPr>
-              <w:t>-Gateway</w:t>
-            </w:r>
-          </w:p>
-        </w:tc>
-        <w:tc>
-          <w:tcPr>
-            <w:tcW w:w="2243" w:type="dxa"/>
-          </w:tcPr>
-          <w:p>
-            <w:pPr>
-              <w:cnfStyle w:val="000000100000" w:firstRow="0" w:lastRow="0" w:firstColumn="0" w:lastColumn="0" w:oddVBand="0" w:evenVBand="0" w:oddHBand="1" w:evenHBand="0" w:firstRowFirstColumn="0" w:firstRowLastColumn="0" w:lastRowFirstColumn="0" w:lastRowLastColumn="0"/>
-              <w:rPr>
-                <w:lang w:val="de-CH"/>
-              </w:rPr>
-            </w:pPr>
-          </w:p>
-        </w:tc>
-        <w:tc>
-          <w:tcPr>
-            <w:tcW w:w="2168" w:type="dxa"/>
-          </w:tcPr>
-          <w:p>
-            <w:pPr>
-              <w:cnfStyle w:val="000000100000" w:firstRow="0" w:lastRow="0" w:firstColumn="0" w:lastColumn="0" w:oddVBand="0" w:evenVBand="0" w:oddHBand="1" w:evenHBand="0" w:firstRowFirstColumn="0" w:firstRowLastColumn="0" w:lastRowFirstColumn="0" w:lastRowLastColumn="0"/>
-              <w:rPr>
-                <w:lang w:val="de-CH"/>
-              </w:rPr>
-            </w:pPr>
-            <w:r>
-              <w:rPr>
-                <w:lang w:val="de-CH"/>
-              </w:rPr>
-              <w:t>3</w:t>
+          </w:p>
+        </w:tc>
+        <w:tc>
+          <w:tcPr>
+            <w:tcW w:w="2243" w:type="dxa"/>
+          </w:tcPr>
+          <w:p>
+            <w:pPr>
+              <w:cnfStyle w:val="000000100000" w:firstRow="0" w:lastRow="0" w:firstColumn="0" w:lastColumn="0" w:oddVBand="0" w:evenVBand="0" w:oddHBand="1" w:evenHBand="0" w:firstRowFirstColumn="0" w:firstRowLastColumn="0" w:lastRowFirstColumn="0" w:lastRowLastColumn="0"/>
+              <w:rPr>
+                <w:lang w:val="de-CH"/>
+              </w:rPr>
+            </w:pPr>
+            <w:r>
+              <w:rPr>
+                <w:lang w:val="de-CH"/>
+              </w:rPr>
+              <w:t>Definition von Risiken, Schutzbedarf und Schutzniveau</w:t>
+            </w:r>
+          </w:p>
+        </w:tc>
+        <w:tc>
+          <w:tcPr>
+            <w:tcW w:w="2168" w:type="dxa"/>
+          </w:tcPr>
+          <w:p>
+            <w:pPr>
+              <w:cnfStyle w:val="000000100000" w:firstRow="0" w:lastRow="0" w:firstColumn="0" w:lastColumn="0" w:oddVBand="0" w:evenVBand="0" w:oddHBand="1" w:evenHBand="0" w:firstRowFirstColumn="0" w:firstRowLastColumn="0" w:lastRowFirstColumn="0" w:lastRowLastColumn="0"/>
+              <w:rPr>
+                <w:lang w:val="de-CH"/>
+              </w:rPr>
+            </w:pPr>
+            <w:r>
+              <w:rPr>
+                <w:lang w:val="de-CH"/>
+              </w:rPr>
+              <w:t>2</w:t>
             </w:r>
           </w:p>
         </w:tc>
@@ -592,9 +742,15 @@
               <w:rPr>
                 <w:lang w:val="de-CH"/>
               </w:rPr>
-              <w:t>Datensichrung</w:t>
-            </w:r>
-            <w:proofErr w:type="spellEnd"/>
+              <w:t>Logging</w:t>
+            </w:r>
+            <w:proofErr w:type="spellEnd"/>
+            <w:r>
+              <w:rPr>
+                <w:lang w:val="de-CH"/>
+              </w:rPr>
+              <w:t xml:space="preserve"> Infrastruktur</w:t>
+            </w:r>
           </w:p>
         </w:tc>
         <w:tc>
@@ -666,42 +822,108 @@
                 <w:lang w:val="de-CH"/>
               </w:rPr>
             </w:pPr>
-            <w:proofErr w:type="spellStart"/>
-            <w:r>
-              <w:rPr>
-                <w:lang w:val="de-CH"/>
-              </w:rPr>
-              <w:t>Watchdog</w:t>
-            </w:r>
-            <w:proofErr w:type="spellEnd"/>
-            <w:r>
-              <w:rPr>
-                <w:lang w:val="de-CH"/>
-              </w:rPr>
-              <w:t xml:space="preserve"> für Systemstabilität</w:t>
-            </w:r>
-          </w:p>
-        </w:tc>
-        <w:tc>
-          <w:tcPr>
-            <w:tcW w:w="2243" w:type="dxa"/>
-          </w:tcPr>
-          <w:p>
-            <w:pPr>
-              <w:cnfStyle w:val="000000100000" w:firstRow="0" w:lastRow="0" w:firstColumn="0" w:lastColumn="0" w:oddVBand="0" w:evenVBand="0" w:oddHBand="1" w:evenHBand="0" w:firstRowFirstColumn="0" w:firstRowLastColumn="0" w:lastRowFirstColumn="0" w:lastRowLastColumn="0"/>
-              <w:rPr>
-                <w:lang w:val="de-CH"/>
-              </w:rPr>
-            </w:pPr>
-          </w:p>
-        </w:tc>
-        <w:tc>
-          <w:tcPr>
-            <w:tcW w:w="2168" w:type="dxa"/>
-          </w:tcPr>
-          <w:p>
-            <w:pPr>
-              <w:cnfStyle w:val="000000100000" w:firstRow="0" w:lastRow="0" w:firstColumn="0" w:lastColumn="0" w:oddVBand="0" w:evenVBand="0" w:oddHBand="1" w:evenHBand="0" w:firstRowFirstColumn="0" w:firstRowLastColumn="0" w:lastRowFirstColumn="0" w:lastRowLastColumn="0"/>
+          </w:p>
+        </w:tc>
+        <w:tc>
+          <w:tcPr>
+            <w:tcW w:w="2243" w:type="dxa"/>
+          </w:tcPr>
+          <w:p>
+            <w:pPr>
+              <w:cnfStyle w:val="000000100000" w:firstRow="0" w:lastRow="0" w:firstColumn="0" w:lastColumn="0" w:oddVBand="0" w:evenVBand="0" w:oddHBand="1" w:evenHBand="0" w:firstRowFirstColumn="0" w:firstRowLastColumn="0" w:lastRowFirstColumn="0" w:lastRowLastColumn="0"/>
+              <w:rPr>
+                <w:lang w:val="de-CH"/>
+              </w:rPr>
+            </w:pPr>
+            <w:r>
+              <w:rPr>
+                <w:lang w:val="de-CH"/>
+              </w:rPr>
+              <w:t>Daten sind auswertbar</w:t>
+            </w:r>
+          </w:p>
+        </w:tc>
+        <w:tc>
+          <w:tcPr>
+            <w:tcW w:w="2168" w:type="dxa"/>
+          </w:tcPr>
+          <w:p>
+            <w:pPr>
+              <w:cnfStyle w:val="000000100000" w:firstRow="0" w:lastRow="0" w:firstColumn="0" w:lastColumn="0" w:oddVBand="0" w:evenVBand="0" w:oddHBand="1" w:evenHBand="0" w:firstRowFirstColumn="0" w:firstRowLastColumn="0" w:lastRowFirstColumn="0" w:lastRowLastColumn="0"/>
+              <w:rPr>
+                <w:lang w:val="de-CH"/>
+              </w:rPr>
+            </w:pPr>
+            <w:r>
+              <w:rPr>
+                <w:lang w:val="de-CH"/>
+              </w:rPr>
+              <w:t>2</w:t>
+            </w:r>
+          </w:p>
+        </w:tc>
+        <w:tc>
+          <w:tcPr>
+            <w:tcW w:w="2177" w:type="dxa"/>
+          </w:tcPr>
+          <w:p>
+            <w:pPr>
+              <w:cnfStyle w:val="000000100000" w:firstRow="0" w:lastRow="0" w:firstColumn="0" w:lastColumn="0" w:oddVBand="0" w:evenVBand="0" w:oddHBand="1" w:evenHBand="0" w:firstRowFirstColumn="0" w:firstRowLastColumn="0" w:lastRowFirstColumn="0" w:lastRowLastColumn="0"/>
+              <w:rPr>
+                <w:lang w:val="de-CH"/>
+              </w:rPr>
+            </w:pPr>
+            <w:proofErr w:type="spellStart"/>
+            <w:r>
+              <w:rPr>
+                <w:lang w:val="de-CH"/>
+              </w:rPr>
+              <w:t>Syst</w:t>
+            </w:r>
+            <w:proofErr w:type="spellEnd"/>
+          </w:p>
+        </w:tc>
+      </w:tr>
+      <w:tr>
+        <w:tc>
+          <w:tcPr>
+            <w:cnfStyle w:val="001000000000" w:firstRow="0" w:lastRow="0" w:firstColumn="1" w:lastColumn="0" w:oddVBand="0" w:evenVBand="0" w:oddHBand="0" w:evenHBand="0" w:firstRowFirstColumn="0" w:firstRowLastColumn="0" w:lastRowFirstColumn="0" w:lastRowLastColumn="0"/>
+            <w:tcW w:w="2428" w:type="dxa"/>
+          </w:tcPr>
+          <w:p>
+            <w:pPr>
+              <w:rPr>
+                <w:lang w:val="de-CH"/>
+              </w:rPr>
+            </w:pPr>
+            <w:r>
+              <w:rPr>
+                <w:lang w:val="de-CH"/>
+              </w:rPr>
+              <w:t>DN-Server redundant</w:t>
+            </w:r>
+          </w:p>
+        </w:tc>
+        <w:tc>
+          <w:tcPr>
+            <w:tcW w:w="2243" w:type="dxa"/>
+          </w:tcPr>
+          <w:p>
+            <w:pPr>
+              <w:cnfStyle w:val="000000000000" w:firstRow="0" w:lastRow="0" w:firstColumn="0" w:lastColumn="0" w:oddVBand="0" w:evenVBand="0" w:oddHBand="0" w:evenHBand="0" w:firstRowFirstColumn="0" w:firstRowLastColumn="0" w:lastRowFirstColumn="0" w:lastRowLastColumn="0"/>
+              <w:rPr>
+                <w:lang w:val="de-CH"/>
+              </w:rPr>
+            </w:pPr>
+          </w:p>
+        </w:tc>
+        <w:tc>
+          <w:tcPr>
+            <w:tcW w:w="2168" w:type="dxa"/>
+          </w:tcPr>
+          <w:p>
+            <w:pPr>
+              <w:cnfStyle w:val="000000000000" w:firstRow="0" w:lastRow="0" w:firstColumn="0" w:lastColumn="0" w:oddVBand="0" w:evenVBand="0" w:oddHBand="0" w:evenHBand="0" w:firstRowFirstColumn="0" w:firstRowLastColumn="0" w:lastRowFirstColumn="0" w:lastRowLastColumn="0"/>
               <w:rPr>
                 <w:lang w:val="de-CH"/>
               </w:rPr>
@@ -720,7 +942,7 @@
           </w:tcPr>
           <w:p>
             <w:pPr>
-              <w:cnfStyle w:val="000000100000" w:firstRow="0" w:lastRow="0" w:firstColumn="0" w:lastColumn="0" w:oddVBand="0" w:evenVBand="0" w:oddHBand="1" w:evenHBand="0" w:firstRowFirstColumn="0" w:firstRowLastColumn="0" w:lastRowFirstColumn="0" w:lastRowLastColumn="0"/>
+              <w:cnfStyle w:val="000000000000" w:firstRow="0" w:lastRow="0" w:firstColumn="0" w:lastColumn="0" w:oddVBand="0" w:evenVBand="0" w:oddHBand="0" w:evenHBand="0" w:firstRowFirstColumn="0" w:firstRowLastColumn="0" w:lastRowFirstColumn="0" w:lastRowLastColumn="0"/>
               <w:rPr>
                 <w:lang w:val="de-CH"/>
               </w:rPr>
@@ -731,86 +953,6 @@
                 <w:lang w:val="de-CH"/>
               </w:rPr>
               <w:t>Syst</w:t>
-            </w:r>
-            <w:proofErr w:type="spellEnd"/>
-          </w:p>
-        </w:tc>
-      </w:tr>
-      <w:tr>
-        <w:tc>
-          <w:tcPr>
-            <w:cnfStyle w:val="001000000000" w:firstRow="0" w:lastRow="0" w:firstColumn="1" w:lastColumn="0" w:oddVBand="0" w:evenVBand="0" w:oddHBand="0" w:evenHBand="0" w:firstRowFirstColumn="0" w:firstRowLastColumn="0" w:lastRowFirstColumn="0" w:lastRowLastColumn="0"/>
-            <w:tcW w:w="2428" w:type="dxa"/>
-          </w:tcPr>
-          <w:p>
-            <w:pPr>
-              <w:rPr>
-                <w:lang w:val="de-CH"/>
-              </w:rPr>
-            </w:pPr>
-            <w:r>
-              <w:rPr>
-                <w:lang w:val="de-CH"/>
-              </w:rPr>
-              <w:t>Personenverwaltung</w:t>
-            </w:r>
-          </w:p>
-        </w:tc>
-        <w:tc>
-          <w:tcPr>
-            <w:tcW w:w="2243" w:type="dxa"/>
-          </w:tcPr>
-          <w:p>
-            <w:pPr>
-              <w:cnfStyle w:val="000000000000" w:firstRow="0" w:lastRow="0" w:firstColumn="0" w:lastColumn="0" w:oddVBand="0" w:evenVBand="0" w:oddHBand="0" w:evenHBand="0" w:firstRowFirstColumn="0" w:firstRowLastColumn="0" w:lastRowFirstColumn="0" w:lastRowLastColumn="0"/>
-              <w:rPr>
-                <w:lang w:val="de-CH"/>
-              </w:rPr>
-            </w:pPr>
-            <w:r>
-              <w:rPr>
-                <w:lang w:val="de-CH"/>
-              </w:rPr>
-              <w:t>Login</w:t>
-            </w:r>
-          </w:p>
-        </w:tc>
-        <w:tc>
-          <w:tcPr>
-            <w:tcW w:w="2168" w:type="dxa"/>
-          </w:tcPr>
-          <w:p>
-            <w:pPr>
-              <w:cnfStyle w:val="000000000000" w:firstRow="0" w:lastRow="0" w:firstColumn="0" w:lastColumn="0" w:oddVBand="0" w:evenVBand="0" w:oddHBand="0" w:evenHBand="0" w:firstRowFirstColumn="0" w:firstRowLastColumn="0" w:lastRowFirstColumn="0" w:lastRowLastColumn="0"/>
-              <w:rPr>
-                <w:lang w:val="de-CH"/>
-              </w:rPr>
-            </w:pPr>
-            <w:r>
-              <w:rPr>
-                <w:lang w:val="de-CH"/>
-              </w:rPr>
-              <w:t>3</w:t>
-            </w:r>
-          </w:p>
-        </w:tc>
-        <w:tc>
-          <w:tcPr>
-            <w:tcW w:w="2177" w:type="dxa"/>
-          </w:tcPr>
-          <w:p>
-            <w:pPr>
-              <w:cnfStyle w:val="000000000000" w:firstRow="0" w:lastRow="0" w:firstColumn="0" w:lastColumn="0" w:oddVBand="0" w:evenVBand="0" w:oddHBand="0" w:evenHBand="0" w:firstRowFirstColumn="0" w:firstRowLastColumn="0" w:lastRowFirstColumn="0" w:lastRowLastColumn="0"/>
-              <w:rPr>
-                <w:lang w:val="de-CH"/>
-              </w:rPr>
-            </w:pPr>
-            <w:proofErr w:type="spellStart"/>
-            <w:r>
-              <w:rPr>
-                <w:lang w:val="de-CH"/>
-              </w:rPr>
-              <w:t>Dev</w:t>
             </w:r>
             <w:proofErr w:type="spellEnd"/>
           </w:p>
@@ -831,25 +973,25 @@
                 <w:lang w:val="de-CH"/>
               </w:rPr>
             </w:pPr>
-          </w:p>
-        </w:tc>
-        <w:tc>
-          <w:tcPr>
-            <w:tcW w:w="2243" w:type="dxa"/>
-          </w:tcPr>
-          <w:p>
-            <w:pPr>
-              <w:cnfStyle w:val="000000100000" w:firstRow="0" w:lastRow="0" w:firstColumn="0" w:lastColumn="0" w:oddVBand="0" w:evenVBand="0" w:oddHBand="1" w:evenHBand="0" w:firstRowFirstColumn="0" w:firstRowLastColumn="0" w:lastRowFirstColumn="0" w:lastRowLastColumn="0"/>
-              <w:rPr>
-                <w:lang w:val="de-CH"/>
-              </w:rPr>
-            </w:pPr>
-            <w:r>
-              <w:rPr>
-                <w:lang w:val="de-CH"/>
-              </w:rPr>
-              <w:t>Logout</w:t>
-            </w:r>
+            <w:r>
+              <w:rPr>
+                <w:lang w:val="de-CH"/>
+              </w:rPr>
+              <w:t>Firewall für DB und App-Server</w:t>
+            </w:r>
+          </w:p>
+        </w:tc>
+        <w:tc>
+          <w:tcPr>
+            <w:tcW w:w="2243" w:type="dxa"/>
+          </w:tcPr>
+          <w:p>
+            <w:pPr>
+              <w:cnfStyle w:val="000000100000" w:firstRow="0" w:lastRow="0" w:firstColumn="0" w:lastColumn="0" w:oddVBand="0" w:evenVBand="0" w:oddHBand="1" w:evenHBand="0" w:firstRowFirstColumn="0" w:firstRowLastColumn="0" w:lastRowFirstColumn="0" w:lastRowLastColumn="0"/>
+              <w:rPr>
+                <w:lang w:val="de-CH"/>
+              </w:rPr>
+            </w:pPr>
           </w:p>
         </w:tc>
         <w:tc>
@@ -887,43 +1029,43 @@
               <w:rPr>
                 <w:lang w:val="de-CH"/>
               </w:rPr>
-              <w:t>Dev</w:t>
-            </w:r>
-            <w:proofErr w:type="spellEnd"/>
-          </w:p>
-        </w:tc>
-      </w:tr>
-      <w:tr>
-        <w:tc>
-          <w:tcPr>
-            <w:cnfStyle w:val="001000000000" w:firstRow="0" w:lastRow="0" w:firstColumn="1" w:lastColumn="0" w:oddVBand="0" w:evenVBand="0" w:oddHBand="0" w:evenHBand="0" w:firstRowFirstColumn="0" w:firstRowLastColumn="0" w:lastRowFirstColumn="0" w:lastRowLastColumn="0"/>
-            <w:tcW w:w="2428" w:type="dxa"/>
-          </w:tcPr>
-          <w:p>
-            <w:pPr>
-              <w:rPr>
-                <w:lang w:val="de-CH"/>
-              </w:rPr>
-            </w:pPr>
-          </w:p>
-        </w:tc>
-        <w:tc>
-          <w:tcPr>
-            <w:tcW w:w="2243" w:type="dxa"/>
-          </w:tcPr>
-          <w:p>
-            <w:pPr>
-              <w:cnfStyle w:val="000000000000" w:firstRow="0" w:lastRow="0" w:firstColumn="0" w:lastColumn="0" w:oddVBand="0" w:evenVBand="0" w:oddHBand="0" w:evenHBand="0" w:firstRowFirstColumn="0" w:firstRowLastColumn="0" w:lastRowFirstColumn="0" w:lastRowLastColumn="0"/>
-              <w:rPr>
-                <w:lang w:val="de-CH"/>
-              </w:rPr>
-            </w:pPr>
-            <w:r>
-              <w:rPr>
-                <w:lang w:val="de-CH"/>
-              </w:rPr>
-              <w:t>Passwortrecovery</w:t>
-            </w:r>
+              <w:t>Syst</w:t>
+            </w:r>
+            <w:proofErr w:type="spellEnd"/>
+          </w:p>
+        </w:tc>
+      </w:tr>
+      <w:tr>
+        <w:tc>
+          <w:tcPr>
+            <w:cnfStyle w:val="001000000000" w:firstRow="0" w:lastRow="0" w:firstColumn="1" w:lastColumn="0" w:oddVBand="0" w:evenVBand="0" w:oddHBand="0" w:evenHBand="0" w:firstRowFirstColumn="0" w:firstRowLastColumn="0" w:lastRowFirstColumn="0" w:lastRowLastColumn="0"/>
+            <w:tcW w:w="2428" w:type="dxa"/>
+          </w:tcPr>
+          <w:p>
+            <w:pPr>
+              <w:rPr>
+                <w:lang w:val="de-CH"/>
+              </w:rPr>
+            </w:pPr>
+            <w:r>
+              <w:rPr>
+                <w:lang w:val="de-CH"/>
+              </w:rPr>
+              <w:t>Webserver mit Loadbalancing</w:t>
+            </w:r>
+          </w:p>
+        </w:tc>
+        <w:tc>
+          <w:tcPr>
+            <w:tcW w:w="2243" w:type="dxa"/>
+          </w:tcPr>
+          <w:p>
+            <w:pPr>
+              <w:cnfStyle w:val="000000000000" w:firstRow="0" w:lastRow="0" w:firstColumn="0" w:lastColumn="0" w:oddVBand="0" w:evenVBand="0" w:oddHBand="0" w:evenHBand="0" w:firstRowFirstColumn="0" w:firstRowLastColumn="0" w:lastRowFirstColumn="0" w:lastRowLastColumn="0"/>
+              <w:rPr>
+                <w:lang w:val="de-CH"/>
+              </w:rPr>
+            </w:pPr>
           </w:p>
         </w:tc>
         <w:tc>
@@ -961,7 +1103,7 @@
               <w:rPr>
                 <w:lang w:val="de-CH"/>
               </w:rPr>
-              <w:t>Dev</w:t>
+              <w:t>Syst</w:t>
             </w:r>
             <w:proofErr w:type="spellEnd"/>
           </w:p>
@@ -982,25 +1124,33 @@
                 <w:lang w:val="de-CH"/>
               </w:rPr>
             </w:pPr>
-          </w:p>
-        </w:tc>
-        <w:tc>
-          <w:tcPr>
-            <w:tcW w:w="2243" w:type="dxa"/>
-          </w:tcPr>
-          <w:p>
-            <w:pPr>
-              <w:cnfStyle w:val="000000100000" w:firstRow="0" w:lastRow="0" w:firstColumn="0" w:lastColumn="0" w:oddVBand="0" w:evenVBand="0" w:oddHBand="1" w:evenHBand="0" w:firstRowFirstColumn="0" w:firstRowLastColumn="0" w:lastRowFirstColumn="0" w:lastRowLastColumn="0"/>
-              <w:rPr>
-                <w:lang w:val="de-CH"/>
-              </w:rPr>
-            </w:pPr>
-            <w:r>
-              <w:rPr>
-                <w:lang w:val="de-CH"/>
-              </w:rPr>
-              <w:t>Web-Frontend</w:t>
-            </w:r>
+            <w:proofErr w:type="spellStart"/>
+            <w:r>
+              <w:rPr>
+                <w:lang w:val="de-CH"/>
+              </w:rPr>
+              <w:t>Applikatio</w:t>
+            </w:r>
+            <w:proofErr w:type="spellEnd"/>
+            <w:r>
+              <w:rPr>
+                <w:lang w:val="de-CH"/>
+              </w:rPr>
+              <w:t>-Gateway</w:t>
+            </w:r>
+          </w:p>
+        </w:tc>
+        <w:tc>
+          <w:tcPr>
+            <w:tcW w:w="2243" w:type="dxa"/>
+          </w:tcPr>
+          <w:p>
+            <w:pPr>
+              <w:cnfStyle w:val="000000100000" w:firstRow="0" w:lastRow="0" w:firstColumn="0" w:lastColumn="0" w:oddVBand="0" w:evenVBand="0" w:oddHBand="1" w:evenHBand="0" w:firstRowFirstColumn="0" w:firstRowLastColumn="0" w:lastRowFirstColumn="0" w:lastRowLastColumn="0"/>
+              <w:rPr>
+                <w:lang w:val="de-CH"/>
+              </w:rPr>
+            </w:pPr>
           </w:p>
         </w:tc>
         <w:tc>
@@ -1038,43 +1188,45 @@
               <w:rPr>
                 <w:lang w:val="de-CH"/>
               </w:rPr>
-              <w:t>Dev</w:t>
-            </w:r>
-            <w:proofErr w:type="spellEnd"/>
-          </w:p>
-        </w:tc>
-      </w:tr>
-      <w:tr>
-        <w:tc>
-          <w:tcPr>
-            <w:cnfStyle w:val="001000000000" w:firstRow="0" w:lastRow="0" w:firstColumn="1" w:lastColumn="0" w:oddVBand="0" w:evenVBand="0" w:oddHBand="0" w:evenHBand="0" w:firstRowFirstColumn="0" w:firstRowLastColumn="0" w:lastRowFirstColumn="0" w:lastRowLastColumn="0"/>
-            <w:tcW w:w="2428" w:type="dxa"/>
-          </w:tcPr>
-          <w:p>
-            <w:pPr>
-              <w:rPr>
-                <w:lang w:val="de-CH"/>
-              </w:rPr>
-            </w:pPr>
-          </w:p>
-        </w:tc>
-        <w:tc>
-          <w:tcPr>
-            <w:tcW w:w="2243" w:type="dxa"/>
-          </w:tcPr>
-          <w:p>
-            <w:pPr>
-              <w:cnfStyle w:val="000000000000" w:firstRow="0" w:lastRow="0" w:firstColumn="0" w:lastColumn="0" w:oddVBand="0" w:evenVBand="0" w:oddHBand="0" w:evenHBand="0" w:firstRowFirstColumn="0" w:firstRowLastColumn="0" w:lastRowFirstColumn="0" w:lastRowLastColumn="0"/>
-              <w:rPr>
-                <w:lang w:val="de-CH"/>
-              </w:rPr>
-            </w:pPr>
-            <w:r>
-              <w:rPr>
-                <w:lang w:val="de-CH"/>
-              </w:rPr>
-              <w:t>Auto-Redirect</w:t>
-            </w:r>
+              <w:t>Syst</w:t>
+            </w:r>
+            <w:proofErr w:type="spellEnd"/>
+          </w:p>
+        </w:tc>
+      </w:tr>
+      <w:tr>
+        <w:tc>
+          <w:tcPr>
+            <w:cnfStyle w:val="001000000000" w:firstRow="0" w:lastRow="0" w:firstColumn="1" w:lastColumn="0" w:oddVBand="0" w:evenVBand="0" w:oddHBand="0" w:evenHBand="0" w:firstRowFirstColumn="0" w:firstRowLastColumn="0" w:lastRowFirstColumn="0" w:lastRowLastColumn="0"/>
+            <w:tcW w:w="2428" w:type="dxa"/>
+          </w:tcPr>
+          <w:p>
+            <w:pPr>
+              <w:rPr>
+                <w:lang w:val="de-CH"/>
+              </w:rPr>
+            </w:pPr>
+            <w:proofErr w:type="spellStart"/>
+            <w:r>
+              <w:rPr>
+                <w:lang w:val="de-CH"/>
+              </w:rPr>
+              <w:t>Datensichrung</w:t>
+            </w:r>
+            <w:proofErr w:type="spellEnd"/>
+          </w:p>
+        </w:tc>
+        <w:tc>
+          <w:tcPr>
+            <w:tcW w:w="2243" w:type="dxa"/>
+          </w:tcPr>
+          <w:p>
+            <w:pPr>
+              <w:cnfStyle w:val="000000000000" w:firstRow="0" w:lastRow="0" w:firstColumn="0" w:lastColumn="0" w:oddVBand="0" w:evenVBand="0" w:oddHBand="0" w:evenHBand="0" w:firstRowFirstColumn="0" w:firstRowLastColumn="0" w:lastRowFirstColumn="0" w:lastRowLastColumn="0"/>
+              <w:rPr>
+                <w:lang w:val="de-CH"/>
+              </w:rPr>
+            </w:pPr>
           </w:p>
         </w:tc>
         <w:tc>
@@ -1112,7 +1264,7 @@
               <w:rPr>
                 <w:lang w:val="de-CH"/>
               </w:rPr>
-              <w:t>Dev</w:t>
+              <w:t>Syst</w:t>
             </w:r>
             <w:proofErr w:type="spellEnd"/>
           </w:p>
@@ -1133,30 +1285,24 @@
                 <w:lang w:val="de-CH"/>
               </w:rPr>
             </w:pPr>
-            <w:r>
-              <w:rPr>
-                <w:lang w:val="de-CH"/>
-              </w:rPr>
-              <w:t>Patienteninformationen</w:t>
-            </w:r>
-          </w:p>
-        </w:tc>
-        <w:tc>
-          <w:tcPr>
-            <w:tcW w:w="2243" w:type="dxa"/>
-          </w:tcPr>
-          <w:p>
-            <w:pPr>
-              <w:cnfStyle w:val="000000100000" w:firstRow="0" w:lastRow="0" w:firstColumn="0" w:lastColumn="0" w:oddVBand="0" w:evenVBand="0" w:oddHBand="1" w:evenHBand="0" w:firstRowFirstColumn="0" w:firstRowLastColumn="0" w:lastRowFirstColumn="0" w:lastRowLastColumn="0"/>
-              <w:rPr>
-                <w:lang w:val="de-CH"/>
-              </w:rPr>
-            </w:pPr>
-            <w:r>
-              <w:rPr>
-                <w:lang w:val="de-CH"/>
-              </w:rPr>
-              <w:t>Create</w:t>
+          </w:p>
+        </w:tc>
+        <w:tc>
+          <w:tcPr>
+            <w:tcW w:w="2243" w:type="dxa"/>
+          </w:tcPr>
+          <w:p>
+            <w:pPr>
+              <w:cnfStyle w:val="000000100000" w:firstRow="0" w:lastRow="0" w:firstColumn="0" w:lastColumn="0" w:oddVBand="0" w:evenVBand="0" w:oddHBand="1" w:evenHBand="0" w:firstRowFirstColumn="0" w:firstRowLastColumn="0" w:lastRowFirstColumn="0" w:lastRowLastColumn="0"/>
+              <w:rPr>
+                <w:lang w:val="de-CH"/>
+              </w:rPr>
+            </w:pPr>
+            <w:r>
+              <w:rPr>
+                <w:lang w:val="de-CH"/>
+              </w:rPr>
+              <w:t>3-2-1 Regel</w:t>
             </w:r>
           </w:p>
         </w:tc>
@@ -1195,81 +1341,81 @@
               <w:rPr>
                 <w:lang w:val="de-CH"/>
               </w:rPr>
-              <w:t>Dev</w:t>
-            </w:r>
-            <w:proofErr w:type="spellEnd"/>
-          </w:p>
-        </w:tc>
-      </w:tr>
-      <w:tr>
-        <w:tc>
-          <w:tcPr>
-            <w:cnfStyle w:val="001000000000" w:firstRow="0" w:lastRow="0" w:firstColumn="1" w:lastColumn="0" w:oddVBand="0" w:evenVBand="0" w:oddHBand="0" w:evenHBand="0" w:firstRowFirstColumn="0" w:firstRowLastColumn="0" w:lastRowFirstColumn="0" w:lastRowLastColumn="0"/>
-            <w:tcW w:w="2428" w:type="dxa"/>
-          </w:tcPr>
-          <w:p>
-            <w:pPr>
-              <w:rPr>
-                <w:lang w:val="de-CH"/>
-              </w:rPr>
-            </w:pPr>
-          </w:p>
-        </w:tc>
-        <w:tc>
-          <w:tcPr>
-            <w:tcW w:w="2243" w:type="dxa"/>
-          </w:tcPr>
-          <w:p>
-            <w:pPr>
-              <w:cnfStyle w:val="000000000000" w:firstRow="0" w:lastRow="0" w:firstColumn="0" w:lastColumn="0" w:oddVBand="0" w:evenVBand="0" w:oddHBand="0" w:evenHBand="0" w:firstRowFirstColumn="0" w:firstRowLastColumn="0" w:lastRowFirstColumn="0" w:lastRowLastColumn="0"/>
-              <w:rPr>
-                <w:lang w:val="de-CH"/>
-              </w:rPr>
-            </w:pPr>
-            <w:r>
-              <w:rPr>
-                <w:lang w:val="de-CH"/>
-              </w:rPr>
-              <w:t>Read</w:t>
-            </w:r>
-          </w:p>
-        </w:tc>
-        <w:tc>
-          <w:tcPr>
-            <w:tcW w:w="2168" w:type="dxa"/>
-          </w:tcPr>
-          <w:p>
-            <w:pPr>
-              <w:cnfStyle w:val="000000000000" w:firstRow="0" w:lastRow="0" w:firstColumn="0" w:lastColumn="0" w:oddVBand="0" w:evenVBand="0" w:oddHBand="0" w:evenHBand="0" w:firstRowFirstColumn="0" w:firstRowLastColumn="0" w:lastRowFirstColumn="0" w:lastRowLastColumn="0"/>
-              <w:rPr>
-                <w:lang w:val="de-CH"/>
-              </w:rPr>
-            </w:pPr>
-            <w:r>
-              <w:rPr>
-                <w:lang w:val="de-CH"/>
-              </w:rPr>
-              <w:t>3</w:t>
-            </w:r>
-          </w:p>
-        </w:tc>
-        <w:tc>
-          <w:tcPr>
-            <w:tcW w:w="2177" w:type="dxa"/>
-          </w:tcPr>
-          <w:p>
-            <w:pPr>
-              <w:cnfStyle w:val="000000000000" w:firstRow="0" w:lastRow="0" w:firstColumn="0" w:lastColumn="0" w:oddVBand="0" w:evenVBand="0" w:oddHBand="0" w:evenHBand="0" w:firstRowFirstColumn="0" w:firstRowLastColumn="0" w:lastRowFirstColumn="0" w:lastRowLastColumn="0"/>
-              <w:rPr>
-                <w:lang w:val="de-CH"/>
-              </w:rPr>
-            </w:pPr>
-            <w:proofErr w:type="spellStart"/>
-            <w:r>
-              <w:rPr>
-                <w:lang w:val="de-CH"/>
-              </w:rPr>
-              <w:t>Dev</w:t>
+              <w:t>Syst</w:t>
+            </w:r>
+            <w:proofErr w:type="spellEnd"/>
+          </w:p>
+        </w:tc>
+      </w:tr>
+      <w:tr>
+        <w:tc>
+          <w:tcPr>
+            <w:cnfStyle w:val="001000000000" w:firstRow="0" w:lastRow="0" w:firstColumn="1" w:lastColumn="0" w:oddVBand="0" w:evenVBand="0" w:oddHBand="0" w:evenHBand="0" w:firstRowFirstColumn="0" w:firstRowLastColumn="0" w:lastRowFirstColumn="0" w:lastRowLastColumn="0"/>
+            <w:tcW w:w="2428" w:type="dxa"/>
+          </w:tcPr>
+          <w:p>
+            <w:pPr>
+              <w:rPr>
+                <w:lang w:val="de-CH"/>
+              </w:rPr>
+            </w:pPr>
+          </w:p>
+        </w:tc>
+        <w:tc>
+          <w:tcPr>
+            <w:tcW w:w="2243" w:type="dxa"/>
+          </w:tcPr>
+          <w:p>
+            <w:pPr>
+              <w:cnfStyle w:val="000000000000" w:firstRow="0" w:lastRow="0" w:firstColumn="0" w:lastColumn="0" w:oddVBand="0" w:evenVBand="0" w:oddHBand="0" w:evenHBand="0" w:firstRowFirstColumn="0" w:firstRowLastColumn="0" w:lastRowFirstColumn="0" w:lastRowLastColumn="0"/>
+              <w:rPr>
+                <w:lang w:val="de-CH"/>
+              </w:rPr>
+            </w:pPr>
+            <w:r>
+              <w:rPr>
+                <w:lang w:val="de-CH"/>
+              </w:rPr>
+              <w:t>RTO von 1 Tag</w:t>
+            </w:r>
+          </w:p>
+        </w:tc>
+        <w:tc>
+          <w:tcPr>
+            <w:tcW w:w="2168" w:type="dxa"/>
+          </w:tcPr>
+          <w:p>
+            <w:pPr>
+              <w:cnfStyle w:val="000000000000" w:firstRow="0" w:lastRow="0" w:firstColumn="0" w:lastColumn="0" w:oddVBand="0" w:evenVBand="0" w:oddHBand="0" w:evenHBand="0" w:firstRowFirstColumn="0" w:firstRowLastColumn="0" w:lastRowFirstColumn="0" w:lastRowLastColumn="0"/>
+              <w:rPr>
+                <w:lang w:val="de-CH"/>
+              </w:rPr>
+            </w:pPr>
+            <w:r>
+              <w:rPr>
+                <w:lang w:val="de-CH"/>
+              </w:rPr>
+              <w:t>2</w:t>
+            </w:r>
+          </w:p>
+        </w:tc>
+        <w:tc>
+          <w:tcPr>
+            <w:tcW w:w="2177" w:type="dxa"/>
+          </w:tcPr>
+          <w:p>
+            <w:pPr>
+              <w:cnfStyle w:val="000000000000" w:firstRow="0" w:lastRow="0" w:firstColumn="0" w:lastColumn="0" w:oddVBand="0" w:evenVBand="0" w:oddHBand="0" w:evenHBand="0" w:firstRowFirstColumn="0" w:firstRowLastColumn="0" w:lastRowFirstColumn="0" w:lastRowLastColumn="0"/>
+              <w:rPr>
+                <w:lang w:val="de-CH"/>
+              </w:rPr>
+            </w:pPr>
+            <w:proofErr w:type="spellStart"/>
+            <w:r>
+              <w:rPr>
+                <w:lang w:val="de-CH"/>
+              </w:rPr>
+              <w:t>Syst</w:t>
             </w:r>
             <w:proofErr w:type="spellEnd"/>
           </w:p>
@@ -1307,120 +1453,126 @@
               <w:rPr>
                 <w:lang w:val="de-CH"/>
               </w:rPr>
-              <w:t>Update</w:t>
-            </w:r>
-          </w:p>
-        </w:tc>
-        <w:tc>
-          <w:tcPr>
-            <w:tcW w:w="2168" w:type="dxa"/>
-          </w:tcPr>
-          <w:p>
-            <w:pPr>
-              <w:cnfStyle w:val="000000100000" w:firstRow="0" w:lastRow="0" w:firstColumn="0" w:lastColumn="0" w:oddVBand="0" w:evenVBand="0" w:oddHBand="1" w:evenHBand="0" w:firstRowFirstColumn="0" w:firstRowLastColumn="0" w:lastRowFirstColumn="0" w:lastRowLastColumn="0"/>
-              <w:rPr>
-                <w:lang w:val="de-CH"/>
-              </w:rPr>
-            </w:pPr>
-            <w:r>
-              <w:rPr>
-                <w:lang w:val="de-CH"/>
-              </w:rPr>
-              <w:t>3</w:t>
-            </w:r>
-          </w:p>
-        </w:tc>
-        <w:tc>
-          <w:tcPr>
-            <w:tcW w:w="2177" w:type="dxa"/>
-          </w:tcPr>
-          <w:p>
-            <w:pPr>
-              <w:cnfStyle w:val="000000100000" w:firstRow="0" w:lastRow="0" w:firstColumn="0" w:lastColumn="0" w:oddVBand="0" w:evenVBand="0" w:oddHBand="1" w:evenHBand="0" w:firstRowFirstColumn="0" w:firstRowLastColumn="0" w:lastRowFirstColumn="0" w:lastRowLastColumn="0"/>
-              <w:rPr>
-                <w:lang w:val="de-CH"/>
-              </w:rPr>
-            </w:pPr>
-            <w:proofErr w:type="spellStart"/>
-            <w:r>
-              <w:rPr>
-                <w:lang w:val="de-CH"/>
-              </w:rPr>
-              <w:t>Dev</w:t>
-            </w:r>
-            <w:proofErr w:type="spellEnd"/>
-          </w:p>
-        </w:tc>
-      </w:tr>
-      <w:tr>
-        <w:tc>
-          <w:tcPr>
-            <w:cnfStyle w:val="001000000000" w:firstRow="0" w:lastRow="0" w:firstColumn="1" w:lastColumn="0" w:oddVBand="0" w:evenVBand="0" w:oddHBand="0" w:evenHBand="0" w:firstRowFirstColumn="0" w:firstRowLastColumn="0" w:lastRowFirstColumn="0" w:lastRowLastColumn="0"/>
-            <w:tcW w:w="2428" w:type="dxa"/>
-          </w:tcPr>
-          <w:p>
-            <w:pPr>
-              <w:rPr>
-                <w:lang w:val="de-CH"/>
-              </w:rPr>
-            </w:pPr>
-          </w:p>
-        </w:tc>
-        <w:tc>
-          <w:tcPr>
-            <w:tcW w:w="2243" w:type="dxa"/>
-          </w:tcPr>
-          <w:p>
-            <w:pPr>
-              <w:cnfStyle w:val="000000000000" w:firstRow="0" w:lastRow="0" w:firstColumn="0" w:lastColumn="0" w:oddVBand="0" w:evenVBand="0" w:oddHBand="0" w:evenHBand="0" w:firstRowFirstColumn="0" w:firstRowLastColumn="0" w:lastRowFirstColumn="0" w:lastRowLastColumn="0"/>
-              <w:rPr>
-                <w:lang w:val="de-CH"/>
-              </w:rPr>
-            </w:pPr>
-            <w:r>
-              <w:rPr>
-                <w:lang w:val="de-CH"/>
-              </w:rPr>
-              <w:t>Delete</w:t>
-            </w:r>
-          </w:p>
-        </w:tc>
-        <w:tc>
-          <w:tcPr>
-            <w:tcW w:w="2168" w:type="dxa"/>
-          </w:tcPr>
-          <w:p>
-            <w:pPr>
-              <w:cnfStyle w:val="000000000000" w:firstRow="0" w:lastRow="0" w:firstColumn="0" w:lastColumn="0" w:oddVBand="0" w:evenVBand="0" w:oddHBand="0" w:evenHBand="0" w:firstRowFirstColumn="0" w:firstRowLastColumn="0" w:lastRowFirstColumn="0" w:lastRowLastColumn="0"/>
-              <w:rPr>
-                <w:lang w:val="de-CH"/>
-              </w:rPr>
-            </w:pPr>
-            <w:r>
-              <w:rPr>
-                <w:lang w:val="de-CH"/>
-              </w:rPr>
-              <w:t>3</w:t>
-            </w:r>
-          </w:p>
-        </w:tc>
-        <w:tc>
-          <w:tcPr>
-            <w:tcW w:w="2177" w:type="dxa"/>
-          </w:tcPr>
-          <w:p>
-            <w:pPr>
-              <w:cnfStyle w:val="000000000000" w:firstRow="0" w:lastRow="0" w:firstColumn="0" w:lastColumn="0" w:oddVBand="0" w:evenVBand="0" w:oddHBand="0" w:evenHBand="0" w:firstRowFirstColumn="0" w:firstRowLastColumn="0" w:lastRowFirstColumn="0" w:lastRowLastColumn="0"/>
-              <w:rPr>
-                <w:lang w:val="de-CH"/>
-              </w:rPr>
-            </w:pPr>
-            <w:proofErr w:type="spellStart"/>
-            <w:r>
-              <w:rPr>
-                <w:lang w:val="de-CH"/>
-              </w:rPr>
-              <w:t>Dev</w:t>
+              <w:t>RPO von Stunden</w:t>
+            </w:r>
+          </w:p>
+        </w:tc>
+        <w:tc>
+          <w:tcPr>
+            <w:tcW w:w="2168" w:type="dxa"/>
+          </w:tcPr>
+          <w:p>
+            <w:pPr>
+              <w:cnfStyle w:val="000000100000" w:firstRow="0" w:lastRow="0" w:firstColumn="0" w:lastColumn="0" w:oddVBand="0" w:evenVBand="0" w:oddHBand="1" w:evenHBand="0" w:firstRowFirstColumn="0" w:firstRowLastColumn="0" w:lastRowFirstColumn="0" w:lastRowLastColumn="0"/>
+              <w:rPr>
+                <w:lang w:val="de-CH"/>
+              </w:rPr>
+            </w:pPr>
+            <w:r>
+              <w:rPr>
+                <w:lang w:val="de-CH"/>
+              </w:rPr>
+              <w:t>1</w:t>
+            </w:r>
+          </w:p>
+        </w:tc>
+        <w:tc>
+          <w:tcPr>
+            <w:tcW w:w="2177" w:type="dxa"/>
+          </w:tcPr>
+          <w:p>
+            <w:pPr>
+              <w:cnfStyle w:val="000000100000" w:firstRow="0" w:lastRow="0" w:firstColumn="0" w:lastColumn="0" w:oddVBand="0" w:evenVBand="0" w:oddHBand="1" w:evenHBand="0" w:firstRowFirstColumn="0" w:firstRowLastColumn="0" w:lastRowFirstColumn="0" w:lastRowLastColumn="0"/>
+              <w:rPr>
+                <w:lang w:val="de-CH"/>
+              </w:rPr>
+            </w:pPr>
+            <w:proofErr w:type="spellStart"/>
+            <w:r>
+              <w:rPr>
+                <w:lang w:val="de-CH"/>
+              </w:rPr>
+              <w:t>Syst</w:t>
+            </w:r>
+            <w:proofErr w:type="spellEnd"/>
+          </w:p>
+        </w:tc>
+      </w:tr>
+      <w:tr>
+        <w:tc>
+          <w:tcPr>
+            <w:cnfStyle w:val="001000000000" w:firstRow="0" w:lastRow="0" w:firstColumn="1" w:lastColumn="0" w:oddVBand="0" w:evenVBand="0" w:oddHBand="0" w:evenHBand="0" w:firstRowFirstColumn="0" w:firstRowLastColumn="0" w:lastRowFirstColumn="0" w:lastRowLastColumn="0"/>
+            <w:tcW w:w="2428" w:type="dxa"/>
+          </w:tcPr>
+          <w:p>
+            <w:pPr>
+              <w:rPr>
+                <w:lang w:val="de-CH"/>
+              </w:rPr>
+            </w:pPr>
+          </w:p>
+        </w:tc>
+        <w:tc>
+          <w:tcPr>
+            <w:tcW w:w="2243" w:type="dxa"/>
+          </w:tcPr>
+          <w:p>
+            <w:pPr>
+              <w:cnfStyle w:val="000000000000" w:firstRow="0" w:lastRow="0" w:firstColumn="0" w:lastColumn="0" w:oddVBand="0" w:evenVBand="0" w:oddHBand="0" w:evenHBand="0" w:firstRowFirstColumn="0" w:firstRowLastColumn="0" w:lastRowFirstColumn="0" w:lastRowLastColumn="0"/>
+              <w:rPr>
+                <w:lang w:val="de-CH"/>
+              </w:rPr>
+            </w:pPr>
+            <w:r>
+              <w:rPr>
+                <w:lang w:val="de-CH"/>
+              </w:rPr>
+              <w:t xml:space="preserve">Open-Source </w:t>
+            </w:r>
+            <w:r>
+              <w:rPr>
+                <w:lang w:val="de-CH"/>
+              </w:rPr>
+              <w:t>Software</w:t>
+            </w:r>
+          </w:p>
+        </w:tc>
+        <w:tc>
+          <w:tcPr>
+            <w:tcW w:w="2168" w:type="dxa"/>
+          </w:tcPr>
+          <w:p>
+            <w:pPr>
+              <w:cnfStyle w:val="000000000000" w:firstRow="0" w:lastRow="0" w:firstColumn="0" w:lastColumn="0" w:oddVBand="0" w:evenVBand="0" w:oddHBand="0" w:evenHBand="0" w:firstRowFirstColumn="0" w:firstRowLastColumn="0" w:lastRowFirstColumn="0" w:lastRowLastColumn="0"/>
+              <w:rPr>
+                <w:lang w:val="de-CH"/>
+              </w:rPr>
+            </w:pPr>
+            <w:r>
+              <w:rPr>
+                <w:lang w:val="de-CH"/>
+              </w:rPr>
+              <w:t>1</w:t>
+            </w:r>
+          </w:p>
+        </w:tc>
+        <w:tc>
+          <w:tcPr>
+            <w:tcW w:w="2177" w:type="dxa"/>
+          </w:tcPr>
+          <w:p>
+            <w:pPr>
+              <w:cnfStyle w:val="000000000000" w:firstRow="0" w:lastRow="0" w:firstColumn="0" w:lastColumn="0" w:oddVBand="0" w:evenVBand="0" w:oddHBand="0" w:evenHBand="0" w:firstRowFirstColumn="0" w:firstRowLastColumn="0" w:lastRowFirstColumn="0" w:lastRowLastColumn="0"/>
+              <w:rPr>
+                <w:lang w:val="de-CH"/>
+              </w:rPr>
+            </w:pPr>
+            <w:proofErr w:type="spellStart"/>
+            <w:r>
+              <w:rPr>
+                <w:lang w:val="de-CH"/>
+              </w:rPr>
+              <w:t>Syst</w:t>
             </w:r>
             <w:proofErr w:type="spellEnd"/>
           </w:p>
@@ -1441,25 +1593,33 @@
                 <w:lang w:val="de-CH"/>
               </w:rPr>
             </w:pPr>
-          </w:p>
-        </w:tc>
-        <w:tc>
-          <w:tcPr>
-            <w:tcW w:w="2243" w:type="dxa"/>
-          </w:tcPr>
-          <w:p>
-            <w:pPr>
-              <w:cnfStyle w:val="000000100000" w:firstRow="0" w:lastRow="0" w:firstColumn="0" w:lastColumn="0" w:oddVBand="0" w:evenVBand="0" w:oddHBand="1" w:evenHBand="0" w:firstRowFirstColumn="0" w:firstRowLastColumn="0" w:lastRowFirstColumn="0" w:lastRowLastColumn="0"/>
-              <w:rPr>
-                <w:lang w:val="de-CH"/>
-              </w:rPr>
-            </w:pPr>
-            <w:r>
-              <w:rPr>
-                <w:lang w:val="de-CH"/>
-              </w:rPr>
-              <w:t>Web-Frontend</w:t>
-            </w:r>
+            <w:proofErr w:type="spellStart"/>
+            <w:r>
+              <w:rPr>
+                <w:lang w:val="de-CH"/>
+              </w:rPr>
+              <w:t>Watchdog</w:t>
+            </w:r>
+            <w:proofErr w:type="spellEnd"/>
+            <w:r>
+              <w:rPr>
+                <w:lang w:val="de-CH"/>
+              </w:rPr>
+              <w:t xml:space="preserve"> für Systemstabilität</w:t>
+            </w:r>
+          </w:p>
+        </w:tc>
+        <w:tc>
+          <w:tcPr>
+            <w:tcW w:w="2243" w:type="dxa"/>
+          </w:tcPr>
+          <w:p>
+            <w:pPr>
+              <w:cnfStyle w:val="000000100000" w:firstRow="0" w:lastRow="0" w:firstColumn="0" w:lastColumn="0" w:oddVBand="0" w:evenVBand="0" w:oddHBand="1" w:evenHBand="0" w:firstRowFirstColumn="0" w:firstRowLastColumn="0" w:lastRowFirstColumn="0" w:lastRowLastColumn="0"/>
+              <w:rPr>
+                <w:lang w:val="de-CH"/>
+              </w:rPr>
+            </w:pPr>
           </w:p>
         </w:tc>
         <w:tc>
@@ -1497,48 +1657,48 @@
               <w:rPr>
                 <w:lang w:val="de-CH"/>
               </w:rPr>
-              <w:t>Dev</w:t>
-            </w:r>
-            <w:proofErr w:type="spellEnd"/>
-          </w:p>
-        </w:tc>
-      </w:tr>
-      <w:tr>
-        <w:tc>
-          <w:tcPr>
-            <w:cnfStyle w:val="001000000000" w:firstRow="0" w:lastRow="0" w:firstColumn="1" w:lastColumn="0" w:oddVBand="0" w:evenVBand="0" w:oddHBand="0" w:evenHBand="0" w:firstRowFirstColumn="0" w:firstRowLastColumn="0" w:lastRowFirstColumn="0" w:lastRowLastColumn="0"/>
-            <w:tcW w:w="2428" w:type="dxa"/>
-          </w:tcPr>
-          <w:p>
-            <w:pPr>
-              <w:rPr>
-                <w:lang w:val="de-CH"/>
-              </w:rPr>
-            </w:pPr>
-            <w:r>
-              <w:rPr>
-                <w:lang w:val="de-CH"/>
-              </w:rPr>
-              <w:t>Personeninformationen</w:t>
-            </w:r>
-          </w:p>
-        </w:tc>
-        <w:tc>
-          <w:tcPr>
-            <w:tcW w:w="2243" w:type="dxa"/>
-          </w:tcPr>
-          <w:p>
-            <w:pPr>
-              <w:cnfStyle w:val="000000000000" w:firstRow="0" w:lastRow="0" w:firstColumn="0" w:lastColumn="0" w:oddVBand="0" w:evenVBand="0" w:oddHBand="0" w:evenHBand="0" w:firstRowFirstColumn="0" w:firstRowLastColumn="0" w:lastRowFirstColumn="0" w:lastRowLastColumn="0"/>
-              <w:rPr>
-                <w:lang w:val="de-CH"/>
-              </w:rPr>
-            </w:pPr>
-            <w:r>
-              <w:rPr>
-                <w:lang w:val="de-CH"/>
-              </w:rPr>
-              <w:t>Create</w:t>
+              <w:t>Syst</w:t>
+            </w:r>
+            <w:proofErr w:type="spellEnd"/>
+          </w:p>
+        </w:tc>
+      </w:tr>
+      <w:tr>
+        <w:tc>
+          <w:tcPr>
+            <w:cnfStyle w:val="001000000000" w:firstRow="0" w:lastRow="0" w:firstColumn="1" w:lastColumn="0" w:oddVBand="0" w:evenVBand="0" w:oddHBand="0" w:evenHBand="0" w:firstRowFirstColumn="0" w:firstRowLastColumn="0" w:lastRowFirstColumn="0" w:lastRowLastColumn="0"/>
+            <w:tcW w:w="2428" w:type="dxa"/>
+          </w:tcPr>
+          <w:p>
+            <w:pPr>
+              <w:rPr>
+                <w:lang w:val="de-CH"/>
+              </w:rPr>
+            </w:pPr>
+          </w:p>
+        </w:tc>
+        <w:tc>
+          <w:tcPr>
+            <w:tcW w:w="2243" w:type="dxa"/>
+          </w:tcPr>
+          <w:p>
+            <w:pPr>
+              <w:cnfStyle w:val="000000000000" w:firstRow="0" w:lastRow="0" w:firstColumn="0" w:lastColumn="0" w:oddVBand="0" w:evenVBand="0" w:oddHBand="0" w:evenHBand="0" w:firstRowFirstColumn="0" w:firstRowLastColumn="0" w:lastRowFirstColumn="0" w:lastRowLastColumn="0"/>
+              <w:rPr>
+                <w:lang w:val="de-CH"/>
+              </w:rPr>
+            </w:pPr>
+            <w:r>
+              <w:rPr>
+                <w:lang w:val="de-CH"/>
+              </w:rPr>
+              <w:t>Eskalation Stufen</w:t>
+            </w:r>
+            <w:r>
+              <w:rPr>
+                <w:lang w:val="de-CH"/>
+              </w:rPr>
+              <w:t xml:space="preserve"> mit Alarmfunktion</w:t>
             </w:r>
           </w:p>
         </w:tc>
@@ -1577,7 +1737,7 @@
               <w:rPr>
                 <w:lang w:val="de-CH"/>
               </w:rPr>
-              <w:t>Dev</w:t>
+              <w:t>Syst</w:t>
             </w:r>
             <w:proofErr w:type="spellEnd"/>
           </w:p>
@@ -1598,24 +1758,30 @@
                 <w:lang w:val="de-CH"/>
               </w:rPr>
             </w:pPr>
-          </w:p>
-        </w:tc>
-        <w:tc>
-          <w:tcPr>
-            <w:tcW w:w="2243" w:type="dxa"/>
-          </w:tcPr>
-          <w:p>
-            <w:pPr>
-              <w:cnfStyle w:val="000000100000" w:firstRow="0" w:lastRow="0" w:firstColumn="0" w:lastColumn="0" w:oddVBand="0" w:evenVBand="0" w:oddHBand="1" w:evenHBand="0" w:firstRowFirstColumn="0" w:firstRowLastColumn="0" w:lastRowFirstColumn="0" w:lastRowLastColumn="0"/>
-              <w:rPr>
-                <w:lang w:val="de-CH"/>
-              </w:rPr>
-            </w:pPr>
-            <w:r>
-              <w:rPr>
-                <w:lang w:val="de-CH"/>
-              </w:rPr>
-              <w:t>Read</w:t>
+            <w:r>
+              <w:rPr>
+                <w:lang w:val="de-CH"/>
+              </w:rPr>
+              <w:t>Personenverwaltung</w:t>
+            </w:r>
+          </w:p>
+        </w:tc>
+        <w:tc>
+          <w:tcPr>
+            <w:tcW w:w="2243" w:type="dxa"/>
+          </w:tcPr>
+          <w:p>
+            <w:pPr>
+              <w:cnfStyle w:val="000000100000" w:firstRow="0" w:lastRow="0" w:firstColumn="0" w:lastColumn="0" w:oddVBand="0" w:evenVBand="0" w:oddHBand="1" w:evenHBand="0" w:firstRowFirstColumn="0" w:firstRowLastColumn="0" w:lastRowFirstColumn="0" w:lastRowLastColumn="0"/>
+              <w:rPr>
+                <w:lang w:val="de-CH"/>
+              </w:rPr>
+            </w:pPr>
+            <w:r>
+              <w:rPr>
+                <w:lang w:val="de-CH"/>
+              </w:rPr>
+              <w:t>Login</w:t>
             </w:r>
           </w:p>
         </w:tc>
@@ -1654,42 +1820,42 @@
               <w:rPr>
                 <w:lang w:val="de-CH"/>
               </w:rPr>
-              <w:t>Def</w:t>
-            </w:r>
-            <w:proofErr w:type="spellEnd"/>
-          </w:p>
-        </w:tc>
-      </w:tr>
-      <w:tr>
-        <w:tc>
-          <w:tcPr>
-            <w:cnfStyle w:val="001000000000" w:firstRow="0" w:lastRow="0" w:firstColumn="1" w:lastColumn="0" w:oddVBand="0" w:evenVBand="0" w:oddHBand="0" w:evenHBand="0" w:firstRowFirstColumn="0" w:firstRowLastColumn="0" w:lastRowFirstColumn="0" w:lastRowLastColumn="0"/>
-            <w:tcW w:w="2428" w:type="dxa"/>
-          </w:tcPr>
-          <w:p>
-            <w:pPr>
-              <w:rPr>
-                <w:lang w:val="de-CH"/>
-              </w:rPr>
-            </w:pPr>
-          </w:p>
-        </w:tc>
-        <w:tc>
-          <w:tcPr>
-            <w:tcW w:w="2243" w:type="dxa"/>
-          </w:tcPr>
-          <w:p>
-            <w:pPr>
-              <w:cnfStyle w:val="000000000000" w:firstRow="0" w:lastRow="0" w:firstColumn="0" w:lastColumn="0" w:oddVBand="0" w:evenVBand="0" w:oddHBand="0" w:evenHBand="0" w:firstRowFirstColumn="0" w:firstRowLastColumn="0" w:lastRowFirstColumn="0" w:lastRowLastColumn="0"/>
-              <w:rPr>
-                <w:lang w:val="de-CH"/>
-              </w:rPr>
-            </w:pPr>
-            <w:r>
-              <w:rPr>
-                <w:lang w:val="de-CH"/>
-              </w:rPr>
-              <w:t>Update</w:t>
+              <w:t>Dev</w:t>
+            </w:r>
+            <w:proofErr w:type="spellEnd"/>
+          </w:p>
+        </w:tc>
+      </w:tr>
+      <w:tr>
+        <w:tc>
+          <w:tcPr>
+            <w:cnfStyle w:val="001000000000" w:firstRow="0" w:lastRow="0" w:firstColumn="1" w:lastColumn="0" w:oddVBand="0" w:evenVBand="0" w:oddHBand="0" w:evenHBand="0" w:firstRowFirstColumn="0" w:firstRowLastColumn="0" w:lastRowFirstColumn="0" w:lastRowLastColumn="0"/>
+            <w:tcW w:w="2428" w:type="dxa"/>
+          </w:tcPr>
+          <w:p>
+            <w:pPr>
+              <w:rPr>
+                <w:lang w:val="de-CH"/>
+              </w:rPr>
+            </w:pPr>
+          </w:p>
+        </w:tc>
+        <w:tc>
+          <w:tcPr>
+            <w:tcW w:w="2243" w:type="dxa"/>
+          </w:tcPr>
+          <w:p>
+            <w:pPr>
+              <w:cnfStyle w:val="000000000000" w:firstRow="0" w:lastRow="0" w:firstColumn="0" w:lastColumn="0" w:oddVBand="0" w:evenVBand="0" w:oddHBand="0" w:evenHBand="0" w:firstRowFirstColumn="0" w:firstRowLastColumn="0" w:lastRowFirstColumn="0" w:lastRowLastColumn="0"/>
+              <w:rPr>
+                <w:lang w:val="de-CH"/>
+              </w:rPr>
+            </w:pPr>
+            <w:r>
+              <w:rPr>
+                <w:lang w:val="de-CH"/>
+              </w:rPr>
+              <w:t>Logout</w:t>
             </w:r>
           </w:p>
         </w:tc>
@@ -1766,7 +1932,7 @@
               <w:rPr>
                 <w:lang w:val="de-CH"/>
               </w:rPr>
-              <w:t>Delete</w:t>
+              <w:t>Passwortrecovery</w:t>
             </w:r>
           </w:p>
         </w:tc>
@@ -1900,21 +2066,95 @@
                 <w:lang w:val="de-CH"/>
               </w:rPr>
             </w:pPr>
-            <w:r>
-              <w:rPr>
-                <w:lang w:val="de-CH"/>
-              </w:rPr>
-              <w:t>Medikamente</w:t>
-            </w:r>
-          </w:p>
-        </w:tc>
-        <w:tc>
-          <w:tcPr>
-            <w:tcW w:w="2243" w:type="dxa"/>
-          </w:tcPr>
-          <w:p>
-            <w:pPr>
-              <w:cnfStyle w:val="000000100000" w:firstRow="0" w:lastRow="0" w:firstColumn="0" w:lastColumn="0" w:oddVBand="0" w:evenVBand="0" w:oddHBand="1" w:evenHBand="0" w:firstRowFirstColumn="0" w:firstRowLastColumn="0" w:lastRowFirstColumn="0" w:lastRowLastColumn="0"/>
+          </w:p>
+        </w:tc>
+        <w:tc>
+          <w:tcPr>
+            <w:tcW w:w="2243" w:type="dxa"/>
+          </w:tcPr>
+          <w:p>
+            <w:pPr>
+              <w:cnfStyle w:val="000000100000" w:firstRow="0" w:lastRow="0" w:firstColumn="0" w:lastColumn="0" w:oddVBand="0" w:evenVBand="0" w:oddHBand="1" w:evenHBand="0" w:firstRowFirstColumn="0" w:firstRowLastColumn="0" w:lastRowFirstColumn="0" w:lastRowLastColumn="0"/>
+              <w:rPr>
+                <w:lang w:val="de-CH"/>
+              </w:rPr>
+            </w:pPr>
+            <w:r>
+              <w:rPr>
+                <w:lang w:val="de-CH"/>
+              </w:rPr>
+              <w:t>Auto-Redirect</w:t>
+            </w:r>
+          </w:p>
+        </w:tc>
+        <w:tc>
+          <w:tcPr>
+            <w:tcW w:w="2168" w:type="dxa"/>
+          </w:tcPr>
+          <w:p>
+            <w:pPr>
+              <w:cnfStyle w:val="000000100000" w:firstRow="0" w:lastRow="0" w:firstColumn="0" w:lastColumn="0" w:oddVBand="0" w:evenVBand="0" w:oddHBand="1" w:evenHBand="0" w:firstRowFirstColumn="0" w:firstRowLastColumn="0" w:lastRowFirstColumn="0" w:lastRowLastColumn="0"/>
+              <w:rPr>
+                <w:lang w:val="de-CH"/>
+              </w:rPr>
+            </w:pPr>
+            <w:r>
+              <w:rPr>
+                <w:lang w:val="de-CH"/>
+              </w:rPr>
+              <w:t>3</w:t>
+            </w:r>
+          </w:p>
+        </w:tc>
+        <w:tc>
+          <w:tcPr>
+            <w:tcW w:w="2177" w:type="dxa"/>
+          </w:tcPr>
+          <w:p>
+            <w:pPr>
+              <w:cnfStyle w:val="000000100000" w:firstRow="0" w:lastRow="0" w:firstColumn="0" w:lastColumn="0" w:oddVBand="0" w:evenVBand="0" w:oddHBand="1" w:evenHBand="0" w:firstRowFirstColumn="0" w:firstRowLastColumn="0" w:lastRowFirstColumn="0" w:lastRowLastColumn="0"/>
+              <w:rPr>
+                <w:lang w:val="de-CH"/>
+              </w:rPr>
+            </w:pPr>
+            <w:proofErr w:type="spellStart"/>
+            <w:r>
+              <w:rPr>
+                <w:lang w:val="de-CH"/>
+              </w:rPr>
+              <w:t>Dev</w:t>
+            </w:r>
+            <w:proofErr w:type="spellEnd"/>
+          </w:p>
+        </w:tc>
+      </w:tr>
+      <w:tr>
+        <w:tc>
+          <w:tcPr>
+            <w:cnfStyle w:val="001000000000" w:firstRow="0" w:lastRow="0" w:firstColumn="1" w:lastColumn="0" w:oddVBand="0" w:evenVBand="0" w:oddHBand="0" w:evenHBand="0" w:firstRowFirstColumn="0" w:firstRowLastColumn="0" w:lastRowFirstColumn="0" w:lastRowLastColumn="0"/>
+            <w:tcW w:w="2428" w:type="dxa"/>
+          </w:tcPr>
+          <w:p>
+            <w:pPr>
+              <w:rPr>
+                <w:lang w:val="de-CH"/>
+              </w:rPr>
+            </w:pPr>
+            <w:r>
+              <w:rPr>
+                <w:lang w:val="de-CH"/>
+              </w:rPr>
+              <w:t>Patienteninformationen</w:t>
+            </w:r>
+          </w:p>
+        </w:tc>
+        <w:tc>
+          <w:tcPr>
+            <w:tcW w:w="2243" w:type="dxa"/>
+          </w:tcPr>
+          <w:p>
+            <w:pPr>
+              <w:cnfStyle w:val="000000000000" w:firstRow="0" w:lastRow="0" w:firstColumn="0" w:lastColumn="0" w:oddVBand="0" w:evenVBand="0" w:oddHBand="0" w:evenHBand="0" w:firstRowFirstColumn="0" w:firstRowLastColumn="0" w:lastRowFirstColumn="0" w:lastRowLastColumn="0"/>
               <w:rPr>
                 <w:lang w:val="de-CH"/>
               </w:rPr>
@@ -1924,80 +2164,6 @@
                 <w:lang w:val="de-CH"/>
               </w:rPr>
               <w:t>Create</w:t>
-            </w:r>
-          </w:p>
-        </w:tc>
-        <w:tc>
-          <w:tcPr>
-            <w:tcW w:w="2168" w:type="dxa"/>
-          </w:tcPr>
-          <w:p>
-            <w:pPr>
-              <w:cnfStyle w:val="000000100000" w:firstRow="0" w:lastRow="0" w:firstColumn="0" w:lastColumn="0" w:oddVBand="0" w:evenVBand="0" w:oddHBand="1" w:evenHBand="0" w:firstRowFirstColumn="0" w:firstRowLastColumn="0" w:lastRowFirstColumn="0" w:lastRowLastColumn="0"/>
-              <w:rPr>
-                <w:lang w:val="de-CH"/>
-              </w:rPr>
-            </w:pPr>
-            <w:r>
-              <w:rPr>
-                <w:lang w:val="de-CH"/>
-              </w:rPr>
-              <w:t>3</w:t>
-            </w:r>
-          </w:p>
-        </w:tc>
-        <w:tc>
-          <w:tcPr>
-            <w:tcW w:w="2177" w:type="dxa"/>
-          </w:tcPr>
-          <w:p>
-            <w:pPr>
-              <w:cnfStyle w:val="000000100000" w:firstRow="0" w:lastRow="0" w:firstColumn="0" w:lastColumn="0" w:oddVBand="0" w:evenVBand="0" w:oddHBand="1" w:evenHBand="0" w:firstRowFirstColumn="0" w:firstRowLastColumn="0" w:lastRowFirstColumn="0" w:lastRowLastColumn="0"/>
-              <w:rPr>
-                <w:lang w:val="de-CH"/>
-              </w:rPr>
-            </w:pPr>
-            <w:proofErr w:type="spellStart"/>
-            <w:r>
-              <w:rPr>
-                <w:lang w:val="de-CH"/>
-              </w:rPr>
-              <w:t>Dev</w:t>
-            </w:r>
-            <w:proofErr w:type="spellEnd"/>
-          </w:p>
-        </w:tc>
-      </w:tr>
-      <w:tr>
-        <w:tc>
-          <w:tcPr>
-            <w:cnfStyle w:val="001000000000" w:firstRow="0" w:lastRow="0" w:firstColumn="1" w:lastColumn="0" w:oddVBand="0" w:evenVBand="0" w:oddHBand="0" w:evenHBand="0" w:firstRowFirstColumn="0" w:firstRowLastColumn="0" w:lastRowFirstColumn="0" w:lastRowLastColumn="0"/>
-            <w:tcW w:w="2428" w:type="dxa"/>
-          </w:tcPr>
-          <w:p>
-            <w:pPr>
-              <w:rPr>
-                <w:lang w:val="de-CH"/>
-              </w:rPr>
-            </w:pPr>
-          </w:p>
-        </w:tc>
-        <w:tc>
-          <w:tcPr>
-            <w:tcW w:w="2243" w:type="dxa"/>
-          </w:tcPr>
-          <w:p>
-            <w:pPr>
-              <w:cnfStyle w:val="000000000000" w:firstRow="0" w:lastRow="0" w:firstColumn="0" w:lastColumn="0" w:oddVBand="0" w:evenVBand="0" w:oddHBand="0" w:evenHBand="0" w:firstRowFirstColumn="0" w:firstRowLastColumn="0" w:lastRowFirstColumn="0" w:lastRowLastColumn="0"/>
-              <w:rPr>
-                <w:lang w:val="de-CH"/>
-              </w:rPr>
-            </w:pPr>
-            <w:r>
-              <w:rPr>
-                <w:lang w:val="de-CH"/>
-              </w:rPr>
-              <w:t>Update</w:t>
             </w:r>
           </w:p>
         </w:tc>
@@ -2074,7 +2240,7 @@
               <w:rPr>
                 <w:lang w:val="de-CH"/>
               </w:rPr>
-              <w:t>Web-Frontend</w:t>
+              <w:t>Read</w:t>
             </w:r>
           </w:p>
         </w:tc>
@@ -2131,30 +2297,24 @@
                 <w:lang w:val="de-CH"/>
               </w:rPr>
             </w:pPr>
-            <w:r>
-              <w:rPr>
-                <w:lang w:val="de-CH"/>
-              </w:rPr>
-              <w:t>Therapieverfahren</w:t>
-            </w:r>
-          </w:p>
-        </w:tc>
-        <w:tc>
-          <w:tcPr>
-            <w:tcW w:w="2243" w:type="dxa"/>
-          </w:tcPr>
-          <w:p>
-            <w:pPr>
-              <w:cnfStyle w:val="000000000000" w:firstRow="0" w:lastRow="0" w:firstColumn="0" w:lastColumn="0" w:oddVBand="0" w:evenVBand="0" w:oddHBand="0" w:evenHBand="0" w:firstRowFirstColumn="0" w:firstRowLastColumn="0" w:lastRowFirstColumn="0" w:lastRowLastColumn="0"/>
-              <w:rPr>
-                <w:lang w:val="de-CH"/>
-              </w:rPr>
-            </w:pPr>
-            <w:r>
-              <w:rPr>
-                <w:lang w:val="de-CH"/>
-              </w:rPr>
-              <w:t>Create</w:t>
+          </w:p>
+        </w:tc>
+        <w:tc>
+          <w:tcPr>
+            <w:tcW w:w="2243" w:type="dxa"/>
+          </w:tcPr>
+          <w:p>
+            <w:pPr>
+              <w:cnfStyle w:val="000000000000" w:firstRow="0" w:lastRow="0" w:firstColumn="0" w:lastColumn="0" w:oddVBand="0" w:evenVBand="0" w:oddHBand="0" w:evenHBand="0" w:firstRowFirstColumn="0" w:firstRowLastColumn="0" w:lastRowFirstColumn="0" w:lastRowLastColumn="0"/>
+              <w:rPr>
+                <w:lang w:val="de-CH"/>
+              </w:rPr>
+            </w:pPr>
+            <w:r>
+              <w:rPr>
+                <w:lang w:val="de-CH"/>
+              </w:rPr>
+              <w:t>Update</w:t>
             </w:r>
           </w:p>
         </w:tc>
@@ -2231,7 +2391,7 @@
               <w:rPr>
                 <w:lang w:val="de-CH"/>
               </w:rPr>
-              <w:t>Update</w:t>
+              <w:t>Delete</w:t>
             </w:r>
           </w:p>
         </w:tc>
@@ -2369,7 +2529,7 @@
               <w:rPr>
                 <w:lang w:val="de-CH"/>
               </w:rPr>
-              <w:t>Zeitpläne</w:t>
+              <w:t>Personeninformationen</w:t>
             </w:r>
           </w:p>
         </w:tc>
@@ -2462,7 +2622,7 @@
               <w:rPr>
                 <w:lang w:val="de-CH"/>
               </w:rPr>
-              <w:t>Update</w:t>
+              <w:t>Read</w:t>
             </w:r>
           </w:p>
         </w:tc>
@@ -2501,7 +2661,7 @@
               <w:rPr>
                 <w:lang w:val="de-CH"/>
               </w:rPr>
-              <w:t>Dev</w:t>
+              <w:t>Def</w:t>
             </w:r>
             <w:proofErr w:type="spellEnd"/>
           </w:p>
@@ -2539,7 +2699,7 @@
               <w:rPr>
                 <w:lang w:val="de-CH"/>
               </w:rPr>
-              <w:t>Web-Frontend</w:t>
+              <w:t>Update</w:t>
             </w:r>
           </w:p>
         </w:tc>
@@ -2596,33 +2756,25 @@
                 <w:lang w:val="de-CH"/>
               </w:rPr>
             </w:pPr>
-            <w:r>
-              <w:rPr>
-                <w:lang w:val="de-CH"/>
-              </w:rPr>
-              <w:t>Konfliktmanager</w:t>
-            </w:r>
-          </w:p>
-        </w:tc>
-        <w:tc>
-          <w:tcPr>
-            <w:tcW w:w="2243" w:type="dxa"/>
-          </w:tcPr>
-          <w:p>
-            <w:pPr>
-              <w:cnfStyle w:val="000000000000" w:firstRow="0" w:lastRow="0" w:firstColumn="0" w:lastColumn="0" w:oddVBand="0" w:evenVBand="0" w:oddHBand="0" w:evenHBand="0" w:firstRowFirstColumn="0" w:firstRowLastColumn="0" w:lastRowFirstColumn="0" w:lastRowLastColumn="0"/>
-              <w:rPr>
-                <w:lang w:val="de-CH"/>
-              </w:rPr>
-            </w:pPr>
-            <w:proofErr w:type="spellStart"/>
-            <w:r>
-              <w:rPr>
-                <w:lang w:val="de-CH"/>
-              </w:rPr>
-              <w:t>Rearrange</w:t>
-            </w:r>
-            <w:proofErr w:type="spellEnd"/>
+          </w:p>
+        </w:tc>
+        <w:tc>
+          <w:tcPr>
+            <w:tcW w:w="2243" w:type="dxa"/>
+          </w:tcPr>
+          <w:p>
+            <w:pPr>
+              <w:cnfStyle w:val="000000000000" w:firstRow="0" w:lastRow="0" w:firstColumn="0" w:lastColumn="0" w:oddVBand="0" w:evenVBand="0" w:oddHBand="0" w:evenHBand="0" w:firstRowFirstColumn="0" w:firstRowLastColumn="0" w:lastRowFirstColumn="0" w:lastRowLastColumn="0"/>
+              <w:rPr>
+                <w:lang w:val="de-CH"/>
+              </w:rPr>
+            </w:pPr>
+            <w:r>
+              <w:rPr>
+                <w:lang w:val="de-CH"/>
+              </w:rPr>
+              <w:t>Delete</w:t>
+            </w:r>
           </w:p>
         </w:tc>
         <w:tc>
@@ -2759,26 +2911,27 @@
               <w:rPr>
                 <w:lang w:val="de-CH"/>
               </w:rPr>
-              <w:t>Roboterinfos (Echtzeit)</w:t>
-            </w:r>
-          </w:p>
-        </w:tc>
-        <w:tc>
-          <w:tcPr>
-            <w:tcW w:w="2243" w:type="dxa"/>
-          </w:tcPr>
-          <w:p>
-            <w:pPr>
-              <w:cnfStyle w:val="000000000000" w:firstRow="0" w:lastRow="0" w:firstColumn="0" w:lastColumn="0" w:oddVBand="0" w:evenVBand="0" w:oddHBand="0" w:evenHBand="0" w:firstRowFirstColumn="0" w:firstRowLastColumn="0" w:lastRowFirstColumn="0" w:lastRowLastColumn="0"/>
-              <w:rPr>
-                <w:lang w:val="de-CH"/>
-              </w:rPr>
-            </w:pPr>
-            <w:r>
-              <w:rPr>
-                <w:lang w:val="de-CH"/>
-              </w:rPr>
-              <w:t>Aktivität</w:t>
+              <w:lastRenderedPageBreak/>
+              <w:t>Medikamente</w:t>
+            </w:r>
+          </w:p>
+        </w:tc>
+        <w:tc>
+          <w:tcPr>
+            <w:tcW w:w="2243" w:type="dxa"/>
+          </w:tcPr>
+          <w:p>
+            <w:pPr>
+              <w:cnfStyle w:val="000000000000" w:firstRow="0" w:lastRow="0" w:firstColumn="0" w:lastColumn="0" w:oddVBand="0" w:evenVBand="0" w:oddHBand="0" w:evenHBand="0" w:firstRowFirstColumn="0" w:firstRowLastColumn="0" w:lastRowFirstColumn="0" w:lastRowLastColumn="0"/>
+              <w:rPr>
+                <w:lang w:val="de-CH"/>
+              </w:rPr>
+            </w:pPr>
+            <w:r>
+              <w:rPr>
+                <w:lang w:val="de-CH"/>
+              </w:rPr>
+              <w:t>Create</w:t>
             </w:r>
           </w:p>
         </w:tc>
@@ -2855,7 +3008,7 @@
               <w:rPr>
                 <w:lang w:val="de-CH"/>
               </w:rPr>
-              <w:t>Position</w:t>
+              <w:t>Update</w:t>
             </w:r>
           </w:p>
         </w:tc>
@@ -2929,7 +3082,7 @@
               <w:rPr>
                 <w:lang w:val="de-CH"/>
               </w:rPr>
-              <w:t>Zustand</w:t>
+              <w:t>Web-Frontend</w:t>
             </w:r>
           </w:p>
         </w:tc>
@@ -2989,24 +3142,30 @@
                 <w:lang w:val="de-CH"/>
               </w:rPr>
             </w:pPr>
-          </w:p>
-        </w:tc>
-        <w:tc>
-          <w:tcPr>
-            <w:tcW w:w="2243" w:type="dxa"/>
-          </w:tcPr>
-          <w:p>
-            <w:pPr>
-              <w:cnfStyle w:val="000000100000" w:firstRow="0" w:lastRow="0" w:firstColumn="0" w:lastColumn="0" w:oddVBand="0" w:evenVBand="0" w:oddHBand="1" w:evenHBand="0" w:firstRowFirstColumn="0" w:firstRowLastColumn="0" w:lastRowFirstColumn="0" w:lastRowLastColumn="0"/>
-              <w:rPr>
-                <w:lang w:val="de-CH"/>
-              </w:rPr>
-            </w:pPr>
-            <w:r>
-              <w:rPr>
-                <w:lang w:val="de-CH"/>
-              </w:rPr>
-              <w:t>Web-Frontend</w:t>
+            <w:r>
+              <w:rPr>
+                <w:lang w:val="de-CH"/>
+              </w:rPr>
+              <w:t>Therapieverfahren</w:t>
+            </w:r>
+          </w:p>
+        </w:tc>
+        <w:tc>
+          <w:tcPr>
+            <w:tcW w:w="2243" w:type="dxa"/>
+          </w:tcPr>
+          <w:p>
+            <w:pPr>
+              <w:cnfStyle w:val="000000100000" w:firstRow="0" w:lastRow="0" w:firstColumn="0" w:lastColumn="0" w:oddVBand="0" w:evenVBand="0" w:oddHBand="1" w:evenHBand="0" w:firstRowFirstColumn="0" w:firstRowLastColumn="0" w:lastRowFirstColumn="0" w:lastRowLastColumn="0"/>
+              <w:rPr>
+                <w:lang w:val="de-CH"/>
+              </w:rPr>
+            </w:pPr>
+            <w:r>
+              <w:rPr>
+                <w:lang w:val="de-CH"/>
+              </w:rPr>
+              <w:t>Create</w:t>
             </w:r>
           </w:p>
         </w:tc>
@@ -3063,30 +3222,24 @@
                 <w:lang w:val="de-CH"/>
               </w:rPr>
             </w:pPr>
-            <w:r>
-              <w:rPr>
-                <w:lang w:val="de-CH"/>
-              </w:rPr>
-              <w:t>Erfolg &amp; Misserfolgsinfos</w:t>
-            </w:r>
-          </w:p>
-        </w:tc>
-        <w:tc>
-          <w:tcPr>
-            <w:tcW w:w="2243" w:type="dxa"/>
-          </w:tcPr>
-          <w:p>
-            <w:pPr>
-              <w:cnfStyle w:val="000000000000" w:firstRow="0" w:lastRow="0" w:firstColumn="0" w:lastColumn="0" w:oddVBand="0" w:evenVBand="0" w:oddHBand="0" w:evenHBand="0" w:firstRowFirstColumn="0" w:firstRowLastColumn="0" w:lastRowFirstColumn="0" w:lastRowLastColumn="0"/>
-              <w:rPr>
-                <w:lang w:val="de-CH"/>
-              </w:rPr>
-            </w:pPr>
-            <w:r>
-              <w:rPr>
-                <w:lang w:val="de-CH"/>
-              </w:rPr>
-              <w:t>Eskalationsverfahren</w:t>
+          </w:p>
+        </w:tc>
+        <w:tc>
+          <w:tcPr>
+            <w:tcW w:w="2243" w:type="dxa"/>
+          </w:tcPr>
+          <w:p>
+            <w:pPr>
+              <w:cnfStyle w:val="000000000000" w:firstRow="0" w:lastRow="0" w:firstColumn="0" w:lastColumn="0" w:oddVBand="0" w:evenVBand="0" w:oddHBand="0" w:evenHBand="0" w:firstRowFirstColumn="0" w:firstRowLastColumn="0" w:lastRowFirstColumn="0" w:lastRowLastColumn="0"/>
+              <w:rPr>
+                <w:lang w:val="de-CH"/>
+              </w:rPr>
+            </w:pPr>
+            <w:r>
+              <w:rPr>
+                <w:lang w:val="de-CH"/>
+              </w:rPr>
+              <w:t>Update</w:t>
             </w:r>
           </w:p>
         </w:tc>
@@ -3159,14 +3312,12 @@
                 <w:lang w:val="de-CH"/>
               </w:rPr>
             </w:pPr>
-            <w:proofErr w:type="spellStart"/>
-            <w:r>
-              <w:rPr>
-                <w:lang w:val="de-CH"/>
-              </w:rPr>
-              <w:t>Successmeldung</w:t>
-            </w:r>
-            <w:proofErr w:type="spellEnd"/>
+            <w:r>
+              <w:rPr>
+                <w:lang w:val="de-CH"/>
+              </w:rPr>
+              <w:t>Web-Frontend</w:t>
+            </w:r>
           </w:p>
         </w:tc>
         <w:tc>
@@ -3222,27 +3373,31 @@
                 <w:lang w:val="de-CH"/>
               </w:rPr>
             </w:pPr>
-          </w:p>
-        </w:tc>
-        <w:tc>
-          <w:tcPr>
-            <w:tcW w:w="2243" w:type="dxa"/>
-          </w:tcPr>
-          <w:p>
-            <w:pPr>
-              <w:cnfStyle w:val="000000000000" w:firstRow="0" w:lastRow="0" w:firstColumn="0" w:lastColumn="0" w:oddVBand="0" w:evenVBand="0" w:oddHBand="0" w:evenHBand="0" w:firstRowFirstColumn="0" w:firstRowLastColumn="0" w:lastRowFirstColumn="0" w:lastRowLastColumn="0"/>
-              <w:rPr>
-                <w:lang w:val="de-CH"/>
-              </w:rPr>
-            </w:pPr>
-            <w:proofErr w:type="spellStart"/>
-            <w:r>
-              <w:rPr>
-                <w:lang w:val="de-CH"/>
-              </w:rPr>
-              <w:t>Errormeldung</w:t>
-            </w:r>
-            <w:proofErr w:type="spellEnd"/>
+            <w:r>
+              <w:rPr>
+                <w:lang w:val="de-CH"/>
+              </w:rPr>
+              <w:t>Zeitpläne</w:t>
+            </w:r>
+          </w:p>
+        </w:tc>
+        <w:tc>
+          <w:tcPr>
+            <w:tcW w:w="2243" w:type="dxa"/>
+          </w:tcPr>
+          <w:p>
+            <w:pPr>
+              <w:cnfStyle w:val="000000000000" w:firstRow="0" w:lastRow="0" w:firstColumn="0" w:lastColumn="0" w:oddVBand="0" w:evenVBand="0" w:oddHBand="0" w:evenHBand="0" w:firstRowFirstColumn="0" w:firstRowLastColumn="0" w:lastRowFirstColumn="0" w:lastRowLastColumn="0"/>
+              <w:rPr>
+                <w:lang w:val="de-CH"/>
+              </w:rPr>
+            </w:pPr>
+            <w:r>
+              <w:rPr>
+                <w:lang w:val="de-CH"/>
+              </w:rPr>
+              <w:t>Create</w:t>
+            </w:r>
           </w:p>
         </w:tc>
         <w:tc>
@@ -3301,30 +3456,24 @@
                 <w:lang w:val="de-CH"/>
               </w:rPr>
             </w:pPr>
-            <w:r>
-              <w:rPr>
-                <w:lang w:val="de-CH"/>
-              </w:rPr>
-              <w:t>Patientendashboard</w:t>
-            </w:r>
-          </w:p>
-        </w:tc>
-        <w:tc>
-          <w:tcPr>
-            <w:tcW w:w="2243" w:type="dxa"/>
-          </w:tcPr>
-          <w:p>
-            <w:pPr>
-              <w:cnfStyle w:val="000000100000" w:firstRow="0" w:lastRow="0" w:firstColumn="0" w:lastColumn="0" w:oddVBand="0" w:evenVBand="0" w:oddHBand="1" w:evenHBand="0" w:firstRowFirstColumn="0" w:firstRowLastColumn="0" w:lastRowFirstColumn="0" w:lastRowLastColumn="0"/>
-              <w:rPr>
-                <w:lang w:val="de-CH"/>
-              </w:rPr>
-            </w:pPr>
-            <w:r>
-              <w:rPr>
-                <w:lang w:val="de-CH"/>
-              </w:rPr>
-              <w:t>Patientendaten</w:t>
+          </w:p>
+        </w:tc>
+        <w:tc>
+          <w:tcPr>
+            <w:tcW w:w="2243" w:type="dxa"/>
+          </w:tcPr>
+          <w:p>
+            <w:pPr>
+              <w:cnfStyle w:val="000000100000" w:firstRow="0" w:lastRow="0" w:firstColumn="0" w:lastColumn="0" w:oddVBand="0" w:evenVBand="0" w:oddHBand="1" w:evenHBand="0" w:firstRowFirstColumn="0" w:firstRowLastColumn="0" w:lastRowFirstColumn="0" w:lastRowLastColumn="0"/>
+              <w:rPr>
+                <w:lang w:val="de-CH"/>
+              </w:rPr>
+            </w:pPr>
+            <w:r>
+              <w:rPr>
+                <w:lang w:val="de-CH"/>
+              </w:rPr>
+              <w:t>Update</w:t>
             </w:r>
           </w:p>
         </w:tc>
@@ -3398,26 +3547,26 @@
               <w:rPr>
                 <w:lang w:val="de-CH"/>
               </w:rPr>
-              <w:t>Daten als Diagramm</w:t>
-            </w:r>
-          </w:p>
-        </w:tc>
-        <w:tc>
-          <w:tcPr>
-            <w:tcW w:w="2168" w:type="dxa"/>
-          </w:tcPr>
-          <w:p>
-            <w:pPr>
-              <w:cnfStyle w:val="000000000000" w:firstRow="0" w:lastRow="0" w:firstColumn="0" w:lastColumn="0" w:oddVBand="0" w:evenVBand="0" w:oddHBand="0" w:evenHBand="0" w:firstRowFirstColumn="0" w:firstRowLastColumn="0" w:lastRowFirstColumn="0" w:lastRowLastColumn="0"/>
-              <w:rPr>
-                <w:lang w:val="de-CH"/>
-              </w:rPr>
-            </w:pPr>
-            <w:r>
-              <w:rPr>
-                <w:lang w:val="de-CH"/>
-              </w:rPr>
-              <w:t>1</w:t>
+              <w:t>Web-Frontend</w:t>
+            </w:r>
+          </w:p>
+        </w:tc>
+        <w:tc>
+          <w:tcPr>
+            <w:tcW w:w="2168" w:type="dxa"/>
+          </w:tcPr>
+          <w:p>
+            <w:pPr>
+              <w:cnfStyle w:val="000000000000" w:firstRow="0" w:lastRow="0" w:firstColumn="0" w:lastColumn="0" w:oddVBand="0" w:evenVBand="0" w:oddHBand="0" w:evenHBand="0" w:firstRowFirstColumn="0" w:firstRowLastColumn="0" w:lastRowFirstColumn="0" w:lastRowLastColumn="0"/>
+              <w:rPr>
+                <w:lang w:val="de-CH"/>
+              </w:rPr>
+            </w:pPr>
+            <w:r>
+              <w:rPr>
+                <w:lang w:val="de-CH"/>
+              </w:rPr>
+              <w:t>3</w:t>
             </w:r>
           </w:p>
         </w:tc>
@@ -3462,27 +3611,29 @@
               <w:rPr>
                 <w:lang w:val="de-CH"/>
               </w:rPr>
-              <w:t>Audit-DB</w:t>
-            </w:r>
-          </w:p>
-        </w:tc>
-        <w:tc>
-          <w:tcPr>
-            <w:tcW w:w="2243" w:type="dxa"/>
-          </w:tcPr>
-          <w:p>
-            <w:pPr>
-              <w:cnfStyle w:val="000000100000" w:firstRow="0" w:lastRow="0" w:firstColumn="0" w:lastColumn="0" w:oddVBand="0" w:evenVBand="0" w:oddHBand="1" w:evenHBand="0" w:firstRowFirstColumn="0" w:firstRowLastColumn="0" w:lastRowFirstColumn="0" w:lastRowLastColumn="0"/>
-              <w:rPr>
-                <w:lang w:val="de-CH"/>
-              </w:rPr>
-            </w:pPr>
-            <w:r>
-              <w:rPr>
-                <w:lang w:val="de-CH"/>
-              </w:rPr>
-              <w:t>Wer, Wann, Was</w:t>
-            </w:r>
+              <w:t>Konfliktmanager</w:t>
+            </w:r>
+          </w:p>
+        </w:tc>
+        <w:tc>
+          <w:tcPr>
+            <w:tcW w:w="2243" w:type="dxa"/>
+          </w:tcPr>
+          <w:p>
+            <w:pPr>
+              <w:cnfStyle w:val="000000100000" w:firstRow="0" w:lastRow="0" w:firstColumn="0" w:lastColumn="0" w:oddVBand="0" w:evenVBand="0" w:oddHBand="1" w:evenHBand="0" w:firstRowFirstColumn="0" w:firstRowLastColumn="0" w:lastRowFirstColumn="0" w:lastRowLastColumn="0"/>
+              <w:rPr>
+                <w:lang w:val="de-CH"/>
+              </w:rPr>
+            </w:pPr>
+            <w:proofErr w:type="spellStart"/>
+            <w:r>
+              <w:rPr>
+                <w:lang w:val="de-CH"/>
+              </w:rPr>
+              <w:t>Rearrange</w:t>
+            </w:r>
+            <w:proofErr w:type="spellEnd"/>
           </w:p>
         </w:tc>
         <w:tc>
@@ -3538,30 +3689,24 @@
                 <w:lang w:val="de-CH"/>
               </w:rPr>
             </w:pPr>
+          </w:p>
+        </w:tc>
+        <w:tc>
+          <w:tcPr>
+            <w:tcW w:w="2243" w:type="dxa"/>
+          </w:tcPr>
+          <w:p>
+            <w:pPr>
+              <w:cnfStyle w:val="000000000000" w:firstRow="0" w:lastRow="0" w:firstColumn="0" w:lastColumn="0" w:oddVBand="0" w:evenVBand="0" w:oddHBand="0" w:evenHBand="0" w:firstRowFirstColumn="0" w:firstRowLastColumn="0" w:lastRowFirstColumn="0" w:lastRowLastColumn="0"/>
+              <w:rPr>
+                <w:lang w:val="de-CH"/>
+              </w:rPr>
+            </w:pPr>
             <w:r>
               <w:rPr>
                 <w:lang w:val="de-CH"/>
               </w:rPr>
               <w:t>Web-Frontend</w:t>
-            </w:r>
-          </w:p>
-        </w:tc>
-        <w:tc>
-          <w:tcPr>
-            <w:tcW w:w="2243" w:type="dxa"/>
-          </w:tcPr>
-          <w:p>
-            <w:pPr>
-              <w:cnfStyle w:val="000000000000" w:firstRow="0" w:lastRow="0" w:firstColumn="0" w:lastColumn="0" w:oddVBand="0" w:evenVBand="0" w:oddHBand="0" w:evenHBand="0" w:firstRowFirstColumn="0" w:firstRowLastColumn="0" w:lastRowFirstColumn="0" w:lastRowLastColumn="0"/>
-              <w:rPr>
-                <w:lang w:val="de-CH"/>
-              </w:rPr>
-            </w:pPr>
-            <w:r>
-              <w:rPr>
-                <w:lang w:val="de-CH"/>
-              </w:rPr>
-              <w:t>Responsive</w:t>
             </w:r>
           </w:p>
         </w:tc>
@@ -3621,43 +3766,49 @@
                 <w:lang w:val="de-CH"/>
               </w:rPr>
             </w:pPr>
-          </w:p>
-        </w:tc>
-        <w:tc>
-          <w:tcPr>
-            <w:tcW w:w="2243" w:type="dxa"/>
-          </w:tcPr>
-          <w:p>
-            <w:pPr>
-              <w:cnfStyle w:val="000000100000" w:firstRow="0" w:lastRow="0" w:firstColumn="0" w:lastColumn="0" w:oddVBand="0" w:evenVBand="0" w:oddHBand="1" w:evenHBand="0" w:firstRowFirstColumn="0" w:firstRowLastColumn="0" w:lastRowFirstColumn="0" w:lastRowLastColumn="0"/>
-              <w:rPr>
-                <w:lang w:val="de-CH"/>
-              </w:rPr>
-            </w:pPr>
-            <w:r>
-              <w:rPr>
-                <w:lang w:val="de-CH"/>
-              </w:rPr>
-              <w:t>Einheitliches CI/CD</w:t>
-            </w:r>
-          </w:p>
-        </w:tc>
-        <w:tc>
-          <w:tcPr>
-            <w:tcW w:w="2168" w:type="dxa"/>
-          </w:tcPr>
-          <w:p>
-            <w:pPr>
-              <w:cnfStyle w:val="000000100000" w:firstRow="0" w:lastRow="0" w:firstColumn="0" w:lastColumn="0" w:oddVBand="0" w:evenVBand="0" w:oddHBand="1" w:evenHBand="0" w:firstRowFirstColumn="0" w:firstRowLastColumn="0" w:lastRowFirstColumn="0" w:lastRowLastColumn="0"/>
-              <w:rPr>
-                <w:lang w:val="de-CH"/>
-              </w:rPr>
-            </w:pPr>
-            <w:r>
-              <w:rPr>
-                <w:lang w:val="de-CH"/>
-              </w:rPr>
-              <w:t>2</w:t>
+            <w:r>
+              <w:rPr>
+                <w:lang w:val="de-CH"/>
+              </w:rPr>
+              <w:t>Roboterinfos (Echtzeit)</w:t>
+            </w:r>
+          </w:p>
+        </w:tc>
+        <w:tc>
+          <w:tcPr>
+            <w:tcW w:w="2243" w:type="dxa"/>
+          </w:tcPr>
+          <w:p>
+            <w:pPr>
+              <w:cnfStyle w:val="000000100000" w:firstRow="0" w:lastRow="0" w:firstColumn="0" w:lastColumn="0" w:oddVBand="0" w:evenVBand="0" w:oddHBand="1" w:evenHBand="0" w:firstRowFirstColumn="0" w:firstRowLastColumn="0" w:lastRowFirstColumn="0" w:lastRowLastColumn="0"/>
+              <w:rPr>
+                <w:lang w:val="de-CH"/>
+              </w:rPr>
+            </w:pPr>
+            <w:r>
+              <w:rPr>
+                <w:lang w:val="de-CH"/>
+              </w:rPr>
+              <w:t>Aktivität</w:t>
+            </w:r>
+          </w:p>
+        </w:tc>
+        <w:tc>
+          <w:tcPr>
+            <w:tcW w:w="2168" w:type="dxa"/>
+          </w:tcPr>
+          <w:p>
+            <w:pPr>
+              <w:cnfStyle w:val="000000100000" w:firstRow="0" w:lastRow="0" w:firstColumn="0" w:lastColumn="0" w:oddVBand="0" w:evenVBand="0" w:oddHBand="1" w:evenHBand="0" w:firstRowFirstColumn="0" w:firstRowLastColumn="0" w:lastRowFirstColumn="0" w:lastRowLastColumn="0"/>
+              <w:rPr>
+                <w:lang w:val="de-CH"/>
+              </w:rPr>
+            </w:pPr>
+            <w:r>
+              <w:rPr>
+                <w:lang w:val="de-CH"/>
+              </w:rPr>
+              <w:t>3</w:t>
             </w:r>
           </w:p>
         </w:tc>
@@ -3712,26 +3863,26 @@
               <w:rPr>
                 <w:lang w:val="de-CH"/>
               </w:rPr>
-              <w:t>Klare UX, selbsterklärendes UI</w:t>
-            </w:r>
-          </w:p>
-        </w:tc>
-        <w:tc>
-          <w:tcPr>
-            <w:tcW w:w="2168" w:type="dxa"/>
-          </w:tcPr>
-          <w:p>
-            <w:pPr>
-              <w:cnfStyle w:val="000000000000" w:firstRow="0" w:lastRow="0" w:firstColumn="0" w:lastColumn="0" w:oddVBand="0" w:evenVBand="0" w:oddHBand="0" w:evenHBand="0" w:firstRowFirstColumn="0" w:firstRowLastColumn="0" w:lastRowFirstColumn="0" w:lastRowLastColumn="0"/>
-              <w:rPr>
-                <w:lang w:val="de-CH"/>
-              </w:rPr>
-            </w:pPr>
-            <w:r>
-              <w:rPr>
-                <w:lang w:val="de-CH"/>
-              </w:rPr>
-              <w:t>2</w:t>
+              <w:t>Position</w:t>
+            </w:r>
+          </w:p>
+        </w:tc>
+        <w:tc>
+          <w:tcPr>
+            <w:tcW w:w="2168" w:type="dxa"/>
+          </w:tcPr>
+          <w:p>
+            <w:pPr>
+              <w:cnfStyle w:val="000000000000" w:firstRow="0" w:lastRow="0" w:firstColumn="0" w:lastColumn="0" w:oddVBand="0" w:evenVBand="0" w:oddHBand="0" w:evenHBand="0" w:firstRowFirstColumn="0" w:firstRowLastColumn="0" w:lastRowFirstColumn="0" w:lastRowLastColumn="0"/>
+              <w:rPr>
+                <w:lang w:val="de-CH"/>
+              </w:rPr>
+            </w:pPr>
+            <w:r>
+              <w:rPr>
+                <w:lang w:val="de-CH"/>
+              </w:rPr>
+              <w:t>3</w:t>
             </w:r>
           </w:p>
         </w:tc>
@@ -3789,26 +3940,26 @@
               <w:rPr>
                 <w:lang w:val="de-CH"/>
               </w:rPr>
-              <w:t>Auto-Redirect-Login</w:t>
-            </w:r>
-          </w:p>
-        </w:tc>
-        <w:tc>
-          <w:tcPr>
-            <w:tcW w:w="2168" w:type="dxa"/>
-          </w:tcPr>
-          <w:p>
-            <w:pPr>
-              <w:cnfStyle w:val="000000100000" w:firstRow="0" w:lastRow="0" w:firstColumn="0" w:lastColumn="0" w:oddVBand="0" w:evenVBand="0" w:oddHBand="1" w:evenHBand="0" w:firstRowFirstColumn="0" w:firstRowLastColumn="0" w:lastRowFirstColumn="0" w:lastRowLastColumn="0"/>
-              <w:rPr>
-                <w:lang w:val="de-CH"/>
-              </w:rPr>
-            </w:pPr>
-            <w:r>
-              <w:rPr>
-                <w:lang w:val="de-CH"/>
-              </w:rPr>
-              <w:t>1</w:t>
+              <w:t>Zustand</w:t>
+            </w:r>
+          </w:p>
+        </w:tc>
+        <w:tc>
+          <w:tcPr>
+            <w:tcW w:w="2168" w:type="dxa"/>
+          </w:tcPr>
+          <w:p>
+            <w:pPr>
+              <w:cnfStyle w:val="000000100000" w:firstRow="0" w:lastRow="0" w:firstColumn="0" w:lastColumn="0" w:oddVBand="0" w:evenVBand="0" w:oddHBand="1" w:evenHBand="0" w:firstRowFirstColumn="0" w:firstRowLastColumn="0" w:lastRowFirstColumn="0" w:lastRowLastColumn="0"/>
+              <w:rPr>
+                <w:lang w:val="de-CH"/>
+              </w:rPr>
+            </w:pPr>
+            <w:r>
+              <w:rPr>
+                <w:lang w:val="de-CH"/>
+              </w:rPr>
+              <w:t>3</w:t>
             </w:r>
           </w:p>
         </w:tc>
@@ -3846,30 +3997,24 @@
                 <w:lang w:val="de-CH"/>
               </w:rPr>
             </w:pPr>
-            <w:r>
-              <w:rPr>
-                <w:lang w:val="de-CH"/>
-              </w:rPr>
-              <w:t>Verschlüsselung zu Webapplikation</w:t>
-            </w:r>
-          </w:p>
-        </w:tc>
-        <w:tc>
-          <w:tcPr>
-            <w:tcW w:w="2243" w:type="dxa"/>
-          </w:tcPr>
-          <w:p>
-            <w:pPr>
-              <w:cnfStyle w:val="000000000000" w:firstRow="0" w:lastRow="0" w:firstColumn="0" w:lastColumn="0" w:oddVBand="0" w:evenVBand="0" w:oddHBand="0" w:evenHBand="0" w:firstRowFirstColumn="0" w:firstRowLastColumn="0" w:lastRowFirstColumn="0" w:lastRowLastColumn="0"/>
-              <w:rPr>
-                <w:lang w:val="de-CH"/>
-              </w:rPr>
-            </w:pPr>
-            <w:r>
-              <w:rPr>
-                <w:lang w:val="de-CH"/>
-              </w:rPr>
-              <w:t>Use HTTPS</w:t>
+          </w:p>
+        </w:tc>
+        <w:tc>
+          <w:tcPr>
+            <w:tcW w:w="2243" w:type="dxa"/>
+          </w:tcPr>
+          <w:p>
+            <w:pPr>
+              <w:cnfStyle w:val="000000000000" w:firstRow="0" w:lastRow="0" w:firstColumn="0" w:lastColumn="0" w:oddVBand="0" w:evenVBand="0" w:oddHBand="0" w:evenHBand="0" w:firstRowFirstColumn="0" w:firstRowLastColumn="0" w:lastRowFirstColumn="0" w:lastRowLastColumn="0"/>
+              <w:rPr>
+                <w:lang w:val="de-CH"/>
+              </w:rPr>
+            </w:pPr>
+            <w:r>
+              <w:rPr>
+                <w:lang w:val="de-CH"/>
+              </w:rPr>
+              <w:t>Web-Frontend</w:t>
             </w:r>
           </w:p>
         </w:tc>
@@ -3929,51 +4074,49 @@
                 <w:lang w:val="de-CH"/>
               </w:rPr>
             </w:pPr>
-          </w:p>
-        </w:tc>
-        <w:tc>
-          <w:tcPr>
-            <w:tcW w:w="2243" w:type="dxa"/>
-          </w:tcPr>
-          <w:p>
-            <w:pPr>
-              <w:cnfStyle w:val="000000100000" w:firstRow="0" w:lastRow="0" w:firstColumn="0" w:lastColumn="0" w:oddVBand="0" w:evenVBand="0" w:oddHBand="1" w:evenHBand="0" w:firstRowFirstColumn="0" w:firstRowLastColumn="0" w:lastRowFirstColumn="0" w:lastRowLastColumn="0"/>
-              <w:rPr>
-                <w:lang w:val="de-CH"/>
-              </w:rPr>
-            </w:pPr>
-            <w:r>
-              <w:rPr>
-                <w:lang w:val="de-CH"/>
-              </w:rPr>
-              <w:t xml:space="preserve">Saubere CORS </w:t>
-            </w:r>
-            <w:proofErr w:type="spellStart"/>
-            <w:r>
-              <w:rPr>
-                <w:lang w:val="de-CH"/>
-              </w:rPr>
-              <w:t>Policies</w:t>
-            </w:r>
-            <w:proofErr w:type="spellEnd"/>
-          </w:p>
-        </w:tc>
-        <w:tc>
-          <w:tcPr>
-            <w:tcW w:w="2168" w:type="dxa"/>
-          </w:tcPr>
-          <w:p>
-            <w:pPr>
-              <w:cnfStyle w:val="000000100000" w:firstRow="0" w:lastRow="0" w:firstColumn="0" w:lastColumn="0" w:oddVBand="0" w:evenVBand="0" w:oddHBand="1" w:evenHBand="0" w:firstRowFirstColumn="0" w:firstRowLastColumn="0" w:lastRowFirstColumn="0" w:lastRowLastColumn="0"/>
-              <w:rPr>
-                <w:lang w:val="de-CH"/>
-              </w:rPr>
-            </w:pPr>
-            <w:r>
-              <w:rPr>
-                <w:lang w:val="de-CH"/>
-              </w:rPr>
-              <w:t>2</w:t>
+            <w:r>
+              <w:rPr>
+                <w:lang w:val="de-CH"/>
+              </w:rPr>
+              <w:t>Erfolg &amp; Misserfolgsinfos</w:t>
+            </w:r>
+          </w:p>
+        </w:tc>
+        <w:tc>
+          <w:tcPr>
+            <w:tcW w:w="2243" w:type="dxa"/>
+          </w:tcPr>
+          <w:p>
+            <w:pPr>
+              <w:cnfStyle w:val="000000100000" w:firstRow="0" w:lastRow="0" w:firstColumn="0" w:lastColumn="0" w:oddVBand="0" w:evenVBand="0" w:oddHBand="1" w:evenHBand="0" w:firstRowFirstColumn="0" w:firstRowLastColumn="0" w:lastRowFirstColumn="0" w:lastRowLastColumn="0"/>
+              <w:rPr>
+                <w:lang w:val="de-CH"/>
+              </w:rPr>
+            </w:pPr>
+            <w:r>
+              <w:rPr>
+                <w:lang w:val="de-CH"/>
+              </w:rPr>
+              <w:t>Eskalationsverfahren</w:t>
+            </w:r>
+          </w:p>
+        </w:tc>
+        <w:tc>
+          <w:tcPr>
+            <w:tcW w:w="2168" w:type="dxa"/>
+          </w:tcPr>
+          <w:p>
+            <w:pPr>
+              <w:cnfStyle w:val="000000100000" w:firstRow="0" w:lastRow="0" w:firstColumn="0" w:lastColumn="0" w:oddVBand="0" w:evenVBand="0" w:oddHBand="1" w:evenHBand="0" w:firstRowFirstColumn="0" w:firstRowLastColumn="0" w:lastRowFirstColumn="0" w:lastRowLastColumn="0"/>
+              <w:rPr>
+                <w:lang w:val="de-CH"/>
+              </w:rPr>
+            </w:pPr>
+            <w:r>
+              <w:rPr>
+                <w:lang w:val="de-CH"/>
+              </w:rPr>
+              <w:t>3</w:t>
             </w:r>
           </w:p>
         </w:tc>
@@ -4011,45 +4154,27 @@
                 <w:lang w:val="de-CH"/>
               </w:rPr>
             </w:pPr>
-            <w:r>
-              <w:rPr>
-                <w:lang w:val="de-CH"/>
-              </w:rPr>
-              <w:t>Schichtenarchitektur</w:t>
-            </w:r>
-          </w:p>
-        </w:tc>
-        <w:tc>
-          <w:tcPr>
-            <w:tcW w:w="2243" w:type="dxa"/>
-          </w:tcPr>
-          <w:p>
-            <w:pPr>
-              <w:cnfStyle w:val="000000000000" w:firstRow="0" w:lastRow="0" w:firstColumn="0" w:lastColumn="0" w:oddVBand="0" w:evenVBand="0" w:oddHBand="0" w:evenHBand="0" w:firstRowFirstColumn="0" w:firstRowLastColumn="0" w:lastRowFirstColumn="0" w:lastRowLastColumn="0"/>
-              <w:rPr>
-                <w:lang w:val="de-CH"/>
-              </w:rPr>
-            </w:pPr>
-            <w:r>
-              <w:rPr>
-                <w:lang w:val="de-CH"/>
-              </w:rPr>
-              <w:t xml:space="preserve">Front und </w:t>
-            </w:r>
-            <w:proofErr w:type="gramStart"/>
-            <w:r>
-              <w:rPr>
-                <w:lang w:val="de-CH"/>
-              </w:rPr>
-              <w:t>Backend</w:t>
-            </w:r>
-            <w:proofErr w:type="gramEnd"/>
-            <w:r>
-              <w:rPr>
-                <w:lang w:val="de-CH"/>
-              </w:rPr>
-              <w:t xml:space="preserve"> sauber getrennt</w:t>
-            </w:r>
+          </w:p>
+        </w:tc>
+        <w:tc>
+          <w:tcPr>
+            <w:tcW w:w="2243" w:type="dxa"/>
+          </w:tcPr>
+          <w:p>
+            <w:pPr>
+              <w:cnfStyle w:val="000000000000" w:firstRow="0" w:lastRow="0" w:firstColumn="0" w:lastColumn="0" w:oddVBand="0" w:evenVBand="0" w:oddHBand="0" w:evenHBand="0" w:firstRowFirstColumn="0" w:firstRowLastColumn="0" w:lastRowFirstColumn="0" w:lastRowLastColumn="0"/>
+              <w:rPr>
+                <w:lang w:val="de-CH"/>
+              </w:rPr>
+            </w:pPr>
+            <w:proofErr w:type="spellStart"/>
+            <w:r>
+              <w:rPr>
+                <w:lang w:val="de-CH"/>
+              </w:rPr>
+              <w:t>Successmeldung</w:t>
+            </w:r>
+            <w:proofErr w:type="spellEnd"/>
           </w:p>
         </w:tc>
         <w:tc>
@@ -4121,71 +4246,93 @@
                 <w:lang w:val="de-CH"/>
               </w:rPr>
             </w:pPr>
-          </w:p>
-        </w:tc>
-        <w:tc>
-          <w:tcPr>
-            <w:tcW w:w="2168" w:type="dxa"/>
-          </w:tcPr>
-          <w:p>
-            <w:pPr>
-              <w:cnfStyle w:val="000000100000" w:firstRow="0" w:lastRow="0" w:firstColumn="0" w:lastColumn="0" w:oddVBand="0" w:evenVBand="0" w:oddHBand="1" w:evenHBand="0" w:firstRowFirstColumn="0" w:firstRowLastColumn="0" w:lastRowFirstColumn="0" w:lastRowLastColumn="0"/>
-              <w:rPr>
-                <w:lang w:val="de-CH"/>
-              </w:rPr>
-            </w:pPr>
-          </w:p>
-        </w:tc>
-        <w:tc>
-          <w:tcPr>
-            <w:tcW w:w="2177" w:type="dxa"/>
-          </w:tcPr>
-          <w:p>
-            <w:pPr>
-              <w:cnfStyle w:val="000000100000" w:firstRow="0" w:lastRow="0" w:firstColumn="0" w:lastColumn="0" w:oddVBand="0" w:evenVBand="0" w:oddHBand="1" w:evenHBand="0" w:firstRowFirstColumn="0" w:firstRowLastColumn="0" w:lastRowFirstColumn="0" w:lastRowLastColumn="0"/>
-              <w:rPr>
-                <w:lang w:val="de-CH"/>
-              </w:rPr>
-            </w:pPr>
-          </w:p>
-        </w:tc>
-      </w:tr>
-      <w:tr>
-        <w:tc>
-          <w:tcPr>
-            <w:cnfStyle w:val="001000000000" w:firstRow="0" w:lastRow="0" w:firstColumn="1" w:lastColumn="0" w:oddVBand="0" w:evenVBand="0" w:oddHBand="0" w:evenHBand="0" w:firstRowFirstColumn="0" w:firstRowLastColumn="0" w:lastRowFirstColumn="0" w:lastRowLastColumn="0"/>
-            <w:tcW w:w="2428" w:type="dxa"/>
-          </w:tcPr>
-          <w:p>
-            <w:pPr>
-              <w:rPr>
-                <w:lang w:val="de-CH"/>
-              </w:rPr>
-            </w:pPr>
-            <w:r>
-              <w:rPr>
-                <w:lang w:val="de-CH"/>
-              </w:rPr>
-              <w:t>DB</w:t>
-            </w:r>
-          </w:p>
-        </w:tc>
-        <w:tc>
-          <w:tcPr>
-            <w:tcW w:w="2243" w:type="dxa"/>
-          </w:tcPr>
-          <w:p>
-            <w:pPr>
-              <w:cnfStyle w:val="000000000000" w:firstRow="0" w:lastRow="0" w:firstColumn="0" w:lastColumn="0" w:oddVBand="0" w:evenVBand="0" w:oddHBand="0" w:evenHBand="0" w:firstRowFirstColumn="0" w:firstRowLastColumn="0" w:lastRowFirstColumn="0" w:lastRowLastColumn="0"/>
-              <w:rPr>
-                <w:lang w:val="de-CH"/>
-              </w:rPr>
-            </w:pPr>
-            <w:r>
-              <w:rPr>
-                <w:lang w:val="de-CH"/>
-              </w:rPr>
-              <w:t>Speichern der Daten in einer DB</w:t>
+            <w:proofErr w:type="spellStart"/>
+            <w:r>
+              <w:rPr>
+                <w:lang w:val="de-CH"/>
+              </w:rPr>
+              <w:t>Errormeldung</w:t>
+            </w:r>
+            <w:proofErr w:type="spellEnd"/>
+          </w:p>
+        </w:tc>
+        <w:tc>
+          <w:tcPr>
+            <w:tcW w:w="2168" w:type="dxa"/>
+          </w:tcPr>
+          <w:p>
+            <w:pPr>
+              <w:cnfStyle w:val="000000100000" w:firstRow="0" w:lastRow="0" w:firstColumn="0" w:lastColumn="0" w:oddVBand="0" w:evenVBand="0" w:oddHBand="1" w:evenHBand="0" w:firstRowFirstColumn="0" w:firstRowLastColumn="0" w:lastRowFirstColumn="0" w:lastRowLastColumn="0"/>
+              <w:rPr>
+                <w:lang w:val="de-CH"/>
+              </w:rPr>
+            </w:pPr>
+            <w:r>
+              <w:rPr>
+                <w:lang w:val="de-CH"/>
+              </w:rPr>
+              <w:t>3</w:t>
+            </w:r>
+          </w:p>
+        </w:tc>
+        <w:tc>
+          <w:tcPr>
+            <w:tcW w:w="2177" w:type="dxa"/>
+          </w:tcPr>
+          <w:p>
+            <w:pPr>
+              <w:cnfStyle w:val="000000100000" w:firstRow="0" w:lastRow="0" w:firstColumn="0" w:lastColumn="0" w:oddVBand="0" w:evenVBand="0" w:oddHBand="1" w:evenHBand="0" w:firstRowFirstColumn="0" w:firstRowLastColumn="0" w:lastRowFirstColumn="0" w:lastRowLastColumn="0"/>
+              <w:rPr>
+                <w:lang w:val="de-CH"/>
+              </w:rPr>
+            </w:pPr>
+            <w:proofErr w:type="spellStart"/>
+            <w:r>
+              <w:rPr>
+                <w:lang w:val="de-CH"/>
+              </w:rPr>
+              <w:t>Dev</w:t>
+            </w:r>
+            <w:proofErr w:type="spellEnd"/>
+          </w:p>
+        </w:tc>
+      </w:tr>
+      <w:tr>
+        <w:tc>
+          <w:tcPr>
+            <w:cnfStyle w:val="001000000000" w:firstRow="0" w:lastRow="0" w:firstColumn="1" w:lastColumn="0" w:oddVBand="0" w:evenVBand="0" w:oddHBand="0" w:evenHBand="0" w:firstRowFirstColumn="0" w:firstRowLastColumn="0" w:lastRowFirstColumn="0" w:lastRowLastColumn="0"/>
+            <w:tcW w:w="2428" w:type="dxa"/>
+          </w:tcPr>
+          <w:p>
+            <w:pPr>
+              <w:rPr>
+                <w:lang w:val="de-CH"/>
+              </w:rPr>
+            </w:pPr>
+            <w:r>
+              <w:rPr>
+                <w:lang w:val="de-CH"/>
+              </w:rPr>
+              <w:t>Patientendashboard</w:t>
+            </w:r>
+          </w:p>
+        </w:tc>
+        <w:tc>
+          <w:tcPr>
+            <w:tcW w:w="2243" w:type="dxa"/>
+          </w:tcPr>
+          <w:p>
+            <w:pPr>
+              <w:cnfStyle w:val="000000000000" w:firstRow="0" w:lastRow="0" w:firstColumn="0" w:lastColumn="0" w:oddVBand="0" w:evenVBand="0" w:oddHBand="0" w:evenHBand="0" w:firstRowFirstColumn="0" w:firstRowLastColumn="0" w:lastRowFirstColumn="0" w:lastRowLastColumn="0"/>
+              <w:rPr>
+                <w:lang w:val="de-CH"/>
+              </w:rPr>
+            </w:pPr>
+            <w:r>
+              <w:rPr>
+                <w:lang w:val="de-CH"/>
+              </w:rPr>
+              <w:t>Patientendaten</w:t>
             </w:r>
           </w:p>
         </w:tc>
@@ -4262,6 +4409,853 @@
               <w:rPr>
                 <w:lang w:val="de-CH"/>
               </w:rPr>
+              <w:t>Daten als Diagramm</w:t>
+            </w:r>
+          </w:p>
+        </w:tc>
+        <w:tc>
+          <w:tcPr>
+            <w:tcW w:w="2168" w:type="dxa"/>
+          </w:tcPr>
+          <w:p>
+            <w:pPr>
+              <w:cnfStyle w:val="000000100000" w:firstRow="0" w:lastRow="0" w:firstColumn="0" w:lastColumn="0" w:oddVBand="0" w:evenVBand="0" w:oddHBand="1" w:evenHBand="0" w:firstRowFirstColumn="0" w:firstRowLastColumn="0" w:lastRowFirstColumn="0" w:lastRowLastColumn="0"/>
+              <w:rPr>
+                <w:lang w:val="de-CH"/>
+              </w:rPr>
+            </w:pPr>
+            <w:r>
+              <w:rPr>
+                <w:lang w:val="de-CH"/>
+              </w:rPr>
+              <w:t>1</w:t>
+            </w:r>
+          </w:p>
+        </w:tc>
+        <w:tc>
+          <w:tcPr>
+            <w:tcW w:w="2177" w:type="dxa"/>
+          </w:tcPr>
+          <w:p>
+            <w:pPr>
+              <w:cnfStyle w:val="000000100000" w:firstRow="0" w:lastRow="0" w:firstColumn="0" w:lastColumn="0" w:oddVBand="0" w:evenVBand="0" w:oddHBand="1" w:evenHBand="0" w:firstRowFirstColumn="0" w:firstRowLastColumn="0" w:lastRowFirstColumn="0" w:lastRowLastColumn="0"/>
+              <w:rPr>
+                <w:lang w:val="de-CH"/>
+              </w:rPr>
+            </w:pPr>
+            <w:proofErr w:type="spellStart"/>
+            <w:r>
+              <w:rPr>
+                <w:lang w:val="de-CH"/>
+              </w:rPr>
+              <w:t>Dev</w:t>
+            </w:r>
+            <w:proofErr w:type="spellEnd"/>
+          </w:p>
+        </w:tc>
+      </w:tr>
+      <w:tr>
+        <w:tc>
+          <w:tcPr>
+            <w:cnfStyle w:val="001000000000" w:firstRow="0" w:lastRow="0" w:firstColumn="1" w:lastColumn="0" w:oddVBand="0" w:evenVBand="0" w:oddHBand="0" w:evenHBand="0" w:firstRowFirstColumn="0" w:firstRowLastColumn="0" w:lastRowFirstColumn="0" w:lastRowLastColumn="0"/>
+            <w:tcW w:w="2428" w:type="dxa"/>
+          </w:tcPr>
+          <w:p>
+            <w:pPr>
+              <w:rPr>
+                <w:lang w:val="de-CH"/>
+              </w:rPr>
+            </w:pPr>
+            <w:r>
+              <w:rPr>
+                <w:lang w:val="de-CH"/>
+              </w:rPr>
+              <w:t>Audit-DB</w:t>
+            </w:r>
+          </w:p>
+        </w:tc>
+        <w:tc>
+          <w:tcPr>
+            <w:tcW w:w="2243" w:type="dxa"/>
+          </w:tcPr>
+          <w:p>
+            <w:pPr>
+              <w:cnfStyle w:val="000000000000" w:firstRow="0" w:lastRow="0" w:firstColumn="0" w:lastColumn="0" w:oddVBand="0" w:evenVBand="0" w:oddHBand="0" w:evenHBand="0" w:firstRowFirstColumn="0" w:firstRowLastColumn="0" w:lastRowFirstColumn="0" w:lastRowLastColumn="0"/>
+              <w:rPr>
+                <w:lang w:val="de-CH"/>
+              </w:rPr>
+            </w:pPr>
+            <w:r>
+              <w:rPr>
+                <w:lang w:val="de-CH"/>
+              </w:rPr>
+              <w:t>Wer, Wann, Was</w:t>
+            </w:r>
+          </w:p>
+        </w:tc>
+        <w:tc>
+          <w:tcPr>
+            <w:tcW w:w="2168" w:type="dxa"/>
+          </w:tcPr>
+          <w:p>
+            <w:pPr>
+              <w:cnfStyle w:val="000000000000" w:firstRow="0" w:lastRow="0" w:firstColumn="0" w:lastColumn="0" w:oddVBand="0" w:evenVBand="0" w:oddHBand="0" w:evenHBand="0" w:firstRowFirstColumn="0" w:firstRowLastColumn="0" w:lastRowFirstColumn="0" w:lastRowLastColumn="0"/>
+              <w:rPr>
+                <w:lang w:val="de-CH"/>
+              </w:rPr>
+            </w:pPr>
+            <w:r>
+              <w:rPr>
+                <w:lang w:val="de-CH"/>
+              </w:rPr>
+              <w:t>3</w:t>
+            </w:r>
+          </w:p>
+        </w:tc>
+        <w:tc>
+          <w:tcPr>
+            <w:tcW w:w="2177" w:type="dxa"/>
+          </w:tcPr>
+          <w:p>
+            <w:pPr>
+              <w:cnfStyle w:val="000000000000" w:firstRow="0" w:lastRow="0" w:firstColumn="0" w:lastColumn="0" w:oddVBand="0" w:evenVBand="0" w:oddHBand="0" w:evenHBand="0" w:firstRowFirstColumn="0" w:firstRowLastColumn="0" w:lastRowFirstColumn="0" w:lastRowLastColumn="0"/>
+              <w:rPr>
+                <w:lang w:val="de-CH"/>
+              </w:rPr>
+            </w:pPr>
+            <w:proofErr w:type="spellStart"/>
+            <w:r>
+              <w:rPr>
+                <w:lang w:val="de-CH"/>
+              </w:rPr>
+              <w:t>Dev</w:t>
+            </w:r>
+            <w:proofErr w:type="spellEnd"/>
+          </w:p>
+        </w:tc>
+      </w:tr>
+      <w:tr>
+        <w:trPr>
+          <w:cnfStyle w:val="000000100000" w:firstRow="0" w:lastRow="0" w:firstColumn="0" w:lastColumn="0" w:oddVBand="0" w:evenVBand="0" w:oddHBand="1" w:evenHBand="0" w:firstRowFirstColumn="0" w:firstRowLastColumn="0" w:lastRowFirstColumn="0" w:lastRowLastColumn="0"/>
+        </w:trPr>
+        <w:tc>
+          <w:tcPr>
+            <w:cnfStyle w:val="001000000000" w:firstRow="0" w:lastRow="0" w:firstColumn="1" w:lastColumn="0" w:oddVBand="0" w:evenVBand="0" w:oddHBand="0" w:evenHBand="0" w:firstRowFirstColumn="0" w:firstRowLastColumn="0" w:lastRowFirstColumn="0" w:lastRowLastColumn="0"/>
+            <w:tcW w:w="2428" w:type="dxa"/>
+          </w:tcPr>
+          <w:p>
+            <w:pPr>
+              <w:rPr>
+                <w:lang w:val="de-CH"/>
+              </w:rPr>
+            </w:pPr>
+            <w:r>
+              <w:rPr>
+                <w:lang w:val="de-CH"/>
+              </w:rPr>
+              <w:t>Web-Frontend</w:t>
+            </w:r>
+          </w:p>
+        </w:tc>
+        <w:tc>
+          <w:tcPr>
+            <w:tcW w:w="2243" w:type="dxa"/>
+          </w:tcPr>
+          <w:p>
+            <w:pPr>
+              <w:cnfStyle w:val="000000100000" w:firstRow="0" w:lastRow="0" w:firstColumn="0" w:lastColumn="0" w:oddVBand="0" w:evenVBand="0" w:oddHBand="1" w:evenHBand="0" w:firstRowFirstColumn="0" w:firstRowLastColumn="0" w:lastRowFirstColumn="0" w:lastRowLastColumn="0"/>
+              <w:rPr>
+                <w:lang w:val="de-CH"/>
+              </w:rPr>
+            </w:pPr>
+            <w:r>
+              <w:rPr>
+                <w:lang w:val="de-CH"/>
+              </w:rPr>
+              <w:t>Responsive</w:t>
+            </w:r>
+          </w:p>
+        </w:tc>
+        <w:tc>
+          <w:tcPr>
+            <w:tcW w:w="2168" w:type="dxa"/>
+          </w:tcPr>
+          <w:p>
+            <w:pPr>
+              <w:cnfStyle w:val="000000100000" w:firstRow="0" w:lastRow="0" w:firstColumn="0" w:lastColumn="0" w:oddVBand="0" w:evenVBand="0" w:oddHBand="1" w:evenHBand="0" w:firstRowFirstColumn="0" w:firstRowLastColumn="0" w:lastRowFirstColumn="0" w:lastRowLastColumn="0"/>
+              <w:rPr>
+                <w:lang w:val="de-CH"/>
+              </w:rPr>
+            </w:pPr>
+            <w:r>
+              <w:rPr>
+                <w:lang w:val="de-CH"/>
+              </w:rPr>
+              <w:t>3</w:t>
+            </w:r>
+          </w:p>
+        </w:tc>
+        <w:tc>
+          <w:tcPr>
+            <w:tcW w:w="2177" w:type="dxa"/>
+          </w:tcPr>
+          <w:p>
+            <w:pPr>
+              <w:cnfStyle w:val="000000100000" w:firstRow="0" w:lastRow="0" w:firstColumn="0" w:lastColumn="0" w:oddVBand="0" w:evenVBand="0" w:oddHBand="1" w:evenHBand="0" w:firstRowFirstColumn="0" w:firstRowLastColumn="0" w:lastRowFirstColumn="0" w:lastRowLastColumn="0"/>
+              <w:rPr>
+                <w:lang w:val="de-CH"/>
+              </w:rPr>
+            </w:pPr>
+            <w:proofErr w:type="spellStart"/>
+            <w:r>
+              <w:rPr>
+                <w:lang w:val="de-CH"/>
+              </w:rPr>
+              <w:t>Dev</w:t>
+            </w:r>
+            <w:proofErr w:type="spellEnd"/>
+          </w:p>
+        </w:tc>
+      </w:tr>
+      <w:tr>
+        <w:tc>
+          <w:tcPr>
+            <w:cnfStyle w:val="001000000000" w:firstRow="0" w:lastRow="0" w:firstColumn="1" w:lastColumn="0" w:oddVBand="0" w:evenVBand="0" w:oddHBand="0" w:evenHBand="0" w:firstRowFirstColumn="0" w:firstRowLastColumn="0" w:lastRowFirstColumn="0" w:lastRowLastColumn="0"/>
+            <w:tcW w:w="2428" w:type="dxa"/>
+          </w:tcPr>
+          <w:p>
+            <w:pPr>
+              <w:rPr>
+                <w:lang w:val="de-CH"/>
+              </w:rPr>
+            </w:pPr>
+          </w:p>
+        </w:tc>
+        <w:tc>
+          <w:tcPr>
+            <w:tcW w:w="2243" w:type="dxa"/>
+          </w:tcPr>
+          <w:p>
+            <w:pPr>
+              <w:cnfStyle w:val="000000000000" w:firstRow="0" w:lastRow="0" w:firstColumn="0" w:lastColumn="0" w:oddVBand="0" w:evenVBand="0" w:oddHBand="0" w:evenHBand="0" w:firstRowFirstColumn="0" w:firstRowLastColumn="0" w:lastRowFirstColumn="0" w:lastRowLastColumn="0"/>
+              <w:rPr>
+                <w:lang w:val="de-CH"/>
+              </w:rPr>
+            </w:pPr>
+            <w:r>
+              <w:rPr>
+                <w:lang w:val="de-CH"/>
+              </w:rPr>
+              <w:t>Einheitliches CI/CD</w:t>
+            </w:r>
+          </w:p>
+        </w:tc>
+        <w:tc>
+          <w:tcPr>
+            <w:tcW w:w="2168" w:type="dxa"/>
+          </w:tcPr>
+          <w:p>
+            <w:pPr>
+              <w:cnfStyle w:val="000000000000" w:firstRow="0" w:lastRow="0" w:firstColumn="0" w:lastColumn="0" w:oddVBand="0" w:evenVBand="0" w:oddHBand="0" w:evenHBand="0" w:firstRowFirstColumn="0" w:firstRowLastColumn="0" w:lastRowFirstColumn="0" w:lastRowLastColumn="0"/>
+              <w:rPr>
+                <w:lang w:val="de-CH"/>
+              </w:rPr>
+            </w:pPr>
+            <w:r>
+              <w:rPr>
+                <w:lang w:val="de-CH"/>
+              </w:rPr>
+              <w:t>2</w:t>
+            </w:r>
+          </w:p>
+        </w:tc>
+        <w:tc>
+          <w:tcPr>
+            <w:tcW w:w="2177" w:type="dxa"/>
+          </w:tcPr>
+          <w:p>
+            <w:pPr>
+              <w:cnfStyle w:val="000000000000" w:firstRow="0" w:lastRow="0" w:firstColumn="0" w:lastColumn="0" w:oddVBand="0" w:evenVBand="0" w:oddHBand="0" w:evenHBand="0" w:firstRowFirstColumn="0" w:firstRowLastColumn="0" w:lastRowFirstColumn="0" w:lastRowLastColumn="0"/>
+              <w:rPr>
+                <w:lang w:val="de-CH"/>
+              </w:rPr>
+            </w:pPr>
+            <w:proofErr w:type="spellStart"/>
+            <w:r>
+              <w:rPr>
+                <w:lang w:val="de-CH"/>
+              </w:rPr>
+              <w:t>Dev</w:t>
+            </w:r>
+            <w:proofErr w:type="spellEnd"/>
+          </w:p>
+        </w:tc>
+      </w:tr>
+      <w:tr>
+        <w:trPr>
+          <w:cnfStyle w:val="000000100000" w:firstRow="0" w:lastRow="0" w:firstColumn="0" w:lastColumn="0" w:oddVBand="0" w:evenVBand="0" w:oddHBand="1" w:evenHBand="0" w:firstRowFirstColumn="0" w:firstRowLastColumn="0" w:lastRowFirstColumn="0" w:lastRowLastColumn="0"/>
+        </w:trPr>
+        <w:tc>
+          <w:tcPr>
+            <w:cnfStyle w:val="001000000000" w:firstRow="0" w:lastRow="0" w:firstColumn="1" w:lastColumn="0" w:oddVBand="0" w:evenVBand="0" w:oddHBand="0" w:evenHBand="0" w:firstRowFirstColumn="0" w:firstRowLastColumn="0" w:lastRowFirstColumn="0" w:lastRowLastColumn="0"/>
+            <w:tcW w:w="2428" w:type="dxa"/>
+          </w:tcPr>
+          <w:p>
+            <w:pPr>
+              <w:rPr>
+                <w:lang w:val="de-CH"/>
+              </w:rPr>
+            </w:pPr>
+          </w:p>
+        </w:tc>
+        <w:tc>
+          <w:tcPr>
+            <w:tcW w:w="2243" w:type="dxa"/>
+          </w:tcPr>
+          <w:p>
+            <w:pPr>
+              <w:cnfStyle w:val="000000100000" w:firstRow="0" w:lastRow="0" w:firstColumn="0" w:lastColumn="0" w:oddVBand="0" w:evenVBand="0" w:oddHBand="1" w:evenHBand="0" w:firstRowFirstColumn="0" w:firstRowLastColumn="0" w:lastRowFirstColumn="0" w:lastRowLastColumn="0"/>
+              <w:rPr>
+                <w:lang w:val="de-CH"/>
+              </w:rPr>
+            </w:pPr>
+            <w:r>
+              <w:rPr>
+                <w:lang w:val="de-CH"/>
+              </w:rPr>
+              <w:t>Klare UX, selbsterklärendes UI</w:t>
+            </w:r>
+          </w:p>
+        </w:tc>
+        <w:tc>
+          <w:tcPr>
+            <w:tcW w:w="2168" w:type="dxa"/>
+          </w:tcPr>
+          <w:p>
+            <w:pPr>
+              <w:cnfStyle w:val="000000100000" w:firstRow="0" w:lastRow="0" w:firstColumn="0" w:lastColumn="0" w:oddVBand="0" w:evenVBand="0" w:oddHBand="1" w:evenHBand="0" w:firstRowFirstColumn="0" w:firstRowLastColumn="0" w:lastRowFirstColumn="0" w:lastRowLastColumn="0"/>
+              <w:rPr>
+                <w:lang w:val="de-CH"/>
+              </w:rPr>
+            </w:pPr>
+            <w:r>
+              <w:rPr>
+                <w:lang w:val="de-CH"/>
+              </w:rPr>
+              <w:t>2</w:t>
+            </w:r>
+          </w:p>
+        </w:tc>
+        <w:tc>
+          <w:tcPr>
+            <w:tcW w:w="2177" w:type="dxa"/>
+          </w:tcPr>
+          <w:p>
+            <w:pPr>
+              <w:cnfStyle w:val="000000100000" w:firstRow="0" w:lastRow="0" w:firstColumn="0" w:lastColumn="0" w:oddVBand="0" w:evenVBand="0" w:oddHBand="1" w:evenHBand="0" w:firstRowFirstColumn="0" w:firstRowLastColumn="0" w:lastRowFirstColumn="0" w:lastRowLastColumn="0"/>
+              <w:rPr>
+                <w:lang w:val="de-CH"/>
+              </w:rPr>
+            </w:pPr>
+            <w:proofErr w:type="spellStart"/>
+            <w:r>
+              <w:rPr>
+                <w:lang w:val="de-CH"/>
+              </w:rPr>
+              <w:t>Dev</w:t>
+            </w:r>
+            <w:proofErr w:type="spellEnd"/>
+          </w:p>
+        </w:tc>
+      </w:tr>
+      <w:tr>
+        <w:tc>
+          <w:tcPr>
+            <w:cnfStyle w:val="001000000000" w:firstRow="0" w:lastRow="0" w:firstColumn="1" w:lastColumn="0" w:oddVBand="0" w:evenVBand="0" w:oddHBand="0" w:evenHBand="0" w:firstRowFirstColumn="0" w:firstRowLastColumn="0" w:lastRowFirstColumn="0" w:lastRowLastColumn="0"/>
+            <w:tcW w:w="2428" w:type="dxa"/>
+          </w:tcPr>
+          <w:p>
+            <w:pPr>
+              <w:rPr>
+                <w:lang w:val="de-CH"/>
+              </w:rPr>
+            </w:pPr>
+          </w:p>
+        </w:tc>
+        <w:tc>
+          <w:tcPr>
+            <w:tcW w:w="2243" w:type="dxa"/>
+          </w:tcPr>
+          <w:p>
+            <w:pPr>
+              <w:cnfStyle w:val="000000000000" w:firstRow="0" w:lastRow="0" w:firstColumn="0" w:lastColumn="0" w:oddVBand="0" w:evenVBand="0" w:oddHBand="0" w:evenHBand="0" w:firstRowFirstColumn="0" w:firstRowLastColumn="0" w:lastRowFirstColumn="0" w:lastRowLastColumn="0"/>
+              <w:rPr>
+                <w:lang w:val="de-CH"/>
+              </w:rPr>
+            </w:pPr>
+            <w:r>
+              <w:rPr>
+                <w:lang w:val="de-CH"/>
+              </w:rPr>
+              <w:t>Auto-Redirect-Login</w:t>
+            </w:r>
+          </w:p>
+        </w:tc>
+        <w:tc>
+          <w:tcPr>
+            <w:tcW w:w="2168" w:type="dxa"/>
+          </w:tcPr>
+          <w:p>
+            <w:pPr>
+              <w:cnfStyle w:val="000000000000" w:firstRow="0" w:lastRow="0" w:firstColumn="0" w:lastColumn="0" w:oddVBand="0" w:evenVBand="0" w:oddHBand="0" w:evenHBand="0" w:firstRowFirstColumn="0" w:firstRowLastColumn="0" w:lastRowFirstColumn="0" w:lastRowLastColumn="0"/>
+              <w:rPr>
+                <w:lang w:val="de-CH"/>
+              </w:rPr>
+            </w:pPr>
+            <w:r>
+              <w:rPr>
+                <w:lang w:val="de-CH"/>
+              </w:rPr>
+              <w:t>1</w:t>
+            </w:r>
+          </w:p>
+        </w:tc>
+        <w:tc>
+          <w:tcPr>
+            <w:tcW w:w="2177" w:type="dxa"/>
+          </w:tcPr>
+          <w:p>
+            <w:pPr>
+              <w:cnfStyle w:val="000000000000" w:firstRow="0" w:lastRow="0" w:firstColumn="0" w:lastColumn="0" w:oddVBand="0" w:evenVBand="0" w:oddHBand="0" w:evenHBand="0" w:firstRowFirstColumn="0" w:firstRowLastColumn="0" w:lastRowFirstColumn="0" w:lastRowLastColumn="0"/>
+              <w:rPr>
+                <w:lang w:val="de-CH"/>
+              </w:rPr>
+            </w:pPr>
+            <w:proofErr w:type="spellStart"/>
+            <w:r>
+              <w:rPr>
+                <w:lang w:val="de-CH"/>
+              </w:rPr>
+              <w:t>Dev</w:t>
+            </w:r>
+            <w:proofErr w:type="spellEnd"/>
+          </w:p>
+        </w:tc>
+      </w:tr>
+      <w:tr>
+        <w:trPr>
+          <w:cnfStyle w:val="000000100000" w:firstRow="0" w:lastRow="0" w:firstColumn="0" w:lastColumn="0" w:oddVBand="0" w:evenVBand="0" w:oddHBand="1" w:evenHBand="0" w:firstRowFirstColumn="0" w:firstRowLastColumn="0" w:lastRowFirstColumn="0" w:lastRowLastColumn="0"/>
+        </w:trPr>
+        <w:tc>
+          <w:tcPr>
+            <w:cnfStyle w:val="001000000000" w:firstRow="0" w:lastRow="0" w:firstColumn="1" w:lastColumn="0" w:oddVBand="0" w:evenVBand="0" w:oddHBand="0" w:evenHBand="0" w:firstRowFirstColumn="0" w:firstRowLastColumn="0" w:lastRowFirstColumn="0" w:lastRowLastColumn="0"/>
+            <w:tcW w:w="2428" w:type="dxa"/>
+          </w:tcPr>
+          <w:p>
+            <w:pPr>
+              <w:rPr>
+                <w:lang w:val="de-CH"/>
+              </w:rPr>
+            </w:pPr>
+            <w:r>
+              <w:rPr>
+                <w:lang w:val="de-CH"/>
+              </w:rPr>
+              <w:t>Verschlüsselung zu Webapplikation</w:t>
+            </w:r>
+          </w:p>
+        </w:tc>
+        <w:tc>
+          <w:tcPr>
+            <w:tcW w:w="2243" w:type="dxa"/>
+          </w:tcPr>
+          <w:p>
+            <w:pPr>
+              <w:cnfStyle w:val="000000100000" w:firstRow="0" w:lastRow="0" w:firstColumn="0" w:lastColumn="0" w:oddVBand="0" w:evenVBand="0" w:oddHBand="1" w:evenHBand="0" w:firstRowFirstColumn="0" w:firstRowLastColumn="0" w:lastRowFirstColumn="0" w:lastRowLastColumn="0"/>
+              <w:rPr>
+                <w:lang w:val="de-CH"/>
+              </w:rPr>
+            </w:pPr>
+            <w:r>
+              <w:rPr>
+                <w:lang w:val="de-CH"/>
+              </w:rPr>
+              <w:t>Use HTTPS</w:t>
+            </w:r>
+          </w:p>
+        </w:tc>
+        <w:tc>
+          <w:tcPr>
+            <w:tcW w:w="2168" w:type="dxa"/>
+          </w:tcPr>
+          <w:p>
+            <w:pPr>
+              <w:cnfStyle w:val="000000100000" w:firstRow="0" w:lastRow="0" w:firstColumn="0" w:lastColumn="0" w:oddVBand="0" w:evenVBand="0" w:oddHBand="1" w:evenHBand="0" w:firstRowFirstColumn="0" w:firstRowLastColumn="0" w:lastRowFirstColumn="0" w:lastRowLastColumn="0"/>
+              <w:rPr>
+                <w:lang w:val="de-CH"/>
+              </w:rPr>
+            </w:pPr>
+            <w:r>
+              <w:rPr>
+                <w:lang w:val="de-CH"/>
+              </w:rPr>
+              <w:t>3</w:t>
+            </w:r>
+          </w:p>
+        </w:tc>
+        <w:tc>
+          <w:tcPr>
+            <w:tcW w:w="2177" w:type="dxa"/>
+          </w:tcPr>
+          <w:p>
+            <w:pPr>
+              <w:cnfStyle w:val="000000100000" w:firstRow="0" w:lastRow="0" w:firstColumn="0" w:lastColumn="0" w:oddVBand="0" w:evenVBand="0" w:oddHBand="1" w:evenHBand="0" w:firstRowFirstColumn="0" w:firstRowLastColumn="0" w:lastRowFirstColumn="0" w:lastRowLastColumn="0"/>
+              <w:rPr>
+                <w:lang w:val="de-CH"/>
+              </w:rPr>
+            </w:pPr>
+            <w:proofErr w:type="spellStart"/>
+            <w:r>
+              <w:rPr>
+                <w:lang w:val="de-CH"/>
+              </w:rPr>
+              <w:t>Dev</w:t>
+            </w:r>
+            <w:proofErr w:type="spellEnd"/>
+          </w:p>
+        </w:tc>
+      </w:tr>
+      <w:tr>
+        <w:tc>
+          <w:tcPr>
+            <w:cnfStyle w:val="001000000000" w:firstRow="0" w:lastRow="0" w:firstColumn="1" w:lastColumn="0" w:oddVBand="0" w:evenVBand="0" w:oddHBand="0" w:evenHBand="0" w:firstRowFirstColumn="0" w:firstRowLastColumn="0" w:lastRowFirstColumn="0" w:lastRowLastColumn="0"/>
+            <w:tcW w:w="2428" w:type="dxa"/>
+          </w:tcPr>
+          <w:p>
+            <w:pPr>
+              <w:rPr>
+                <w:lang w:val="de-CH"/>
+              </w:rPr>
+            </w:pPr>
+          </w:p>
+        </w:tc>
+        <w:tc>
+          <w:tcPr>
+            <w:tcW w:w="2243" w:type="dxa"/>
+          </w:tcPr>
+          <w:p>
+            <w:pPr>
+              <w:cnfStyle w:val="000000000000" w:firstRow="0" w:lastRow="0" w:firstColumn="0" w:lastColumn="0" w:oddVBand="0" w:evenVBand="0" w:oddHBand="0" w:evenHBand="0" w:firstRowFirstColumn="0" w:firstRowLastColumn="0" w:lastRowFirstColumn="0" w:lastRowLastColumn="0"/>
+              <w:rPr>
+                <w:lang w:val="de-CH"/>
+              </w:rPr>
+            </w:pPr>
+            <w:r>
+              <w:rPr>
+                <w:lang w:val="de-CH"/>
+              </w:rPr>
+              <w:t xml:space="preserve">Saubere CORS </w:t>
+            </w:r>
+            <w:proofErr w:type="spellStart"/>
+            <w:r>
+              <w:rPr>
+                <w:lang w:val="de-CH"/>
+              </w:rPr>
+              <w:t>Policies</w:t>
+            </w:r>
+            <w:proofErr w:type="spellEnd"/>
+          </w:p>
+        </w:tc>
+        <w:tc>
+          <w:tcPr>
+            <w:tcW w:w="2168" w:type="dxa"/>
+          </w:tcPr>
+          <w:p>
+            <w:pPr>
+              <w:cnfStyle w:val="000000000000" w:firstRow="0" w:lastRow="0" w:firstColumn="0" w:lastColumn="0" w:oddVBand="0" w:evenVBand="0" w:oddHBand="0" w:evenHBand="0" w:firstRowFirstColumn="0" w:firstRowLastColumn="0" w:lastRowFirstColumn="0" w:lastRowLastColumn="0"/>
+              <w:rPr>
+                <w:lang w:val="de-CH"/>
+              </w:rPr>
+            </w:pPr>
+            <w:r>
+              <w:rPr>
+                <w:lang w:val="de-CH"/>
+              </w:rPr>
+              <w:t>2</w:t>
+            </w:r>
+          </w:p>
+        </w:tc>
+        <w:tc>
+          <w:tcPr>
+            <w:tcW w:w="2177" w:type="dxa"/>
+          </w:tcPr>
+          <w:p>
+            <w:pPr>
+              <w:cnfStyle w:val="000000000000" w:firstRow="0" w:lastRow="0" w:firstColumn="0" w:lastColumn="0" w:oddVBand="0" w:evenVBand="0" w:oddHBand="0" w:evenHBand="0" w:firstRowFirstColumn="0" w:firstRowLastColumn="0" w:lastRowFirstColumn="0" w:lastRowLastColumn="0"/>
+              <w:rPr>
+                <w:lang w:val="de-CH"/>
+              </w:rPr>
+            </w:pPr>
+            <w:proofErr w:type="spellStart"/>
+            <w:r>
+              <w:rPr>
+                <w:lang w:val="de-CH"/>
+              </w:rPr>
+              <w:t>Dev</w:t>
+            </w:r>
+            <w:proofErr w:type="spellEnd"/>
+          </w:p>
+        </w:tc>
+      </w:tr>
+      <w:tr>
+        <w:trPr>
+          <w:cnfStyle w:val="000000100000" w:firstRow="0" w:lastRow="0" w:firstColumn="0" w:lastColumn="0" w:oddVBand="0" w:evenVBand="0" w:oddHBand="1" w:evenHBand="0" w:firstRowFirstColumn="0" w:firstRowLastColumn="0" w:lastRowFirstColumn="0" w:lastRowLastColumn="0"/>
+        </w:trPr>
+        <w:tc>
+          <w:tcPr>
+            <w:cnfStyle w:val="001000000000" w:firstRow="0" w:lastRow="0" w:firstColumn="1" w:lastColumn="0" w:oddVBand="0" w:evenVBand="0" w:oddHBand="0" w:evenHBand="0" w:firstRowFirstColumn="0" w:firstRowLastColumn="0" w:lastRowFirstColumn="0" w:lastRowLastColumn="0"/>
+            <w:tcW w:w="2428" w:type="dxa"/>
+          </w:tcPr>
+          <w:p>
+            <w:pPr>
+              <w:rPr>
+                <w:lang w:val="de-CH"/>
+              </w:rPr>
+            </w:pPr>
+            <w:r>
+              <w:rPr>
+                <w:lang w:val="de-CH"/>
+              </w:rPr>
+              <w:t>Schichtenarchitektur</w:t>
+            </w:r>
+          </w:p>
+        </w:tc>
+        <w:tc>
+          <w:tcPr>
+            <w:tcW w:w="2243" w:type="dxa"/>
+          </w:tcPr>
+          <w:p>
+            <w:pPr>
+              <w:cnfStyle w:val="000000100000" w:firstRow="0" w:lastRow="0" w:firstColumn="0" w:lastColumn="0" w:oddVBand="0" w:evenVBand="0" w:oddHBand="1" w:evenHBand="0" w:firstRowFirstColumn="0" w:firstRowLastColumn="0" w:lastRowFirstColumn="0" w:lastRowLastColumn="0"/>
+              <w:rPr>
+                <w:lang w:val="de-CH"/>
+              </w:rPr>
+            </w:pPr>
+            <w:r>
+              <w:rPr>
+                <w:lang w:val="de-CH"/>
+              </w:rPr>
+              <w:t>Front und Backend sauber getrennt</w:t>
+            </w:r>
+          </w:p>
+        </w:tc>
+        <w:tc>
+          <w:tcPr>
+            <w:tcW w:w="2168" w:type="dxa"/>
+          </w:tcPr>
+          <w:p>
+            <w:pPr>
+              <w:cnfStyle w:val="000000100000" w:firstRow="0" w:lastRow="0" w:firstColumn="0" w:lastColumn="0" w:oddVBand="0" w:evenVBand="0" w:oddHBand="1" w:evenHBand="0" w:firstRowFirstColumn="0" w:firstRowLastColumn="0" w:lastRowFirstColumn="0" w:lastRowLastColumn="0"/>
+              <w:rPr>
+                <w:lang w:val="de-CH"/>
+              </w:rPr>
+            </w:pPr>
+            <w:r>
+              <w:rPr>
+                <w:lang w:val="de-CH"/>
+              </w:rPr>
+              <w:t>3</w:t>
+            </w:r>
+          </w:p>
+        </w:tc>
+        <w:tc>
+          <w:tcPr>
+            <w:tcW w:w="2177" w:type="dxa"/>
+          </w:tcPr>
+          <w:p>
+            <w:pPr>
+              <w:cnfStyle w:val="000000100000" w:firstRow="0" w:lastRow="0" w:firstColumn="0" w:lastColumn="0" w:oddVBand="0" w:evenVBand="0" w:oddHBand="1" w:evenHBand="0" w:firstRowFirstColumn="0" w:firstRowLastColumn="0" w:lastRowFirstColumn="0" w:lastRowLastColumn="0"/>
+              <w:rPr>
+                <w:lang w:val="de-CH"/>
+              </w:rPr>
+            </w:pPr>
+            <w:proofErr w:type="spellStart"/>
+            <w:r>
+              <w:rPr>
+                <w:lang w:val="de-CH"/>
+              </w:rPr>
+              <w:t>Dev</w:t>
+            </w:r>
+            <w:proofErr w:type="spellEnd"/>
+          </w:p>
+        </w:tc>
+      </w:tr>
+      <w:tr>
+        <w:tc>
+          <w:tcPr>
+            <w:cnfStyle w:val="001000000000" w:firstRow="0" w:lastRow="0" w:firstColumn="1" w:lastColumn="0" w:oddVBand="0" w:evenVBand="0" w:oddHBand="0" w:evenHBand="0" w:firstRowFirstColumn="0" w:firstRowLastColumn="0" w:lastRowFirstColumn="0" w:lastRowLastColumn="0"/>
+            <w:tcW w:w="2428" w:type="dxa"/>
+          </w:tcPr>
+          <w:p>
+            <w:pPr>
+              <w:rPr>
+                <w:lang w:val="de-CH"/>
+              </w:rPr>
+            </w:pPr>
+          </w:p>
+        </w:tc>
+        <w:tc>
+          <w:tcPr>
+            <w:tcW w:w="2243" w:type="dxa"/>
+          </w:tcPr>
+          <w:p>
+            <w:pPr>
+              <w:cnfStyle w:val="000000000000" w:firstRow="0" w:lastRow="0" w:firstColumn="0" w:lastColumn="0" w:oddVBand="0" w:evenVBand="0" w:oddHBand="0" w:evenHBand="0" w:firstRowFirstColumn="0" w:firstRowLastColumn="0" w:lastRowFirstColumn="0" w:lastRowLastColumn="0"/>
+              <w:rPr>
+                <w:lang w:val="de-CH"/>
+              </w:rPr>
+            </w:pPr>
+          </w:p>
+        </w:tc>
+        <w:tc>
+          <w:tcPr>
+            <w:tcW w:w="2168" w:type="dxa"/>
+          </w:tcPr>
+          <w:p>
+            <w:pPr>
+              <w:cnfStyle w:val="000000000000" w:firstRow="0" w:lastRow="0" w:firstColumn="0" w:lastColumn="0" w:oddVBand="0" w:evenVBand="0" w:oddHBand="0" w:evenHBand="0" w:firstRowFirstColumn="0" w:firstRowLastColumn="0" w:lastRowFirstColumn="0" w:lastRowLastColumn="0"/>
+              <w:rPr>
+                <w:lang w:val="de-CH"/>
+              </w:rPr>
+            </w:pPr>
+          </w:p>
+        </w:tc>
+        <w:tc>
+          <w:tcPr>
+            <w:tcW w:w="2177" w:type="dxa"/>
+          </w:tcPr>
+          <w:p>
+            <w:pPr>
+              <w:cnfStyle w:val="000000000000" w:firstRow="0" w:lastRow="0" w:firstColumn="0" w:lastColumn="0" w:oddVBand="0" w:evenVBand="0" w:oddHBand="0" w:evenHBand="0" w:firstRowFirstColumn="0" w:firstRowLastColumn="0" w:lastRowFirstColumn="0" w:lastRowLastColumn="0"/>
+              <w:rPr>
+                <w:lang w:val="de-CH"/>
+              </w:rPr>
+            </w:pPr>
+          </w:p>
+        </w:tc>
+      </w:tr>
+      <w:tr>
+        <w:trPr>
+          <w:cnfStyle w:val="000000100000" w:firstRow="0" w:lastRow="0" w:firstColumn="0" w:lastColumn="0" w:oddVBand="0" w:evenVBand="0" w:oddHBand="1" w:evenHBand="0" w:firstRowFirstColumn="0" w:firstRowLastColumn="0" w:lastRowFirstColumn="0" w:lastRowLastColumn="0"/>
+        </w:trPr>
+        <w:tc>
+          <w:tcPr>
+            <w:cnfStyle w:val="001000000000" w:firstRow="0" w:lastRow="0" w:firstColumn="1" w:lastColumn="0" w:oddVBand="0" w:evenVBand="0" w:oddHBand="0" w:evenHBand="0" w:firstRowFirstColumn="0" w:firstRowLastColumn="0" w:lastRowFirstColumn="0" w:lastRowLastColumn="0"/>
+            <w:tcW w:w="2428" w:type="dxa"/>
+          </w:tcPr>
+          <w:p>
+            <w:pPr>
+              <w:rPr>
+                <w:lang w:val="de-CH"/>
+              </w:rPr>
+            </w:pPr>
+            <w:r>
+              <w:rPr>
+                <w:lang w:val="de-CH"/>
+              </w:rPr>
+              <w:t>DB</w:t>
+            </w:r>
+          </w:p>
+        </w:tc>
+        <w:tc>
+          <w:tcPr>
+            <w:tcW w:w="2243" w:type="dxa"/>
+          </w:tcPr>
+          <w:p>
+            <w:pPr>
+              <w:cnfStyle w:val="000000100000" w:firstRow="0" w:lastRow="0" w:firstColumn="0" w:lastColumn="0" w:oddVBand="0" w:evenVBand="0" w:oddHBand="1" w:evenHBand="0" w:firstRowFirstColumn="0" w:firstRowLastColumn="0" w:lastRowFirstColumn="0" w:lastRowLastColumn="0"/>
+              <w:rPr>
+                <w:lang w:val="de-CH"/>
+              </w:rPr>
+            </w:pPr>
+            <w:r>
+              <w:rPr>
+                <w:lang w:val="de-CH"/>
+              </w:rPr>
+              <w:t>Speichern der Daten in einer DB</w:t>
+            </w:r>
+          </w:p>
+        </w:tc>
+        <w:tc>
+          <w:tcPr>
+            <w:tcW w:w="2168" w:type="dxa"/>
+          </w:tcPr>
+          <w:p>
+            <w:pPr>
+              <w:cnfStyle w:val="000000100000" w:firstRow="0" w:lastRow="0" w:firstColumn="0" w:lastColumn="0" w:oddVBand="0" w:evenVBand="0" w:oddHBand="1" w:evenHBand="0" w:firstRowFirstColumn="0" w:firstRowLastColumn="0" w:lastRowFirstColumn="0" w:lastRowLastColumn="0"/>
+              <w:rPr>
+                <w:lang w:val="de-CH"/>
+              </w:rPr>
+            </w:pPr>
+            <w:r>
+              <w:rPr>
+                <w:lang w:val="de-CH"/>
+              </w:rPr>
+              <w:t>3</w:t>
+            </w:r>
+          </w:p>
+        </w:tc>
+        <w:tc>
+          <w:tcPr>
+            <w:tcW w:w="2177" w:type="dxa"/>
+          </w:tcPr>
+          <w:p>
+            <w:pPr>
+              <w:cnfStyle w:val="000000100000" w:firstRow="0" w:lastRow="0" w:firstColumn="0" w:lastColumn="0" w:oddVBand="0" w:evenVBand="0" w:oddHBand="1" w:evenHBand="0" w:firstRowFirstColumn="0" w:firstRowLastColumn="0" w:lastRowFirstColumn="0" w:lastRowLastColumn="0"/>
+              <w:rPr>
+                <w:lang w:val="de-CH"/>
+              </w:rPr>
+            </w:pPr>
+            <w:proofErr w:type="spellStart"/>
+            <w:r>
+              <w:rPr>
+                <w:lang w:val="de-CH"/>
+              </w:rPr>
+              <w:t>Dev</w:t>
+            </w:r>
+            <w:proofErr w:type="spellEnd"/>
+          </w:p>
+        </w:tc>
+      </w:tr>
+      <w:tr>
+        <w:tc>
+          <w:tcPr>
+            <w:cnfStyle w:val="001000000000" w:firstRow="0" w:lastRow="0" w:firstColumn="1" w:lastColumn="0" w:oddVBand="0" w:evenVBand="0" w:oddHBand="0" w:evenHBand="0" w:firstRowFirstColumn="0" w:firstRowLastColumn="0" w:lastRowFirstColumn="0" w:lastRowLastColumn="0"/>
+            <w:tcW w:w="2428" w:type="dxa"/>
+          </w:tcPr>
+          <w:p>
+            <w:pPr>
+              <w:rPr>
+                <w:lang w:val="de-CH"/>
+              </w:rPr>
+            </w:pPr>
+          </w:p>
+        </w:tc>
+        <w:tc>
+          <w:tcPr>
+            <w:tcW w:w="2243" w:type="dxa"/>
+          </w:tcPr>
+          <w:p>
+            <w:pPr>
+              <w:cnfStyle w:val="000000000000" w:firstRow="0" w:lastRow="0" w:firstColumn="0" w:lastColumn="0" w:oddVBand="0" w:evenVBand="0" w:oddHBand="0" w:evenHBand="0" w:firstRowFirstColumn="0" w:firstRowLastColumn="0" w:lastRowFirstColumn="0" w:lastRowLastColumn="0"/>
+              <w:rPr>
+                <w:lang w:val="de-CH"/>
+              </w:rPr>
+            </w:pPr>
+            <w:r>
+              <w:rPr>
+                <w:lang w:val="de-CH"/>
+              </w:rPr>
               <w:t>DB-Schema</w:t>
             </w:r>
           </w:p>
@@ -4272,7 +5266,7 @@
           </w:tcPr>
           <w:p>
             <w:pPr>
-              <w:cnfStyle w:val="000000100000" w:firstRow="0" w:lastRow="0" w:firstColumn="0" w:lastColumn="0" w:oddVBand="0" w:evenVBand="0" w:oddHBand="1" w:evenHBand="0" w:firstRowFirstColumn="0" w:firstRowLastColumn="0" w:lastRowFirstColumn="0" w:lastRowLastColumn="0"/>
+              <w:cnfStyle w:val="000000000000" w:firstRow="0" w:lastRow="0" w:firstColumn="0" w:lastColumn="0" w:oddVBand="0" w:evenVBand="0" w:oddHBand="0" w:evenHBand="0" w:firstRowFirstColumn="0" w:firstRowLastColumn="0" w:lastRowFirstColumn="0" w:lastRowLastColumn="0"/>
               <w:rPr>
                 <w:lang w:val="de-CH"/>
               </w:rPr>
@@ -4291,7 +5285,7 @@
           </w:tcPr>
           <w:p>
             <w:pPr>
-              <w:cnfStyle w:val="000000100000" w:firstRow="0" w:lastRow="0" w:firstColumn="0" w:lastColumn="0" w:oddVBand="0" w:evenVBand="0" w:oddHBand="1" w:evenHBand="0" w:firstRowFirstColumn="0" w:firstRowLastColumn="0" w:lastRowFirstColumn="0" w:lastRowLastColumn="0"/>
+              <w:cnfStyle w:val="000000000000" w:firstRow="0" w:lastRow="0" w:firstColumn="0" w:lastColumn="0" w:oddVBand="0" w:evenVBand="0" w:oddHBand="0" w:evenHBand="0" w:firstRowFirstColumn="0" w:firstRowLastColumn="0" w:lastRowFirstColumn="0" w:lastRowLastColumn="0"/>
               <w:rPr>
                 <w:lang w:val="de-CH"/>
               </w:rPr>
@@ -4308,26 +5302,29 @@
         </w:tc>
       </w:tr>
       <w:tr>
-        <w:tc>
-          <w:tcPr>
-            <w:cnfStyle w:val="001000000000" w:firstRow="0" w:lastRow="0" w:firstColumn="1" w:lastColumn="0" w:oddVBand="0" w:evenVBand="0" w:oddHBand="0" w:evenHBand="0" w:firstRowFirstColumn="0" w:firstRowLastColumn="0" w:lastRowFirstColumn="0" w:lastRowLastColumn="0"/>
-            <w:tcW w:w="2428" w:type="dxa"/>
-          </w:tcPr>
-          <w:p>
-            <w:pPr>
-              <w:rPr>
-                <w:lang w:val="de-CH"/>
-              </w:rPr>
-            </w:pPr>
-          </w:p>
-        </w:tc>
-        <w:tc>
-          <w:tcPr>
-            <w:tcW w:w="2243" w:type="dxa"/>
-          </w:tcPr>
-          <w:p>
-            <w:pPr>
-              <w:cnfStyle w:val="000000000000" w:firstRow="0" w:lastRow="0" w:firstColumn="0" w:lastColumn="0" w:oddVBand="0" w:evenVBand="0" w:oddHBand="0" w:evenHBand="0" w:firstRowFirstColumn="0" w:firstRowLastColumn="0" w:lastRowFirstColumn="0" w:lastRowLastColumn="0"/>
+        <w:trPr>
+          <w:cnfStyle w:val="000000100000" w:firstRow="0" w:lastRow="0" w:firstColumn="0" w:lastColumn="0" w:oddVBand="0" w:evenVBand="0" w:oddHBand="1" w:evenHBand="0" w:firstRowFirstColumn="0" w:firstRowLastColumn="0" w:lastRowFirstColumn="0" w:lastRowLastColumn="0"/>
+        </w:trPr>
+        <w:tc>
+          <w:tcPr>
+            <w:cnfStyle w:val="001000000000" w:firstRow="0" w:lastRow="0" w:firstColumn="1" w:lastColumn="0" w:oddVBand="0" w:evenVBand="0" w:oddHBand="0" w:evenHBand="0" w:firstRowFirstColumn="0" w:firstRowLastColumn="0" w:lastRowFirstColumn="0" w:lastRowLastColumn="0"/>
+            <w:tcW w:w="2428" w:type="dxa"/>
+          </w:tcPr>
+          <w:p>
+            <w:pPr>
+              <w:rPr>
+                <w:lang w:val="de-CH"/>
+              </w:rPr>
+            </w:pPr>
+          </w:p>
+        </w:tc>
+        <w:tc>
+          <w:tcPr>
+            <w:tcW w:w="2243" w:type="dxa"/>
+          </w:tcPr>
+          <w:p>
+            <w:pPr>
+              <w:cnfStyle w:val="000000100000" w:firstRow="0" w:lastRow="0" w:firstColumn="0" w:lastColumn="0" w:oddVBand="0" w:evenVBand="0" w:oddHBand="1" w:evenHBand="0" w:firstRowFirstColumn="0" w:firstRowLastColumn="0" w:lastRowFirstColumn="0" w:lastRowLastColumn="0"/>
               <w:rPr>
                 <w:lang w:val="de-CH"/>
               </w:rPr>
@@ -4354,7 +5351,7 @@
           </w:tcPr>
           <w:p>
             <w:pPr>
-              <w:cnfStyle w:val="000000000000" w:firstRow="0" w:lastRow="0" w:firstColumn="0" w:lastColumn="0" w:oddVBand="0" w:evenVBand="0" w:oddHBand="0" w:evenHBand="0" w:firstRowFirstColumn="0" w:firstRowLastColumn="0" w:lastRowFirstColumn="0" w:lastRowLastColumn="0"/>
+              <w:cnfStyle w:val="000000100000" w:firstRow="0" w:lastRow="0" w:firstColumn="0" w:lastColumn="0" w:oddVBand="0" w:evenVBand="0" w:oddHBand="1" w:evenHBand="0" w:firstRowFirstColumn="0" w:firstRowLastColumn="0" w:lastRowFirstColumn="0" w:lastRowLastColumn="0"/>
               <w:rPr>
                 <w:lang w:val="de-CH"/>
               </w:rPr>
@@ -4373,7 +5370,7 @@
           </w:tcPr>
           <w:p>
             <w:pPr>
-              <w:cnfStyle w:val="000000000000" w:firstRow="0" w:lastRow="0" w:firstColumn="0" w:lastColumn="0" w:oddVBand="0" w:evenVBand="0" w:oddHBand="0" w:evenHBand="0" w:firstRowFirstColumn="0" w:firstRowLastColumn="0" w:lastRowFirstColumn="0" w:lastRowLastColumn="0"/>
+              <w:cnfStyle w:val="000000100000" w:firstRow="0" w:lastRow="0" w:firstColumn="0" w:lastColumn="0" w:oddVBand="0" w:evenVBand="0" w:oddHBand="1" w:evenHBand="0" w:firstRowFirstColumn="0" w:firstRowLastColumn="0" w:lastRowFirstColumn="0" w:lastRowLastColumn="0"/>
               <w:rPr>
                 <w:lang w:val="de-CH"/>
               </w:rPr>
@@ -4802,15 +5799,15 @@
     <w:lsdException w:name="Unresolved Mention" w:semiHidden="1" w:unhideWhenUsed="1"/>
     <w:lsdException w:name="Smart Link" w:semiHidden="1" w:unhideWhenUsed="1"/>
   </w:latentStyles>
-  <w:style w:type="paragraph" w:default="1" w:styleId="Normal">
+  <w:style w:type="paragraph" w:default="1" w:styleId="Standard">
     <w:name w:val="Normal"/>
     <w:qFormat/>
   </w:style>
-  <w:style w:type="paragraph" w:styleId="Heading1">
+  <w:style w:type="paragraph" w:styleId="berschrift1">
     <w:name w:val="heading 1"/>
-    <w:basedOn w:val="Normal"/>
-    <w:next w:val="Normal"/>
-    <w:link w:val="Heading1Char"/>
+    <w:basedOn w:val="Standard"/>
+    <w:next w:val="Standard"/>
+    <w:link w:val="berschrift1Zchn"/>
     <w:uiPriority w:val="9"/>
     <w:qFormat/>
     <w:rsid w:val="00290E39"/>
@@ -4827,11 +5824,11 @@
       <w:szCs w:val="32"/>
     </w:rPr>
   </w:style>
-  <w:style w:type="paragraph" w:styleId="Heading2">
+  <w:style w:type="paragraph" w:styleId="berschrift2">
     <w:name w:val="heading 2"/>
-    <w:basedOn w:val="Normal"/>
-    <w:next w:val="Normal"/>
-    <w:link w:val="Heading2Char"/>
+    <w:basedOn w:val="Standard"/>
+    <w:next w:val="Standard"/>
+    <w:link w:val="berschrift2Zchn"/>
     <w:uiPriority w:val="9"/>
     <w:unhideWhenUsed/>
     <w:qFormat/>
@@ -4849,13 +5846,13 @@
       <w:szCs w:val="26"/>
     </w:rPr>
   </w:style>
-  <w:style w:type="character" w:default="1" w:styleId="DefaultParagraphFont">
+  <w:style w:type="character" w:default="1" w:styleId="Absatz-Standardschriftart">
     <w:name w:val="Default Paragraph Font"/>
     <w:uiPriority w:val="1"/>
     <w:semiHidden/>
     <w:unhideWhenUsed/>
   </w:style>
-  <w:style w:type="table" w:default="1" w:styleId="TableNormal">
+  <w:style w:type="table" w:default="1" w:styleId="NormaleTabelle">
     <w:name w:val="Normal Table"/>
     <w:uiPriority w:val="99"/>
     <w:semiHidden/>
@@ -4870,16 +5867,16 @@
       </w:tblCellMar>
     </w:tblPr>
   </w:style>
-  <w:style w:type="numbering" w:default="1" w:styleId="NoList">
+  <w:style w:type="numbering" w:default="1" w:styleId="KeineListe">
     <w:name w:val="No List"/>
     <w:uiPriority w:val="99"/>
     <w:semiHidden/>
     <w:unhideWhenUsed/>
   </w:style>
-  <w:style w:type="character" w:customStyle="1" w:styleId="Heading1Char">
-    <w:name w:val="Heading 1 Char"/>
-    <w:basedOn w:val="DefaultParagraphFont"/>
-    <w:link w:val="Heading1"/>
+  <w:style w:type="character" w:customStyle="1" w:styleId="berschrift1Zchn">
+    <w:name w:val="Überschrift 1 Zchn"/>
+    <w:basedOn w:val="Absatz-Standardschriftart"/>
+    <w:link w:val="berschrift1"/>
     <w:uiPriority w:val="9"/>
     <w:rsid w:val="00290E39"/>
     <w:rPr>
@@ -4889,10 +5886,10 @@
       <w:szCs w:val="32"/>
     </w:rPr>
   </w:style>
-  <w:style w:type="character" w:customStyle="1" w:styleId="Heading2Char">
-    <w:name w:val="Heading 2 Char"/>
-    <w:basedOn w:val="DefaultParagraphFont"/>
-    <w:link w:val="Heading2"/>
+  <w:style w:type="character" w:customStyle="1" w:styleId="berschrift2Zchn">
+    <w:name w:val="Überschrift 2 Zchn"/>
+    <w:basedOn w:val="Absatz-Standardschriftart"/>
+    <w:link w:val="berschrift2"/>
     <w:uiPriority w:val="9"/>
     <w:rsid w:val="00290E39"/>
     <w:rPr>
@@ -4902,9 +5899,9 @@
       <w:szCs w:val="26"/>
     </w:rPr>
   </w:style>
-  <w:style w:type="table" w:styleId="TableGrid">
+  <w:style w:type="table" w:styleId="Tabellenraster">
     <w:name w:val="Table Grid"/>
-    <w:basedOn w:val="TableNormal"/>
+    <w:basedOn w:val="NormaleTabelle"/>
     <w:uiPriority w:val="39"/>
     <w:rsid w:val="00290E39"/>
     <w:pPr>
@@ -4921,9 +5918,9 @@
       </w:tblBorders>
     </w:tblPr>
   </w:style>
-  <w:style w:type="table" w:styleId="PlainTable1">
+  <w:style w:type="table" w:styleId="EinfacheTabelle1">
     <w:name w:val="Plain Table 1"/>
-    <w:basedOn w:val="TableNormal"/>
+    <w:basedOn w:val="NormaleTabelle"/>
     <w:uiPriority w:val="41"/>
     <w:rsid w:val="00290E39"/>
     <w:pPr>
@@ -4984,9 +5981,9 @@
       </w:tcPr>
     </w:tblStylePr>
   </w:style>
-  <w:style w:type="table" w:styleId="PlainTable2">
+  <w:style w:type="table" w:styleId="EinfacheTabelle2">
     <w:name w:val="Plain Table 2"/>
-    <w:basedOn w:val="TableNormal"/>
+    <w:basedOn w:val="NormaleTabelle"/>
     <w:uiPriority w:val="42"/>
     <w:rsid w:val="00290E39"/>
     <w:pPr>
@@ -5064,9 +6061,9 @@
       </w:tcPr>
     </w:tblStylePr>
   </w:style>
-  <w:style w:type="table" w:styleId="GridTable5Dark-Accent3">
+  <w:style w:type="table" w:styleId="Gitternetztabelle5dunkelAkzent3">
     <w:name w:val="Grid Table 5 Dark Accent 3"/>
-    <w:basedOn w:val="TableNormal"/>
+    <w:basedOn w:val="NormaleTabelle"/>
     <w:uiPriority w:val="50"/>
     <w:rsid w:val="00290E39"/>
     <w:pPr>

</xml_diff>